<commit_message>
Iniciando estudos Quarkus Microprofile
</commit_message>
<xml_diff>
--- a/Quarkus/Documentação Quarkus.docx
+++ b/Quarkus/Documentação Quarkus.docx
@@ -3,7 +3,17 @@
 <w:document xmlns:wpc="http://schemas.microsoft.com/office/word/2010/wordprocessingCanvas" xmlns:cx="http://schemas.microsoft.com/office/drawing/2014/chartex" xmlns:cx1="http://schemas.microsoft.com/office/drawing/2015/9/8/chartex" xmlns:cx2="http://schemas.microsoft.com/office/drawing/2015/10/21/chartex" xmlns:cx3="http://schemas.microsoft.com/office/drawing/2016/5/9/chartex" xmlns:cx4="http://schemas.microsoft.com/office/drawing/2016/5/10/chartex" xmlns:cx5="http://schemas.microsoft.com/office/drawing/2016/5/11/chartex" xmlns:cx6="http://schemas.microsoft.com/office/drawing/2016/5/12/chartex" xmlns:cx7="http://schemas.microsoft.com/office/drawing/2016/5/13/chartex" xmlns:cx8="http://schemas.microsoft.com/office/drawing/2016/5/14/chartex" xmlns:mc="http://schemas.openxmlformats.org/markup-compatibility/2006" xmlns:aink="http://schemas.microsoft.com/office/drawing/2016/ink" xmlns:am3d="http://schemas.microsoft.com/office/drawing/2017/model3d" xmlns:o="urn:schemas-microsoft-com:office:office" xmlns:oel="http://schemas.microsoft.com/office/2019/extlst" xmlns:r="http://schemas.openxmlformats.org/officeDocument/2006/relationships" xmlns:m="http://schemas.openxmlformats.org/officeDocument/2006/math" xmlns:v="urn:schemas-microsoft-com:vml" xmlns:wp14="http://schemas.microsoft.com/office/word/2010/wordprocessingDrawing" xmlns:wp="http://schemas.openxmlformats.org/drawingml/2006/wordprocessingDrawing" xmlns:w10="urn:schemas-microsoft-com:office:word" xmlns:w="http://schemas.openxmlformats.org/wordprocessingml/2006/main" xmlns:w14="http://schemas.microsoft.com/office/word/2010/wordml" xmlns:w15="http://schemas.microsoft.com/office/word/2012/wordml" xmlns:w16cex="http://schemas.microsoft.com/office/word/2018/wordml/cex" xmlns:w16cid="http://schemas.microsoft.com/office/word/2016/wordml/cid" xmlns:w16="http://schemas.microsoft.com/office/word/2018/wordml" xmlns:w16sdtdh="http://schemas.microsoft.com/office/word/2020/wordml/sdtdatahash" xmlns:w16se="http://schemas.microsoft.com/office/word/2015/wordml/symex" xmlns:wpg="http://schemas.microsoft.com/office/word/2010/wordprocessingGroup" xmlns:wpi="http://schemas.microsoft.com/office/word/2010/wordprocessingInk" xmlns:wne="http://schemas.microsoft.com/office/word/2006/wordml" xmlns:wps="http://schemas.microsoft.com/office/word/2010/wordprocessingShape" mc:Ignorable="w14 w15 w16se w16cid w16 w16cex w16sdtdh wp14">
   <w:body>
     <w:p>
-      <w:r>
+      <w:pPr>
+        <w:rPr>
+          <w:b/>
+          <w:bCs/>
+        </w:rPr>
+      </w:pPr>
+      <w:r>
+        <w:rPr>
+          <w:b/>
+          <w:bCs/>
+        </w:rPr>
         <w:t>Criar aplicação Quarkus</w:t>
       </w:r>
     </w:p>
@@ -17,15 +27,7 @@
         </w:numPr>
       </w:pPr>
       <w:r>
-        <w:t xml:space="preserve">Acessar </w:t>
-      </w:r>
-      <w:proofErr w:type="gramStart"/>
-      <w:r>
-        <w:t>io.quarkus</w:t>
-      </w:r>
-      <w:proofErr w:type="gramEnd"/>
-      <w:r>
-        <w:t xml:space="preserve"> e adicionar as dependências necessárias</w:t>
+        <w:t>Acessar io.quarkus e adicionar as dependências necessárias</w:t>
       </w:r>
     </w:p>
     <w:p>
@@ -134,11 +136,15 @@
         <w:pStyle w:val="PargrafodaLista"/>
         <w:ind w:left="0"/>
         <w:rPr>
-          <w:lang w:val="en-US"/>
-        </w:rPr>
-      </w:pPr>
-      <w:r>
-        <w:rPr>
+          <w:b/>
+          <w:bCs/>
+          <w:lang w:val="en-US"/>
+        </w:rPr>
+      </w:pPr>
+      <w:r>
+        <w:rPr>
+          <w:b/>
+          <w:bCs/>
           <w:lang w:val="en-US"/>
         </w:rPr>
         <w:t>Aplicação Quarkus</w:t>
@@ -393,18 +399,1595 @@
       <w:pPr>
         <w:pStyle w:val="PargrafodaLista"/>
         <w:ind w:left="0"/>
-      </w:pPr>
-      <w:r>
+        <w:rPr>
+          <w:b/>
+          <w:bCs/>
+        </w:rPr>
+      </w:pPr>
+      <w:r>
+        <w:rPr>
+          <w:b/>
+          <w:bCs/>
+        </w:rPr>
         <w:t xml:space="preserve">Open API </w:t>
       </w:r>
       <w:proofErr w:type="spellStart"/>
       <w:r>
+        <w:rPr>
+          <w:b/>
+          <w:bCs/>
+        </w:rPr>
         <w:t>Quarkus</w:t>
       </w:r>
       <w:proofErr w:type="spellEnd"/>
       <w:r>
+        <w:rPr>
+          <w:b/>
+          <w:bCs/>
+        </w:rPr>
         <w:t xml:space="preserve"> </w:t>
       </w:r>
+    </w:p>
+    <w:p>
+      <w:pPr>
+        <w:pStyle w:val="PargrafodaLista"/>
+        <w:numPr>
+          <w:ilvl w:val="0"/>
+          <w:numId w:val="3"/>
+        </w:numPr>
+        <w:rPr>
+          <w:lang w:val="en-US"/>
+        </w:rPr>
+      </w:pPr>
+      <w:r>
+        <w:rPr>
+          <w:lang w:val="en-US"/>
+        </w:rPr>
+        <w:t xml:space="preserve">@Tag(name = “Movie Resource”, </w:t>
+      </w:r>
+      <w:proofErr w:type="spellStart"/>
+      <w:r>
+        <w:rPr>
+          <w:lang w:val="en-US"/>
+        </w:rPr>
+        <w:t>desciption</w:t>
+      </w:r>
+      <w:proofErr w:type="spellEnd"/>
+      <w:r>
+        <w:rPr>
+          <w:lang w:val="en-US"/>
+        </w:rPr>
+        <w:t xml:space="preserve"> = “Movie REST APIs”)</w:t>
+      </w:r>
+    </w:p>
+    <w:p>
+      <w:pPr>
+        <w:pStyle w:val="PargrafodaLista"/>
+        <w:numPr>
+          <w:ilvl w:val="1"/>
+          <w:numId w:val="3"/>
+        </w:numPr>
+      </w:pPr>
+      <w:r>
+        <w:t xml:space="preserve">Colocar uma </w:t>
+      </w:r>
+      <w:proofErr w:type="spellStart"/>
+      <w:r>
+        <w:t>tag</w:t>
+      </w:r>
+      <w:proofErr w:type="spellEnd"/>
+      <w:r>
+        <w:t xml:space="preserve"> par</w:t>
+      </w:r>
+      <w:r>
+        <w:t>a iniciar a documentação</w:t>
+      </w:r>
+    </w:p>
+    <w:p>
+      <w:pPr>
+        <w:pStyle w:val="PargrafodaLista"/>
+        <w:numPr>
+          <w:ilvl w:val="1"/>
+          <w:numId w:val="3"/>
+        </w:numPr>
+      </w:pPr>
+      <w:r>
+        <w:t xml:space="preserve">Pode colocar na classe </w:t>
+      </w:r>
+    </w:p>
+    <w:p>
+      <w:pPr>
+        <w:pStyle w:val="PargrafodaLista"/>
+        <w:numPr>
+          <w:ilvl w:val="0"/>
+          <w:numId w:val="3"/>
+        </w:numPr>
+        <w:rPr>
+          <w:lang w:val="en-US"/>
+        </w:rPr>
+      </w:pPr>
+      <w:r>
+        <w:rPr>
+          <w:lang w:val="en-US"/>
+        </w:rPr>
+        <w:t>@</w:t>
+      </w:r>
+      <w:r>
+        <w:rPr>
+          <w:lang w:val="en-US"/>
+        </w:rPr>
+        <w:t>Operation(</w:t>
+      </w:r>
+    </w:p>
+    <w:p>
+      <w:pPr>
+        <w:pStyle w:val="PargrafodaLista"/>
+        <w:ind w:left="1068" w:firstLine="348"/>
+        <w:rPr>
+          <w:lang w:val="en-US"/>
+        </w:rPr>
+      </w:pPr>
+      <w:proofErr w:type="spellStart"/>
+      <w:r>
+        <w:rPr>
+          <w:lang w:val="en-US"/>
+        </w:rPr>
+        <w:t>operationId</w:t>
+      </w:r>
+      <w:proofErr w:type="spellEnd"/>
+      <w:r>
+        <w:rPr>
+          <w:lang w:val="en-US"/>
+        </w:rPr>
+        <w:t xml:space="preserve"> = “</w:t>
+      </w:r>
+      <w:proofErr w:type="spellStart"/>
+      <w:r>
+        <w:rPr>
+          <w:lang w:val="en-US"/>
+        </w:rPr>
+        <w:t>getMovies</w:t>
+      </w:r>
+      <w:proofErr w:type="spellEnd"/>
+      <w:r>
+        <w:rPr>
+          <w:lang w:val="en-US"/>
+        </w:rPr>
+        <w:t xml:space="preserve">”, </w:t>
+      </w:r>
+    </w:p>
+    <w:p>
+      <w:pPr>
+        <w:pStyle w:val="PargrafodaLista"/>
+        <w:ind w:left="1068" w:firstLine="348"/>
+        <w:rPr>
+          <w:lang w:val="en-US"/>
+        </w:rPr>
+      </w:pPr>
+      <w:r>
+        <w:rPr>
+          <w:lang w:val="en-US"/>
+        </w:rPr>
+        <w:t>summary = “Get Movies”,</w:t>
+      </w:r>
+    </w:p>
+    <w:p>
+      <w:pPr>
+        <w:pStyle w:val="PargrafodaLista"/>
+        <w:ind w:left="1068" w:firstLine="348"/>
+        <w:rPr>
+          <w:lang w:val="en-US"/>
+        </w:rPr>
+      </w:pPr>
+      <w:r>
+        <w:rPr>
+          <w:lang w:val="en-US"/>
+        </w:rPr>
+        <w:t>description = “Get all movies inside the list”)</w:t>
+      </w:r>
+    </w:p>
+    <w:p>
+      <w:pPr>
+        <w:pStyle w:val="PargrafodaLista"/>
+        <w:numPr>
+          <w:ilvl w:val="1"/>
+          <w:numId w:val="3"/>
+        </w:numPr>
+      </w:pPr>
+      <w:r>
+        <w:t xml:space="preserve">Serve para fazer uma </w:t>
+      </w:r>
+      <w:r>
+        <w:t xml:space="preserve">breve descrição </w:t>
+      </w:r>
+      <w:r>
+        <w:t>do método que será usado na requisição</w:t>
+      </w:r>
+    </w:p>
+    <w:p>
+      <w:pPr>
+        <w:pStyle w:val="PargrafodaLista"/>
+        <w:numPr>
+          <w:ilvl w:val="0"/>
+          <w:numId w:val="3"/>
+        </w:numPr>
+        <w:rPr>
+          <w:lang w:val="en-US"/>
+        </w:rPr>
+      </w:pPr>
+      <w:r>
+        <w:rPr>
+          <w:lang w:val="en-US"/>
+        </w:rPr>
+        <w:t xml:space="preserve">@APIResponse( </w:t>
+      </w:r>
+      <w:r>
+        <w:rPr>
+          <w:lang w:val="en-US"/>
+        </w:rPr>
+        <w:t xml:space="preserve"> </w:t>
+      </w:r>
+    </w:p>
+    <w:p>
+      <w:pPr>
+        <w:pStyle w:val="PargrafodaLista"/>
+        <w:ind w:left="1416"/>
+        <w:rPr>
+          <w:lang w:val="en-US"/>
+        </w:rPr>
+      </w:pPr>
+      <w:proofErr w:type="spellStart"/>
+      <w:r>
+        <w:rPr>
+          <w:lang w:val="en-US"/>
+        </w:rPr>
+        <w:t>responseCode</w:t>
+      </w:r>
+      <w:proofErr w:type="spellEnd"/>
+      <w:r>
+        <w:rPr>
+          <w:lang w:val="en-US"/>
+        </w:rPr>
+        <w:t xml:space="preserve"> = “200”, </w:t>
+      </w:r>
+    </w:p>
+    <w:p>
+      <w:pPr>
+        <w:pStyle w:val="PargrafodaLista"/>
+        <w:ind w:left="1416"/>
+        <w:rPr>
+          <w:lang w:val="en-US"/>
+        </w:rPr>
+      </w:pPr>
+      <w:r>
+        <w:rPr>
+          <w:lang w:val="en-US"/>
+        </w:rPr>
+        <w:t>description = “Operation Com</w:t>
+      </w:r>
+      <w:r>
+        <w:rPr>
+          <w:lang w:val="en-US"/>
+        </w:rPr>
+        <w:t xml:space="preserve">pleted”, </w:t>
+      </w:r>
+    </w:p>
+    <w:p>
+      <w:pPr>
+        <w:pStyle w:val="PargrafodaLista"/>
+        <w:ind w:left="1416"/>
+        <w:rPr>
+          <w:lang w:val="en-US"/>
+        </w:rPr>
+      </w:pPr>
+      <w:r>
+        <w:rPr>
+          <w:lang w:val="en-US"/>
+        </w:rPr>
+        <w:t xml:space="preserve">content = @Content(mediaType = </w:t>
+      </w:r>
+      <w:proofErr w:type="spellStart"/>
+      <w:r>
+        <w:rPr>
+          <w:lang w:val="en-US"/>
+        </w:rPr>
+        <w:t>MediaType.APPLICATION.JSON</w:t>
+      </w:r>
+      <w:proofErr w:type="spellEnd"/>
+      <w:r>
+        <w:rPr>
+          <w:lang w:val="en-US"/>
+        </w:rPr>
+        <w:t>)</w:t>
+      </w:r>
+    </w:p>
+    <w:p>
+      <w:pPr>
+        <w:pStyle w:val="PargrafodaLista"/>
+        <w:numPr>
+          <w:ilvl w:val="1"/>
+          <w:numId w:val="3"/>
+        </w:numPr>
+      </w:pPr>
+      <w:r>
+        <w:t xml:space="preserve">Serve para colocar as </w:t>
+      </w:r>
+      <w:r>
+        <w:t>descrições caso ocorra algum status code.</w:t>
+      </w:r>
+    </w:p>
+    <w:p>
+      <w:pPr>
+        <w:pStyle w:val="PargrafodaLista"/>
+        <w:numPr>
+          <w:ilvl w:val="0"/>
+          <w:numId w:val="3"/>
+        </w:numPr>
+        <w:shd w:val="clear" w:color="auto" w:fill="2B2B2B"/>
+        <w:tabs>
+          <w:tab w:val="left" w:pos="916"/>
+          <w:tab w:val="left" w:pos="1832"/>
+          <w:tab w:val="left" w:pos="2748"/>
+          <w:tab w:val="left" w:pos="3664"/>
+          <w:tab w:val="left" w:pos="4580"/>
+          <w:tab w:val="left" w:pos="5496"/>
+          <w:tab w:val="left" w:pos="6412"/>
+          <w:tab w:val="left" w:pos="7328"/>
+          <w:tab w:val="left" w:pos="8244"/>
+          <w:tab w:val="left" w:pos="9160"/>
+          <w:tab w:val="left" w:pos="10076"/>
+          <w:tab w:val="left" w:pos="10992"/>
+          <w:tab w:val="left" w:pos="11908"/>
+          <w:tab w:val="left" w:pos="12824"/>
+          <w:tab w:val="left" w:pos="13740"/>
+          <w:tab w:val="left" w:pos="14656"/>
+        </w:tabs>
+        <w:spacing w:after="0" w:line="240" w:lineRule="auto"/>
+        <w:rPr>
+          <w:rFonts w:ascii="Courier New" w:eastAsia="Times New Roman" w:hAnsi="Courier New" w:cs="Courier New"/>
+          <w:color w:val="A9B7C6"/>
+          <w:sz w:val="20"/>
+          <w:szCs w:val="20"/>
+          <w:lang w:val="en-US" w:eastAsia="pt-BR"/>
+        </w:rPr>
+      </w:pPr>
+      <w:r>
+        <w:rPr>
+          <w:rFonts w:ascii="Courier New" w:eastAsia="Times New Roman" w:hAnsi="Courier New" w:cs="Courier New"/>
+          <w:color w:val="BBB529"/>
+          <w:sz w:val="20"/>
+          <w:szCs w:val="20"/>
+          <w:lang w:val="en-US" w:eastAsia="pt-BR"/>
+        </w:rPr>
+        <w:t>@Operation</w:t>
+      </w:r>
+      <w:r>
+        <w:rPr>
+          <w:rFonts w:ascii="Courier New" w:eastAsia="Times New Roman" w:hAnsi="Courier New" w:cs="Courier New"/>
+          <w:color w:val="E8BA36"/>
+          <w:sz w:val="20"/>
+          <w:szCs w:val="20"/>
+          <w:lang w:val="en-US" w:eastAsia="pt-BR"/>
+        </w:rPr>
+        <w:t>(</w:t>
+      </w:r>
+      <w:r>
+        <w:rPr>
+          <w:rFonts w:ascii="Courier New" w:eastAsia="Times New Roman" w:hAnsi="Courier New" w:cs="Courier New"/>
+          <w:color w:val="E8BA36"/>
+          <w:sz w:val="20"/>
+          <w:szCs w:val="20"/>
+          <w:lang w:val="en-US" w:eastAsia="pt-BR"/>
+        </w:rPr>
+        <w:br/>
+        <w:t xml:space="preserve">        </w:t>
+      </w:r>
+      <w:proofErr w:type="spellStart"/>
+      <w:r>
+        <w:rPr>
+          <w:rFonts w:ascii="Courier New" w:eastAsia="Times New Roman" w:hAnsi="Courier New" w:cs="Courier New"/>
+          <w:color w:val="A9B7C6"/>
+          <w:sz w:val="20"/>
+          <w:szCs w:val="20"/>
+          <w:lang w:val="en-US" w:eastAsia="pt-BR"/>
+        </w:rPr>
+        <w:t>operationId</w:t>
+      </w:r>
+      <w:proofErr w:type="spellEnd"/>
+      <w:r>
+        <w:rPr>
+          <w:rFonts w:ascii="Courier New" w:eastAsia="Times New Roman" w:hAnsi="Courier New" w:cs="Courier New"/>
+          <w:color w:val="A9B7C6"/>
+          <w:sz w:val="20"/>
+          <w:szCs w:val="20"/>
+          <w:lang w:val="en-US" w:eastAsia="pt-BR"/>
+        </w:rPr>
+        <w:t xml:space="preserve"> = </w:t>
+      </w:r>
+      <w:r>
+        <w:rPr>
+          <w:rFonts w:ascii="Courier New" w:eastAsia="Times New Roman" w:hAnsi="Courier New" w:cs="Courier New"/>
+          <w:color w:val="6A8759"/>
+          <w:sz w:val="20"/>
+          <w:szCs w:val="20"/>
+          <w:lang w:val="en-US" w:eastAsia="pt-BR"/>
+        </w:rPr>
+        <w:t>"</w:t>
+      </w:r>
+      <w:proofErr w:type="spellStart"/>
+      <w:r>
+        <w:rPr>
+          <w:rFonts w:ascii="Courier New" w:eastAsia="Times New Roman" w:hAnsi="Courier New" w:cs="Courier New"/>
+          <w:color w:val="6A8759"/>
+          <w:sz w:val="20"/>
+          <w:szCs w:val="20"/>
+          <w:lang w:val="en-US" w:eastAsia="pt-BR"/>
+        </w:rPr>
+        <w:t>insertMovie</w:t>
+      </w:r>
+      <w:proofErr w:type="spellEnd"/>
+      <w:r>
+        <w:rPr>
+          <w:rFonts w:ascii="Courier New" w:eastAsia="Times New Roman" w:hAnsi="Courier New" w:cs="Courier New"/>
+          <w:color w:val="6A8759"/>
+          <w:sz w:val="20"/>
+          <w:szCs w:val="20"/>
+          <w:lang w:val="en-US" w:eastAsia="pt-BR"/>
+        </w:rPr>
+        <w:t>"</w:t>
+      </w:r>
+      <w:r>
+        <w:rPr>
+          <w:rFonts w:ascii="Courier New" w:eastAsia="Times New Roman" w:hAnsi="Courier New" w:cs="Courier New"/>
+          <w:color w:val="CC7832"/>
+          <w:sz w:val="20"/>
+          <w:szCs w:val="20"/>
+          <w:lang w:val="en-US" w:eastAsia="pt-BR"/>
+        </w:rPr>
+        <w:t>,</w:t>
+      </w:r>
+      <w:r>
+        <w:rPr>
+          <w:rFonts w:ascii="Courier New" w:eastAsia="Times New Roman" w:hAnsi="Courier New" w:cs="Courier New"/>
+          <w:color w:val="CC7832"/>
+          <w:sz w:val="20"/>
+          <w:szCs w:val="20"/>
+          <w:lang w:val="en-US" w:eastAsia="pt-BR"/>
+        </w:rPr>
+        <w:br/>
+        <w:t xml:space="preserve">        </w:t>
+      </w:r>
+      <w:r>
+        <w:rPr>
+          <w:rFonts w:ascii="Courier New" w:eastAsia="Times New Roman" w:hAnsi="Courier New" w:cs="Courier New"/>
+          <w:color w:val="A9B7C6"/>
+          <w:sz w:val="20"/>
+          <w:szCs w:val="20"/>
+          <w:lang w:val="en-US" w:eastAsia="pt-BR"/>
+        </w:rPr>
+        <w:t xml:space="preserve">summary = </w:t>
+      </w:r>
+      <w:r>
+        <w:rPr>
+          <w:rFonts w:ascii="Courier New" w:eastAsia="Times New Roman" w:hAnsi="Courier New" w:cs="Courier New"/>
+          <w:color w:val="6A8759"/>
+          <w:sz w:val="20"/>
+          <w:szCs w:val="20"/>
+          <w:lang w:val="en-US" w:eastAsia="pt-BR"/>
+        </w:rPr>
+        <w:t>"Insert Movie"</w:t>
+      </w:r>
+      <w:r>
+        <w:rPr>
+          <w:rFonts w:ascii="Courier New" w:eastAsia="Times New Roman" w:hAnsi="Courier New" w:cs="Courier New"/>
+          <w:color w:val="CC7832"/>
+          <w:sz w:val="20"/>
+          <w:szCs w:val="20"/>
+          <w:lang w:val="en-US" w:eastAsia="pt-BR"/>
+        </w:rPr>
+        <w:t>,</w:t>
+      </w:r>
+      <w:r>
+        <w:rPr>
+          <w:rFonts w:ascii="Courier New" w:eastAsia="Times New Roman" w:hAnsi="Courier New" w:cs="Courier New"/>
+          <w:color w:val="CC7832"/>
+          <w:sz w:val="20"/>
+          <w:szCs w:val="20"/>
+          <w:lang w:val="en-US" w:eastAsia="pt-BR"/>
+        </w:rPr>
+        <w:br/>
+        <w:t xml:space="preserve">        </w:t>
+      </w:r>
+      <w:r>
+        <w:rPr>
+          <w:rFonts w:ascii="Courier New" w:eastAsia="Times New Roman" w:hAnsi="Courier New" w:cs="Courier New"/>
+          <w:color w:val="A9B7C6"/>
+          <w:sz w:val="20"/>
+          <w:szCs w:val="20"/>
+          <w:lang w:val="en-US" w:eastAsia="pt-BR"/>
+        </w:rPr>
+        <w:t xml:space="preserve">description = </w:t>
+      </w:r>
+      <w:r>
+        <w:rPr>
+          <w:rFonts w:ascii="Courier New" w:eastAsia="Times New Roman" w:hAnsi="Courier New" w:cs="Courier New"/>
+          <w:color w:val="6A8759"/>
+          <w:sz w:val="20"/>
+          <w:szCs w:val="20"/>
+          <w:lang w:val="en-US" w:eastAsia="pt-BR"/>
+        </w:rPr>
+        <w:t>"Insert movie inside the list"</w:t>
+      </w:r>
+      <w:r>
+        <w:rPr>
+          <w:rFonts w:ascii="Courier New" w:eastAsia="Times New Roman" w:hAnsi="Courier New" w:cs="Courier New"/>
+          <w:color w:val="6A8759"/>
+          <w:sz w:val="20"/>
+          <w:szCs w:val="20"/>
+          <w:lang w:val="en-US" w:eastAsia="pt-BR"/>
+        </w:rPr>
+        <w:br/>
+      </w:r>
+      <w:r>
+        <w:rPr>
+          <w:rFonts w:ascii="Courier New" w:eastAsia="Times New Roman" w:hAnsi="Courier New" w:cs="Courier New"/>
+          <w:color w:val="E8BA36"/>
+          <w:sz w:val="20"/>
+          <w:szCs w:val="20"/>
+          <w:lang w:val="en-US" w:eastAsia="pt-BR"/>
+        </w:rPr>
+        <w:t>)</w:t>
+      </w:r>
+      <w:r>
+        <w:rPr>
+          <w:rFonts w:ascii="Courier New" w:eastAsia="Times New Roman" w:hAnsi="Courier New" w:cs="Courier New"/>
+          <w:color w:val="E8BA36"/>
+          <w:sz w:val="20"/>
+          <w:szCs w:val="20"/>
+          <w:lang w:val="en-US" w:eastAsia="pt-BR"/>
+        </w:rPr>
+        <w:br/>
+      </w:r>
+      <w:r>
+        <w:rPr>
+          <w:rFonts w:ascii="Courier New" w:eastAsia="Times New Roman" w:hAnsi="Courier New" w:cs="Courier New"/>
+          <w:color w:val="BBB529"/>
+          <w:sz w:val="20"/>
+          <w:szCs w:val="20"/>
+          <w:lang w:val="en-US" w:eastAsia="pt-BR"/>
+        </w:rPr>
+        <w:t>@APIResponse</w:t>
+      </w:r>
+      <w:r>
+        <w:rPr>
+          <w:rFonts w:ascii="Courier New" w:eastAsia="Times New Roman" w:hAnsi="Courier New" w:cs="Courier New"/>
+          <w:color w:val="E8BA36"/>
+          <w:sz w:val="20"/>
+          <w:szCs w:val="20"/>
+          <w:lang w:val="en-US" w:eastAsia="pt-BR"/>
+        </w:rPr>
+        <w:t>(</w:t>
+      </w:r>
+      <w:r>
+        <w:rPr>
+          <w:rFonts w:ascii="Courier New" w:eastAsia="Times New Roman" w:hAnsi="Courier New" w:cs="Courier New"/>
+          <w:color w:val="E8BA36"/>
+          <w:sz w:val="20"/>
+          <w:szCs w:val="20"/>
+          <w:lang w:val="en-US" w:eastAsia="pt-BR"/>
+        </w:rPr>
+        <w:br/>
+        <w:t xml:space="preserve">        </w:t>
+      </w:r>
+      <w:proofErr w:type="spellStart"/>
+      <w:r>
+        <w:rPr>
+          <w:rFonts w:ascii="Courier New" w:eastAsia="Times New Roman" w:hAnsi="Courier New" w:cs="Courier New"/>
+          <w:color w:val="A9B7C6"/>
+          <w:sz w:val="20"/>
+          <w:szCs w:val="20"/>
+          <w:lang w:val="en-US" w:eastAsia="pt-BR"/>
+        </w:rPr>
+        <w:t>responseCode</w:t>
+      </w:r>
+      <w:proofErr w:type="spellEnd"/>
+      <w:r>
+        <w:rPr>
+          <w:rFonts w:ascii="Courier New" w:eastAsia="Times New Roman" w:hAnsi="Courier New" w:cs="Courier New"/>
+          <w:color w:val="A9B7C6"/>
+          <w:sz w:val="20"/>
+          <w:szCs w:val="20"/>
+          <w:lang w:val="en-US" w:eastAsia="pt-BR"/>
+        </w:rPr>
+        <w:t xml:space="preserve"> = </w:t>
+      </w:r>
+      <w:r>
+        <w:rPr>
+          <w:rFonts w:ascii="Courier New" w:eastAsia="Times New Roman" w:hAnsi="Courier New" w:cs="Courier New"/>
+          <w:color w:val="6A8759"/>
+          <w:sz w:val="20"/>
+          <w:szCs w:val="20"/>
+          <w:lang w:val="en-US" w:eastAsia="pt-BR"/>
+        </w:rPr>
+        <w:t>"201"</w:t>
+      </w:r>
+      <w:r>
+        <w:rPr>
+          <w:rFonts w:ascii="Courier New" w:eastAsia="Times New Roman" w:hAnsi="Courier New" w:cs="Courier New"/>
+          <w:color w:val="CC7832"/>
+          <w:sz w:val="20"/>
+          <w:szCs w:val="20"/>
+          <w:lang w:val="en-US" w:eastAsia="pt-BR"/>
+        </w:rPr>
+        <w:t>,</w:t>
+      </w:r>
+      <w:r>
+        <w:rPr>
+          <w:rFonts w:ascii="Courier New" w:eastAsia="Times New Roman" w:hAnsi="Courier New" w:cs="Courier New"/>
+          <w:color w:val="CC7832"/>
+          <w:sz w:val="20"/>
+          <w:szCs w:val="20"/>
+          <w:lang w:val="en-US" w:eastAsia="pt-BR"/>
+        </w:rPr>
+        <w:br/>
+        <w:t xml:space="preserve">        </w:t>
+      </w:r>
+      <w:r>
+        <w:rPr>
+          <w:rFonts w:ascii="Courier New" w:eastAsia="Times New Roman" w:hAnsi="Courier New" w:cs="Courier New"/>
+          <w:color w:val="A9B7C6"/>
+          <w:sz w:val="20"/>
+          <w:szCs w:val="20"/>
+          <w:lang w:val="en-US" w:eastAsia="pt-BR"/>
+        </w:rPr>
+        <w:t xml:space="preserve">description = </w:t>
+      </w:r>
+      <w:r>
+        <w:rPr>
+          <w:rFonts w:ascii="Courier New" w:eastAsia="Times New Roman" w:hAnsi="Courier New" w:cs="Courier New"/>
+          <w:color w:val="6A8759"/>
+          <w:sz w:val="20"/>
+          <w:szCs w:val="20"/>
+          <w:lang w:val="en-US" w:eastAsia="pt-BR"/>
+        </w:rPr>
+        <w:t>"Operation Completed"</w:t>
+      </w:r>
+      <w:r>
+        <w:rPr>
+          <w:rFonts w:ascii="Courier New" w:eastAsia="Times New Roman" w:hAnsi="Courier New" w:cs="Courier New"/>
+          <w:color w:val="CC7832"/>
+          <w:sz w:val="20"/>
+          <w:szCs w:val="20"/>
+          <w:lang w:val="en-US" w:eastAsia="pt-BR"/>
+        </w:rPr>
+        <w:t>,</w:t>
+      </w:r>
+      <w:r>
+        <w:rPr>
+          <w:rFonts w:ascii="Courier New" w:eastAsia="Times New Roman" w:hAnsi="Courier New" w:cs="Courier New"/>
+          <w:color w:val="CC7832"/>
+          <w:sz w:val="20"/>
+          <w:szCs w:val="20"/>
+          <w:lang w:val="en-US" w:eastAsia="pt-BR"/>
+        </w:rPr>
+        <w:br/>
+        <w:t xml:space="preserve">        </w:t>
+      </w:r>
+      <w:r>
+        <w:rPr>
+          <w:rFonts w:ascii="Courier New" w:eastAsia="Times New Roman" w:hAnsi="Courier New" w:cs="Courier New"/>
+          <w:color w:val="A9B7C6"/>
+          <w:sz w:val="20"/>
+          <w:szCs w:val="20"/>
+          <w:lang w:val="en-US" w:eastAsia="pt-BR"/>
+        </w:rPr>
+        <w:t xml:space="preserve">content = </w:t>
+      </w:r>
+      <w:r>
+        <w:rPr>
+          <w:rFonts w:ascii="Courier New" w:eastAsia="Times New Roman" w:hAnsi="Courier New" w:cs="Courier New"/>
+          <w:color w:val="BBB529"/>
+          <w:sz w:val="20"/>
+          <w:szCs w:val="20"/>
+          <w:lang w:val="en-US" w:eastAsia="pt-BR"/>
+        </w:rPr>
+        <w:t>@Content</w:t>
+      </w:r>
+      <w:r>
+        <w:rPr>
+          <w:rFonts w:ascii="Courier New" w:eastAsia="Times New Roman" w:hAnsi="Courier New" w:cs="Courier New"/>
+          <w:color w:val="54A857"/>
+          <w:sz w:val="20"/>
+          <w:szCs w:val="20"/>
+          <w:lang w:val="en-US" w:eastAsia="pt-BR"/>
+        </w:rPr>
+        <w:t>(</w:t>
+      </w:r>
+      <w:r>
+        <w:rPr>
+          <w:rFonts w:ascii="Courier New" w:eastAsia="Times New Roman" w:hAnsi="Courier New" w:cs="Courier New"/>
+          <w:color w:val="A9B7C6"/>
+          <w:sz w:val="20"/>
+          <w:szCs w:val="20"/>
+          <w:lang w:val="en-US" w:eastAsia="pt-BR"/>
+        </w:rPr>
+        <w:t xml:space="preserve">mediaType = </w:t>
+      </w:r>
+      <w:proofErr w:type="spellStart"/>
+      <w:r>
+        <w:rPr>
+          <w:rFonts w:ascii="Courier New" w:eastAsia="Times New Roman" w:hAnsi="Courier New" w:cs="Courier New"/>
+          <w:color w:val="A9B7C6"/>
+          <w:sz w:val="20"/>
+          <w:szCs w:val="20"/>
+          <w:lang w:val="en-US" w:eastAsia="pt-BR"/>
+        </w:rPr>
+        <w:t>MediaType.</w:t>
+      </w:r>
+      <w:r>
+        <w:rPr>
+          <w:rFonts w:ascii="Courier New" w:eastAsia="Times New Roman" w:hAnsi="Courier New" w:cs="Courier New"/>
+          <w:i/>
+          <w:iCs/>
+          <w:color w:val="9876AA"/>
+          <w:sz w:val="20"/>
+          <w:szCs w:val="20"/>
+          <w:lang w:val="en-US" w:eastAsia="pt-BR"/>
+        </w:rPr>
+        <w:t>APPLICATION_JSON</w:t>
+      </w:r>
+      <w:proofErr w:type="spellEnd"/>
+      <w:r>
+        <w:rPr>
+          <w:rFonts w:ascii="Courier New" w:eastAsia="Times New Roman" w:hAnsi="Courier New" w:cs="Courier New"/>
+          <w:color w:val="54A857"/>
+          <w:sz w:val="20"/>
+          <w:szCs w:val="20"/>
+          <w:lang w:val="en-US" w:eastAsia="pt-BR"/>
+        </w:rPr>
+        <w:t>)</w:t>
+      </w:r>
+      <w:r>
+        <w:rPr>
+          <w:rFonts w:ascii="Courier New" w:eastAsia="Times New Roman" w:hAnsi="Courier New" w:cs="Courier New"/>
+          <w:color w:val="54A857"/>
+          <w:sz w:val="20"/>
+          <w:szCs w:val="20"/>
+          <w:lang w:val="en-US" w:eastAsia="pt-BR"/>
+        </w:rPr>
+        <w:br/>
+      </w:r>
+      <w:r>
+        <w:rPr>
+          <w:rFonts w:ascii="Courier New" w:eastAsia="Times New Roman" w:hAnsi="Courier New" w:cs="Courier New"/>
+          <w:color w:val="E8BA36"/>
+          <w:sz w:val="20"/>
+          <w:szCs w:val="20"/>
+          <w:lang w:val="en-US" w:eastAsia="pt-BR"/>
+        </w:rPr>
+        <w:t>)</w:t>
+      </w:r>
+      <w:r>
+        <w:rPr>
+          <w:rFonts w:ascii="Courier New" w:eastAsia="Times New Roman" w:hAnsi="Courier New" w:cs="Courier New"/>
+          <w:color w:val="E8BA36"/>
+          <w:sz w:val="20"/>
+          <w:szCs w:val="20"/>
+          <w:lang w:val="en-US" w:eastAsia="pt-BR"/>
+        </w:rPr>
+        <w:br/>
+      </w:r>
+      <w:r>
+        <w:rPr>
+          <w:rFonts w:ascii="Courier New" w:eastAsia="Times New Roman" w:hAnsi="Courier New" w:cs="Courier New"/>
+          <w:color w:val="BBB529"/>
+          <w:sz w:val="20"/>
+          <w:szCs w:val="20"/>
+          <w:lang w:val="en-US" w:eastAsia="pt-BR"/>
+        </w:rPr>
+        <w:t>@POST</w:t>
+      </w:r>
+      <w:r>
+        <w:rPr>
+          <w:rFonts w:ascii="Courier New" w:eastAsia="Times New Roman" w:hAnsi="Courier New" w:cs="Courier New"/>
+          <w:color w:val="BBB529"/>
+          <w:sz w:val="20"/>
+          <w:szCs w:val="20"/>
+          <w:lang w:val="en-US" w:eastAsia="pt-BR"/>
+        </w:rPr>
+        <w:br/>
+      </w:r>
+      <w:r>
+        <w:rPr>
+          <w:rFonts w:ascii="Courier New" w:eastAsia="Times New Roman" w:hAnsi="Courier New" w:cs="Courier New"/>
+          <w:color w:val="CC7832"/>
+          <w:sz w:val="20"/>
+          <w:szCs w:val="20"/>
+          <w:lang w:val="en-US" w:eastAsia="pt-BR"/>
+        </w:rPr>
+        <w:lastRenderedPageBreak/>
+        <w:t xml:space="preserve">public </w:t>
+      </w:r>
+      <w:r>
+        <w:rPr>
+          <w:rFonts w:ascii="Courier New" w:eastAsia="Times New Roman" w:hAnsi="Courier New" w:cs="Courier New"/>
+          <w:color w:val="A9B7C6"/>
+          <w:sz w:val="20"/>
+          <w:szCs w:val="20"/>
+          <w:lang w:val="en-US" w:eastAsia="pt-BR"/>
+        </w:rPr>
+        <w:t xml:space="preserve">Response </w:t>
+      </w:r>
+      <w:proofErr w:type="spellStart"/>
+      <w:r>
+        <w:rPr>
+          <w:rFonts w:ascii="Courier New" w:eastAsia="Times New Roman" w:hAnsi="Courier New" w:cs="Courier New"/>
+          <w:color w:val="FFC66D"/>
+          <w:sz w:val="20"/>
+          <w:szCs w:val="20"/>
+          <w:lang w:val="en-US" w:eastAsia="pt-BR"/>
+        </w:rPr>
+        <w:t>insertMovie</w:t>
+      </w:r>
+      <w:proofErr w:type="spellEnd"/>
+      <w:r>
+        <w:rPr>
+          <w:rFonts w:ascii="Courier New" w:eastAsia="Times New Roman" w:hAnsi="Courier New" w:cs="Courier New"/>
+          <w:color w:val="E8BA36"/>
+          <w:sz w:val="20"/>
+          <w:szCs w:val="20"/>
+          <w:lang w:val="en-US" w:eastAsia="pt-BR"/>
+        </w:rPr>
+        <w:t>(</w:t>
+      </w:r>
+      <w:r>
+        <w:rPr>
+          <w:rFonts w:ascii="Courier New" w:eastAsia="Times New Roman" w:hAnsi="Courier New" w:cs="Courier New"/>
+          <w:color w:val="E8BA36"/>
+          <w:sz w:val="20"/>
+          <w:szCs w:val="20"/>
+          <w:lang w:val="en-US" w:eastAsia="pt-BR"/>
+        </w:rPr>
+        <w:br/>
+        <w:t xml:space="preserve">        </w:t>
+      </w:r>
+      <w:r>
+        <w:rPr>
+          <w:rFonts w:ascii="Courier New" w:eastAsia="Times New Roman" w:hAnsi="Courier New" w:cs="Courier New"/>
+          <w:color w:val="BBB529"/>
+          <w:sz w:val="20"/>
+          <w:szCs w:val="20"/>
+          <w:lang w:val="en-US" w:eastAsia="pt-BR"/>
+        </w:rPr>
+        <w:t>@RequestBody</w:t>
+      </w:r>
+      <w:r>
+        <w:rPr>
+          <w:rFonts w:ascii="Courier New" w:eastAsia="Times New Roman" w:hAnsi="Courier New" w:cs="Courier New"/>
+          <w:color w:val="54A857"/>
+          <w:sz w:val="20"/>
+          <w:szCs w:val="20"/>
+          <w:lang w:val="en-US" w:eastAsia="pt-BR"/>
+        </w:rPr>
+        <w:t>(</w:t>
+      </w:r>
+      <w:r>
+        <w:rPr>
+          <w:rFonts w:ascii="Courier New" w:eastAsia="Times New Roman" w:hAnsi="Courier New" w:cs="Courier New"/>
+          <w:color w:val="54A857"/>
+          <w:sz w:val="20"/>
+          <w:szCs w:val="20"/>
+          <w:lang w:val="en-US" w:eastAsia="pt-BR"/>
+        </w:rPr>
+        <w:br/>
+        <w:t xml:space="preserve">                </w:t>
+      </w:r>
+      <w:r>
+        <w:rPr>
+          <w:rFonts w:ascii="Courier New" w:eastAsia="Times New Roman" w:hAnsi="Courier New" w:cs="Courier New"/>
+          <w:color w:val="A9B7C6"/>
+          <w:sz w:val="20"/>
+          <w:szCs w:val="20"/>
+          <w:lang w:val="en-US" w:eastAsia="pt-BR"/>
+        </w:rPr>
+        <w:t xml:space="preserve">description = </w:t>
+      </w:r>
+      <w:r>
+        <w:rPr>
+          <w:rFonts w:ascii="Courier New" w:eastAsia="Times New Roman" w:hAnsi="Courier New" w:cs="Courier New"/>
+          <w:color w:val="6A8759"/>
+          <w:sz w:val="20"/>
+          <w:szCs w:val="20"/>
+          <w:lang w:val="en-US" w:eastAsia="pt-BR"/>
+        </w:rPr>
+        <w:t>"Movie to create"</w:t>
+      </w:r>
+      <w:r>
+        <w:rPr>
+          <w:rFonts w:ascii="Courier New" w:eastAsia="Times New Roman" w:hAnsi="Courier New" w:cs="Courier New"/>
+          <w:color w:val="CC7832"/>
+          <w:sz w:val="20"/>
+          <w:szCs w:val="20"/>
+          <w:lang w:val="en-US" w:eastAsia="pt-BR"/>
+        </w:rPr>
+        <w:t>,</w:t>
+      </w:r>
+      <w:r>
+        <w:rPr>
+          <w:rFonts w:ascii="Courier New" w:eastAsia="Times New Roman" w:hAnsi="Courier New" w:cs="Courier New"/>
+          <w:color w:val="CC7832"/>
+          <w:sz w:val="20"/>
+          <w:szCs w:val="20"/>
+          <w:lang w:val="en-US" w:eastAsia="pt-BR"/>
+        </w:rPr>
+        <w:br/>
+        <w:t xml:space="preserve">                </w:t>
+      </w:r>
+      <w:r>
+        <w:rPr>
+          <w:rFonts w:ascii="Courier New" w:eastAsia="Times New Roman" w:hAnsi="Courier New" w:cs="Courier New"/>
+          <w:color w:val="A9B7C6"/>
+          <w:sz w:val="20"/>
+          <w:szCs w:val="20"/>
+          <w:lang w:val="en-US" w:eastAsia="pt-BR"/>
+        </w:rPr>
+        <w:t xml:space="preserve">required = </w:t>
+      </w:r>
+      <w:r>
+        <w:rPr>
+          <w:rFonts w:ascii="Courier New" w:eastAsia="Times New Roman" w:hAnsi="Courier New" w:cs="Courier New"/>
+          <w:color w:val="CC7832"/>
+          <w:sz w:val="20"/>
+          <w:szCs w:val="20"/>
+          <w:lang w:val="en-US" w:eastAsia="pt-BR"/>
+        </w:rPr>
+        <w:t>true,</w:t>
+      </w:r>
+      <w:r>
+        <w:rPr>
+          <w:rFonts w:ascii="Courier New" w:eastAsia="Times New Roman" w:hAnsi="Courier New" w:cs="Courier New"/>
+          <w:color w:val="CC7832"/>
+          <w:sz w:val="20"/>
+          <w:szCs w:val="20"/>
+          <w:lang w:val="en-US" w:eastAsia="pt-BR"/>
+        </w:rPr>
+        <w:br/>
+        <w:t xml:space="preserve">                </w:t>
+      </w:r>
+      <w:r>
+        <w:rPr>
+          <w:rFonts w:ascii="Courier New" w:eastAsia="Times New Roman" w:hAnsi="Courier New" w:cs="Courier New"/>
+          <w:color w:val="A9B7C6"/>
+          <w:sz w:val="20"/>
+          <w:szCs w:val="20"/>
+          <w:lang w:val="en-US" w:eastAsia="pt-BR"/>
+        </w:rPr>
+        <w:t xml:space="preserve">content = </w:t>
+      </w:r>
+      <w:r>
+        <w:rPr>
+          <w:rFonts w:ascii="Courier New" w:eastAsia="Times New Roman" w:hAnsi="Courier New" w:cs="Courier New"/>
+          <w:color w:val="BBB529"/>
+          <w:sz w:val="20"/>
+          <w:szCs w:val="20"/>
+          <w:lang w:val="en-US" w:eastAsia="pt-BR"/>
+        </w:rPr>
+        <w:t>@Content</w:t>
+      </w:r>
+      <w:r>
+        <w:rPr>
+          <w:rFonts w:ascii="Courier New" w:eastAsia="Times New Roman" w:hAnsi="Courier New" w:cs="Courier New"/>
+          <w:color w:val="359FF4"/>
+          <w:sz w:val="20"/>
+          <w:szCs w:val="20"/>
+          <w:lang w:val="en-US" w:eastAsia="pt-BR"/>
+        </w:rPr>
+        <w:t>(</w:t>
+      </w:r>
+      <w:r>
+        <w:rPr>
+          <w:rFonts w:ascii="Courier New" w:eastAsia="Times New Roman" w:hAnsi="Courier New" w:cs="Courier New"/>
+          <w:color w:val="A9B7C6"/>
+          <w:sz w:val="20"/>
+          <w:szCs w:val="20"/>
+          <w:lang w:val="en-US" w:eastAsia="pt-BR"/>
+        </w:rPr>
+        <w:t xml:space="preserve">schema = </w:t>
+      </w:r>
+      <w:r>
+        <w:rPr>
+          <w:rFonts w:ascii="Courier New" w:eastAsia="Times New Roman" w:hAnsi="Courier New" w:cs="Courier New"/>
+          <w:color w:val="BBB529"/>
+          <w:sz w:val="20"/>
+          <w:szCs w:val="20"/>
+          <w:lang w:val="en-US" w:eastAsia="pt-BR"/>
+        </w:rPr>
+        <w:t>@Schema</w:t>
+      </w:r>
+      <w:r>
+        <w:rPr>
+          <w:rFonts w:ascii="Courier New" w:eastAsia="Times New Roman" w:hAnsi="Courier New" w:cs="Courier New"/>
+          <w:color w:val="5060BB"/>
+          <w:sz w:val="20"/>
+          <w:szCs w:val="20"/>
+          <w:lang w:val="en-US" w:eastAsia="pt-BR"/>
+        </w:rPr>
+        <w:t>(</w:t>
+      </w:r>
+      <w:r>
+        <w:rPr>
+          <w:rFonts w:ascii="Courier New" w:eastAsia="Times New Roman" w:hAnsi="Courier New" w:cs="Courier New"/>
+          <w:color w:val="A9B7C6"/>
+          <w:sz w:val="20"/>
+          <w:szCs w:val="20"/>
+          <w:lang w:val="en-US" w:eastAsia="pt-BR"/>
+        </w:rPr>
+        <w:t xml:space="preserve">implementation = </w:t>
+      </w:r>
+      <w:proofErr w:type="spellStart"/>
+      <w:r>
+        <w:rPr>
+          <w:rFonts w:ascii="Courier New" w:eastAsia="Times New Roman" w:hAnsi="Courier New" w:cs="Courier New"/>
+          <w:color w:val="A9B7C6"/>
+          <w:sz w:val="20"/>
+          <w:szCs w:val="20"/>
+          <w:lang w:val="en-US" w:eastAsia="pt-BR"/>
+        </w:rPr>
+        <w:t>Movie.</w:t>
+      </w:r>
+      <w:r>
+        <w:rPr>
+          <w:rFonts w:ascii="Courier New" w:eastAsia="Times New Roman" w:hAnsi="Courier New" w:cs="Courier New"/>
+          <w:color w:val="CC7832"/>
+          <w:sz w:val="20"/>
+          <w:szCs w:val="20"/>
+          <w:lang w:val="en-US" w:eastAsia="pt-BR"/>
+        </w:rPr>
+        <w:t>class</w:t>
+      </w:r>
+      <w:proofErr w:type="spellEnd"/>
+      <w:r>
+        <w:rPr>
+          <w:rFonts w:ascii="Courier New" w:eastAsia="Times New Roman" w:hAnsi="Courier New" w:cs="Courier New"/>
+          <w:color w:val="5060BB"/>
+          <w:sz w:val="20"/>
+          <w:szCs w:val="20"/>
+          <w:lang w:val="en-US" w:eastAsia="pt-BR"/>
+        </w:rPr>
+        <w:t>)</w:t>
+      </w:r>
+      <w:r>
+        <w:rPr>
+          <w:rFonts w:ascii="Courier New" w:eastAsia="Times New Roman" w:hAnsi="Courier New" w:cs="Courier New"/>
+          <w:color w:val="359FF4"/>
+          <w:sz w:val="20"/>
+          <w:szCs w:val="20"/>
+          <w:lang w:val="en-US" w:eastAsia="pt-BR"/>
+        </w:rPr>
+        <w:t>)</w:t>
+      </w:r>
+      <w:r>
+        <w:rPr>
+          <w:rFonts w:ascii="Courier New" w:eastAsia="Times New Roman" w:hAnsi="Courier New" w:cs="Courier New"/>
+          <w:color w:val="359FF4"/>
+          <w:sz w:val="20"/>
+          <w:szCs w:val="20"/>
+          <w:lang w:val="en-US" w:eastAsia="pt-BR"/>
+        </w:rPr>
+        <w:br/>
+        <w:t xml:space="preserve">        </w:t>
+      </w:r>
+      <w:r>
+        <w:rPr>
+          <w:rFonts w:ascii="Courier New" w:eastAsia="Times New Roman" w:hAnsi="Courier New" w:cs="Courier New"/>
+          <w:color w:val="54A857"/>
+          <w:sz w:val="20"/>
+          <w:szCs w:val="20"/>
+          <w:lang w:val="en-US" w:eastAsia="pt-BR"/>
+        </w:rPr>
+        <w:t>)</w:t>
+      </w:r>
+      <w:r>
+        <w:rPr>
+          <w:rFonts w:ascii="Courier New" w:eastAsia="Times New Roman" w:hAnsi="Courier New" w:cs="Courier New"/>
+          <w:color w:val="54A857"/>
+          <w:sz w:val="20"/>
+          <w:szCs w:val="20"/>
+          <w:lang w:val="en-US" w:eastAsia="pt-BR"/>
+        </w:rPr>
+        <w:br/>
+        <w:t xml:space="preserve">        </w:t>
+      </w:r>
+      <w:r>
+        <w:rPr>
+          <w:rFonts w:ascii="Courier New" w:eastAsia="Times New Roman" w:hAnsi="Courier New" w:cs="Courier New"/>
+          <w:color w:val="A9B7C6"/>
+          <w:sz w:val="20"/>
+          <w:szCs w:val="20"/>
+          <w:lang w:val="en-US" w:eastAsia="pt-BR"/>
+        </w:rPr>
+        <w:t xml:space="preserve">Movie </w:t>
+      </w:r>
+      <w:proofErr w:type="spellStart"/>
+      <w:r>
+        <w:rPr>
+          <w:rFonts w:ascii="Courier New" w:eastAsia="Times New Roman" w:hAnsi="Courier New" w:cs="Courier New"/>
+          <w:color w:val="A9B7C6"/>
+          <w:sz w:val="20"/>
+          <w:szCs w:val="20"/>
+          <w:lang w:val="en-US" w:eastAsia="pt-BR"/>
+        </w:rPr>
+        <w:t>newMovie</w:t>
+      </w:r>
+      <w:proofErr w:type="spellEnd"/>
+      <w:r>
+        <w:rPr>
+          <w:rFonts w:ascii="Courier New" w:eastAsia="Times New Roman" w:hAnsi="Courier New" w:cs="Courier New"/>
+          <w:color w:val="E8BA36"/>
+          <w:sz w:val="20"/>
+          <w:szCs w:val="20"/>
+          <w:lang w:val="en-US" w:eastAsia="pt-BR"/>
+        </w:rPr>
+        <w:t xml:space="preserve">) </w:t>
+      </w:r>
+      <w:r>
+        <w:rPr>
+          <w:rFonts w:ascii="Courier New" w:eastAsia="Times New Roman" w:hAnsi="Courier New" w:cs="Courier New"/>
+          <w:color w:val="54A857"/>
+          <w:sz w:val="20"/>
+          <w:szCs w:val="20"/>
+          <w:lang w:val="en-US" w:eastAsia="pt-BR"/>
+        </w:rPr>
+        <w:t>{</w:t>
+      </w:r>
+      <w:r>
+        <w:rPr>
+          <w:rFonts w:ascii="Courier New" w:eastAsia="Times New Roman" w:hAnsi="Courier New" w:cs="Courier New"/>
+          <w:color w:val="54A857"/>
+          <w:sz w:val="20"/>
+          <w:szCs w:val="20"/>
+          <w:lang w:val="en-US" w:eastAsia="pt-BR"/>
+        </w:rPr>
+        <w:br/>
+        <w:t xml:space="preserve">    </w:t>
+      </w:r>
+      <w:proofErr w:type="spellStart"/>
+      <w:r>
+        <w:rPr>
+          <w:rFonts w:ascii="Courier New" w:eastAsia="Times New Roman" w:hAnsi="Courier New" w:cs="Courier New"/>
+          <w:color w:val="9876AA"/>
+          <w:sz w:val="20"/>
+          <w:szCs w:val="20"/>
+          <w:lang w:val="en-US" w:eastAsia="pt-BR"/>
+        </w:rPr>
+        <w:t>movieList</w:t>
+      </w:r>
+      <w:r>
+        <w:rPr>
+          <w:rFonts w:ascii="Courier New" w:eastAsia="Times New Roman" w:hAnsi="Courier New" w:cs="Courier New"/>
+          <w:color w:val="A9B7C6"/>
+          <w:sz w:val="20"/>
+          <w:szCs w:val="20"/>
+          <w:lang w:val="en-US" w:eastAsia="pt-BR"/>
+        </w:rPr>
+        <w:t>.add</w:t>
+      </w:r>
+      <w:proofErr w:type="spellEnd"/>
+      <w:r>
+        <w:rPr>
+          <w:rFonts w:ascii="Courier New" w:eastAsia="Times New Roman" w:hAnsi="Courier New" w:cs="Courier New"/>
+          <w:color w:val="E8BA36"/>
+          <w:sz w:val="20"/>
+          <w:szCs w:val="20"/>
+          <w:lang w:val="en-US" w:eastAsia="pt-BR"/>
+        </w:rPr>
+        <w:t>(</w:t>
+      </w:r>
+      <w:proofErr w:type="spellStart"/>
+      <w:r>
+        <w:rPr>
+          <w:rFonts w:ascii="Courier New" w:eastAsia="Times New Roman" w:hAnsi="Courier New" w:cs="Courier New"/>
+          <w:color w:val="A9B7C6"/>
+          <w:sz w:val="20"/>
+          <w:szCs w:val="20"/>
+          <w:lang w:val="en-US" w:eastAsia="pt-BR"/>
+        </w:rPr>
+        <w:t>newMovie</w:t>
+      </w:r>
+      <w:proofErr w:type="spellEnd"/>
+      <w:r>
+        <w:rPr>
+          <w:rFonts w:ascii="Courier New" w:eastAsia="Times New Roman" w:hAnsi="Courier New" w:cs="Courier New"/>
+          <w:color w:val="E8BA36"/>
+          <w:sz w:val="20"/>
+          <w:szCs w:val="20"/>
+          <w:lang w:val="en-US" w:eastAsia="pt-BR"/>
+        </w:rPr>
+        <w:t>)</w:t>
+      </w:r>
+      <w:r>
+        <w:rPr>
+          <w:rFonts w:ascii="Courier New" w:eastAsia="Times New Roman" w:hAnsi="Courier New" w:cs="Courier New"/>
+          <w:color w:val="CC7832"/>
+          <w:sz w:val="20"/>
+          <w:szCs w:val="20"/>
+          <w:lang w:val="en-US" w:eastAsia="pt-BR"/>
+        </w:rPr>
+        <w:t>;</w:t>
+      </w:r>
+      <w:r>
+        <w:rPr>
+          <w:rFonts w:ascii="Courier New" w:eastAsia="Times New Roman" w:hAnsi="Courier New" w:cs="Courier New"/>
+          <w:color w:val="CC7832"/>
+          <w:sz w:val="20"/>
+          <w:szCs w:val="20"/>
+          <w:lang w:val="en-US" w:eastAsia="pt-BR"/>
+        </w:rPr>
+        <w:br/>
+        <w:t xml:space="preserve">    return </w:t>
+      </w:r>
+      <w:proofErr w:type="spellStart"/>
+      <w:r>
+        <w:rPr>
+          <w:rFonts w:ascii="Courier New" w:eastAsia="Times New Roman" w:hAnsi="Courier New" w:cs="Courier New"/>
+          <w:color w:val="A9B7C6"/>
+          <w:sz w:val="20"/>
+          <w:szCs w:val="20"/>
+          <w:lang w:val="en-US" w:eastAsia="pt-BR"/>
+        </w:rPr>
+        <w:t>Response.</w:t>
+      </w:r>
+      <w:r>
+        <w:rPr>
+          <w:rFonts w:ascii="Courier New" w:eastAsia="Times New Roman" w:hAnsi="Courier New" w:cs="Courier New"/>
+          <w:i/>
+          <w:iCs/>
+          <w:color w:val="A9B7C6"/>
+          <w:sz w:val="20"/>
+          <w:szCs w:val="20"/>
+          <w:lang w:val="en-US" w:eastAsia="pt-BR"/>
+        </w:rPr>
+        <w:t>status</w:t>
+      </w:r>
+      <w:proofErr w:type="spellEnd"/>
+      <w:r>
+        <w:rPr>
+          <w:rFonts w:ascii="Courier New" w:eastAsia="Times New Roman" w:hAnsi="Courier New" w:cs="Courier New"/>
+          <w:color w:val="E8BA36"/>
+          <w:sz w:val="20"/>
+          <w:szCs w:val="20"/>
+          <w:lang w:val="en-US" w:eastAsia="pt-BR"/>
+        </w:rPr>
+        <w:t>(</w:t>
+      </w:r>
+      <w:proofErr w:type="spellStart"/>
+      <w:r>
+        <w:rPr>
+          <w:rFonts w:ascii="Courier New" w:eastAsia="Times New Roman" w:hAnsi="Courier New" w:cs="Courier New"/>
+          <w:color w:val="A9B7C6"/>
+          <w:sz w:val="20"/>
+          <w:szCs w:val="20"/>
+          <w:lang w:val="en-US" w:eastAsia="pt-BR"/>
+        </w:rPr>
+        <w:t>Response.Status.</w:t>
+      </w:r>
+      <w:r>
+        <w:rPr>
+          <w:rFonts w:ascii="Courier New" w:eastAsia="Times New Roman" w:hAnsi="Courier New" w:cs="Courier New"/>
+          <w:i/>
+          <w:iCs/>
+          <w:color w:val="9876AA"/>
+          <w:sz w:val="20"/>
+          <w:szCs w:val="20"/>
+          <w:lang w:val="en-US" w:eastAsia="pt-BR"/>
+        </w:rPr>
+        <w:t>OK</w:t>
+      </w:r>
+      <w:r>
+        <w:rPr>
+          <w:rFonts w:ascii="Courier New" w:eastAsia="Times New Roman" w:hAnsi="Courier New" w:cs="Courier New"/>
+          <w:color w:val="A9B7C6"/>
+          <w:sz w:val="20"/>
+          <w:szCs w:val="20"/>
+          <w:lang w:val="en-US" w:eastAsia="pt-BR"/>
+        </w:rPr>
+        <w:t>.getStatusCode</w:t>
+      </w:r>
+      <w:proofErr w:type="spellEnd"/>
+      <w:r>
+        <w:rPr>
+          <w:rFonts w:ascii="Courier New" w:eastAsia="Times New Roman" w:hAnsi="Courier New" w:cs="Courier New"/>
+          <w:color w:val="54A857"/>
+          <w:sz w:val="20"/>
+          <w:szCs w:val="20"/>
+          <w:lang w:val="en-US" w:eastAsia="pt-BR"/>
+        </w:rPr>
+        <w:t>()</w:t>
+      </w:r>
+      <w:r>
+        <w:rPr>
+          <w:rFonts w:ascii="Courier New" w:eastAsia="Times New Roman" w:hAnsi="Courier New" w:cs="Courier New"/>
+          <w:color w:val="E8BA36"/>
+          <w:sz w:val="20"/>
+          <w:szCs w:val="20"/>
+          <w:lang w:val="en-US" w:eastAsia="pt-BR"/>
+        </w:rPr>
+        <w:t>)</w:t>
+      </w:r>
+      <w:r>
+        <w:rPr>
+          <w:rFonts w:ascii="Courier New" w:eastAsia="Times New Roman" w:hAnsi="Courier New" w:cs="Courier New"/>
+          <w:color w:val="A9B7C6"/>
+          <w:sz w:val="20"/>
+          <w:szCs w:val="20"/>
+          <w:lang w:val="en-US" w:eastAsia="pt-BR"/>
+        </w:rPr>
+        <w:t>.build</w:t>
+      </w:r>
+      <w:r>
+        <w:rPr>
+          <w:rFonts w:ascii="Courier New" w:eastAsia="Times New Roman" w:hAnsi="Courier New" w:cs="Courier New"/>
+          <w:color w:val="E8BA36"/>
+          <w:sz w:val="20"/>
+          <w:szCs w:val="20"/>
+          <w:lang w:val="en-US" w:eastAsia="pt-BR"/>
+        </w:rPr>
+        <w:t>()</w:t>
+      </w:r>
+      <w:r>
+        <w:rPr>
+          <w:rFonts w:ascii="Courier New" w:eastAsia="Times New Roman" w:hAnsi="Courier New" w:cs="Courier New"/>
+          <w:color w:val="CC7832"/>
+          <w:sz w:val="20"/>
+          <w:szCs w:val="20"/>
+          <w:lang w:val="en-US" w:eastAsia="pt-BR"/>
+        </w:rPr>
+        <w:t>;</w:t>
+      </w:r>
+      <w:r>
+        <w:rPr>
+          <w:rFonts w:ascii="Courier New" w:eastAsia="Times New Roman" w:hAnsi="Courier New" w:cs="Courier New"/>
+          <w:color w:val="CC7832"/>
+          <w:sz w:val="20"/>
+          <w:szCs w:val="20"/>
+          <w:lang w:val="en-US" w:eastAsia="pt-BR"/>
+        </w:rPr>
+        <w:br/>
+      </w:r>
+      <w:r>
+        <w:rPr>
+          <w:rFonts w:ascii="Courier New" w:eastAsia="Times New Roman" w:hAnsi="Courier New" w:cs="Courier New"/>
+          <w:color w:val="54A857"/>
+          <w:sz w:val="20"/>
+          <w:szCs w:val="20"/>
+          <w:lang w:val="en-US" w:eastAsia="pt-BR"/>
+        </w:rPr>
+        <w:t>}</w:t>
+      </w:r>
+    </w:p>
+    <w:p>
+      <w:pPr>
+        <w:pStyle w:val="PargrafodaLista"/>
+        <w:ind w:left="1068"/>
+        <w:rPr>
+          <w:lang w:val="en-US"/>
+        </w:rPr>
+      </w:pPr>
+    </w:p>
+    <w:p>
+      <w:pPr>
+        <w:rPr>
+          <w:lang w:val="en-US"/>
+        </w:rPr>
+      </w:pPr>
+    </w:p>
+    <w:p>
+      <w:pPr>
+        <w:rPr>
+          <w:b/>
+          <w:bCs/>
+          <w:lang w:val="en-US"/>
+        </w:rPr>
+      </w:pPr>
+      <w:r>
+        <w:rPr>
+          <w:b/>
+          <w:bCs/>
+          <w:lang w:val="en-US"/>
+        </w:rPr>
+        <w:t>Swagger UI</w:t>
+      </w:r>
+    </w:p>
+    <w:p>
+      <w:pPr>
+        <w:pStyle w:val="PargrafodaLista"/>
+        <w:numPr>
+          <w:ilvl w:val="0"/>
+          <w:numId w:val="7"/>
+        </w:numPr>
+        <w:rPr>
+          <w:b/>
+          <w:bCs/>
+        </w:rPr>
+      </w:pPr>
+      <w:r>
+        <w:t xml:space="preserve">As configurações </w:t>
+      </w:r>
+      <w:r>
+        <w:t>já vão s</w:t>
+      </w:r>
+      <w:r>
+        <w:t xml:space="preserve">er replicadas devido a implementação do OPEN API, basta acessar o </w:t>
+      </w:r>
+      <w:proofErr w:type="spellStart"/>
+      <w:r>
+        <w:t>endpoint</w:t>
+      </w:r>
+      <w:proofErr w:type="spellEnd"/>
+      <w:r>
+        <w:t xml:space="preserve"> localhost:8080/q/Swagger-ai</w:t>
+      </w:r>
+    </w:p>
+    <w:p>
+      <w:pPr>
+        <w:pStyle w:val="PargrafodaLista"/>
+        <w:numPr>
+          <w:ilvl w:val="0"/>
+          <w:numId w:val="7"/>
+        </w:numPr>
+        <w:rPr>
+          <w:b/>
+          <w:bCs/>
+        </w:rPr>
+      </w:pPr>
+      <w:r>
+        <w:rPr>
+          <w:b/>
+          <w:bCs/>
+        </w:rPr>
+        <w:t>Path:</w:t>
+      </w:r>
+    </w:p>
+    <w:p>
+      <w:pPr>
+        <w:pStyle w:val="PargrafodaLista"/>
+        <w:numPr>
+          <w:ilvl w:val="1"/>
+          <w:numId w:val="7"/>
+        </w:numPr>
+        <w:rPr>
+          <w:b/>
+          <w:bCs/>
+        </w:rPr>
+      </w:pPr>
+      <w:r>
+        <w:t>Caso queira</w:t>
+      </w:r>
+      <w:r>
+        <w:t>mos</w:t>
+      </w:r>
+      <w:r>
+        <w:t xml:space="preserve"> alterar o path da documentação precisamos alterar o arquivo </w:t>
+      </w:r>
+      <w:proofErr w:type="spellStart"/>
+      <w:r>
+        <w:t>application.properties</w:t>
+      </w:r>
+      <w:proofErr w:type="spellEnd"/>
+    </w:p>
+    <w:p>
+      <w:pPr>
+        <w:pStyle w:val="PargrafodaLista"/>
+        <w:numPr>
+          <w:ilvl w:val="2"/>
+          <w:numId w:val="7"/>
+        </w:numPr>
+        <w:rPr>
+          <w:b/>
+          <w:bCs/>
+          <w:lang w:val="en-US"/>
+        </w:rPr>
+      </w:pPr>
+      <w:proofErr w:type="spellStart"/>
+      <w:r>
+        <w:rPr>
+          <w:lang w:val="en-US"/>
+        </w:rPr>
+        <w:t>quarkus.swagger-ui.path</w:t>
+      </w:r>
+      <w:proofErr w:type="spellEnd"/>
+      <w:r>
+        <w:rPr>
+          <w:lang w:val="en-US"/>
+        </w:rPr>
+        <w:t>=/</w:t>
+      </w:r>
+      <w:proofErr w:type="spellStart"/>
+      <w:r>
+        <w:rPr>
+          <w:lang w:val="en-US"/>
+        </w:rPr>
+        <w:t>api</w:t>
+      </w:r>
+      <w:proofErr w:type="spellEnd"/>
+      <w:r>
+        <w:rPr>
+          <w:lang w:val="en-US"/>
+        </w:rPr>
+        <w:t>-docs</w:t>
+      </w:r>
+    </w:p>
+    <w:p>
+      <w:pPr>
+        <w:pStyle w:val="PargrafodaLista"/>
+        <w:ind w:left="0"/>
+        <w:rPr>
+          <w:lang w:val="en-US"/>
+        </w:rPr>
+      </w:pPr>
+    </w:p>
+    <w:p>
+      <w:pPr>
+        <w:pStyle w:val="PargrafodaLista"/>
+        <w:ind w:left="0"/>
+        <w:rPr>
+          <w:b/>
+          <w:bCs/>
+          <w:lang w:val="en-US"/>
+        </w:rPr>
+      </w:pPr>
+      <w:proofErr w:type="spellStart"/>
+      <w:r>
+        <w:rPr>
+          <w:b/>
+          <w:bCs/>
+          <w:lang w:val="en-US"/>
+        </w:rPr>
+        <w:t>Microprofile</w:t>
+      </w:r>
+      <w:proofErr w:type="spellEnd"/>
+      <w:r>
+        <w:rPr>
+          <w:b/>
+          <w:bCs/>
+          <w:lang w:val="en-US"/>
+        </w:rPr>
+        <w:t xml:space="preserve"> </w:t>
+      </w:r>
+      <w:proofErr w:type="spellStart"/>
+      <w:r>
+        <w:rPr>
+          <w:b/>
+          <w:bCs/>
+          <w:lang w:val="en-US"/>
+        </w:rPr>
+        <w:t>RestClient</w:t>
+      </w:r>
+      <w:proofErr w:type="spellEnd"/>
+    </w:p>
+    <w:p>
+      <w:pPr>
+        <w:pStyle w:val="PargrafodaLista"/>
+        <w:ind w:left="2124"/>
+        <w:rPr>
+          <w:lang w:val="en-US"/>
+        </w:rPr>
+      </w:pPr>
+      <w:r>
+        <w:rPr>
+          <w:lang w:val="en-US"/>
+        </w:rPr>
+        <w:tab/>
+      </w:r>
+    </w:p>
+    <w:p>
+      <w:pPr>
+        <w:pStyle w:val="PargrafodaLista"/>
+        <w:ind w:left="1068"/>
+        <w:rPr>
+          <w:lang w:val="en-US"/>
+        </w:rPr>
+      </w:pPr>
     </w:p>
     <w:sectPr>
       <w:headerReference w:type="even" r:id="rId7"/>
@@ -765,6 +2348,458 @@
     </w:lvl>
   </w:abstractNum>
   <w:abstractNum w:abstractNumId="1" w15:restartNumberingAfterBreak="0">
+    <w:nsid w:val="11EE06B1"/>
+    <w:multiLevelType w:val="hybridMultilevel"/>
+    <w:tmpl w:val="E6A62144"/>
+    <w:lvl w:ilvl="0" w:tplc="04160001">
+      <w:start w:val="1"/>
+      <w:numFmt w:val="bullet"/>
+      <w:lvlText w:val=""/>
+      <w:lvlJc w:val="left"/>
+      <w:pPr>
+        <w:ind w:left="720" w:hanging="360"/>
+      </w:pPr>
+      <w:rPr>
+        <w:rFonts w:ascii="Symbol" w:hAnsi="Symbol" w:hint="default"/>
+      </w:rPr>
+    </w:lvl>
+    <w:lvl w:ilvl="1" w:tplc="04160003">
+      <w:start w:val="1"/>
+      <w:numFmt w:val="bullet"/>
+      <w:lvlText w:val="o"/>
+      <w:lvlJc w:val="left"/>
+      <w:pPr>
+        <w:ind w:left="1440" w:hanging="360"/>
+      </w:pPr>
+      <w:rPr>
+        <w:rFonts w:ascii="Courier New" w:hAnsi="Courier New" w:cs="Courier New" w:hint="default"/>
+      </w:rPr>
+    </w:lvl>
+    <w:lvl w:ilvl="2" w:tplc="04160005">
+      <w:start w:val="1"/>
+      <w:numFmt w:val="bullet"/>
+      <w:lvlText w:val=""/>
+      <w:lvlJc w:val="left"/>
+      <w:pPr>
+        <w:ind w:left="2160" w:hanging="360"/>
+      </w:pPr>
+      <w:rPr>
+        <w:rFonts w:ascii="Wingdings" w:hAnsi="Wingdings" w:hint="default"/>
+      </w:rPr>
+    </w:lvl>
+    <w:lvl w:ilvl="3" w:tplc="04160001" w:tentative="1">
+      <w:start w:val="1"/>
+      <w:numFmt w:val="bullet"/>
+      <w:lvlText w:val=""/>
+      <w:lvlJc w:val="left"/>
+      <w:pPr>
+        <w:ind w:left="2880" w:hanging="360"/>
+      </w:pPr>
+      <w:rPr>
+        <w:rFonts w:ascii="Symbol" w:hAnsi="Symbol" w:hint="default"/>
+      </w:rPr>
+    </w:lvl>
+    <w:lvl w:ilvl="4" w:tplc="04160003" w:tentative="1">
+      <w:start w:val="1"/>
+      <w:numFmt w:val="bullet"/>
+      <w:lvlText w:val="o"/>
+      <w:lvlJc w:val="left"/>
+      <w:pPr>
+        <w:ind w:left="3600" w:hanging="360"/>
+      </w:pPr>
+      <w:rPr>
+        <w:rFonts w:ascii="Courier New" w:hAnsi="Courier New" w:cs="Courier New" w:hint="default"/>
+      </w:rPr>
+    </w:lvl>
+    <w:lvl w:ilvl="5" w:tplc="04160005" w:tentative="1">
+      <w:start w:val="1"/>
+      <w:numFmt w:val="bullet"/>
+      <w:lvlText w:val=""/>
+      <w:lvlJc w:val="left"/>
+      <w:pPr>
+        <w:ind w:left="4320" w:hanging="360"/>
+      </w:pPr>
+      <w:rPr>
+        <w:rFonts w:ascii="Wingdings" w:hAnsi="Wingdings" w:hint="default"/>
+      </w:rPr>
+    </w:lvl>
+    <w:lvl w:ilvl="6" w:tplc="04160001" w:tentative="1">
+      <w:start w:val="1"/>
+      <w:numFmt w:val="bullet"/>
+      <w:lvlText w:val=""/>
+      <w:lvlJc w:val="left"/>
+      <w:pPr>
+        <w:ind w:left="5040" w:hanging="360"/>
+      </w:pPr>
+      <w:rPr>
+        <w:rFonts w:ascii="Symbol" w:hAnsi="Symbol" w:hint="default"/>
+      </w:rPr>
+    </w:lvl>
+    <w:lvl w:ilvl="7" w:tplc="04160003" w:tentative="1">
+      <w:start w:val="1"/>
+      <w:numFmt w:val="bullet"/>
+      <w:lvlText w:val="o"/>
+      <w:lvlJc w:val="left"/>
+      <w:pPr>
+        <w:ind w:left="5760" w:hanging="360"/>
+      </w:pPr>
+      <w:rPr>
+        <w:rFonts w:ascii="Courier New" w:hAnsi="Courier New" w:cs="Courier New" w:hint="default"/>
+      </w:rPr>
+    </w:lvl>
+    <w:lvl w:ilvl="8" w:tplc="04160005" w:tentative="1">
+      <w:start w:val="1"/>
+      <w:numFmt w:val="bullet"/>
+      <w:lvlText w:val=""/>
+      <w:lvlJc w:val="left"/>
+      <w:pPr>
+        <w:ind w:left="6480" w:hanging="360"/>
+      </w:pPr>
+      <w:rPr>
+        <w:rFonts w:ascii="Wingdings" w:hAnsi="Wingdings" w:hint="default"/>
+      </w:rPr>
+    </w:lvl>
+  </w:abstractNum>
+  <w:abstractNum w:abstractNumId="2" w15:restartNumberingAfterBreak="0">
+    <w:nsid w:val="128F2903"/>
+    <w:multiLevelType w:val="hybridMultilevel"/>
+    <w:tmpl w:val="47A4DCB6"/>
+    <w:lvl w:ilvl="0" w:tplc="04160001">
+      <w:start w:val="1"/>
+      <w:numFmt w:val="bullet"/>
+      <w:lvlText w:val=""/>
+      <w:lvlJc w:val="left"/>
+      <w:pPr>
+        <w:ind w:left="1068" w:hanging="360"/>
+      </w:pPr>
+      <w:rPr>
+        <w:rFonts w:ascii="Symbol" w:hAnsi="Symbol" w:hint="default"/>
+      </w:rPr>
+    </w:lvl>
+    <w:lvl w:ilvl="1" w:tplc="04160003" w:tentative="1">
+      <w:start w:val="1"/>
+      <w:numFmt w:val="bullet"/>
+      <w:lvlText w:val="o"/>
+      <w:lvlJc w:val="left"/>
+      <w:pPr>
+        <w:ind w:left="1788" w:hanging="360"/>
+      </w:pPr>
+      <w:rPr>
+        <w:rFonts w:ascii="Courier New" w:hAnsi="Courier New" w:cs="Courier New" w:hint="default"/>
+      </w:rPr>
+    </w:lvl>
+    <w:lvl w:ilvl="2" w:tplc="04160005" w:tentative="1">
+      <w:start w:val="1"/>
+      <w:numFmt w:val="bullet"/>
+      <w:lvlText w:val=""/>
+      <w:lvlJc w:val="left"/>
+      <w:pPr>
+        <w:ind w:left="2508" w:hanging="360"/>
+      </w:pPr>
+      <w:rPr>
+        <w:rFonts w:ascii="Wingdings" w:hAnsi="Wingdings" w:hint="default"/>
+      </w:rPr>
+    </w:lvl>
+    <w:lvl w:ilvl="3" w:tplc="04160001" w:tentative="1">
+      <w:start w:val="1"/>
+      <w:numFmt w:val="bullet"/>
+      <w:lvlText w:val=""/>
+      <w:lvlJc w:val="left"/>
+      <w:pPr>
+        <w:ind w:left="3228" w:hanging="360"/>
+      </w:pPr>
+      <w:rPr>
+        <w:rFonts w:ascii="Symbol" w:hAnsi="Symbol" w:hint="default"/>
+      </w:rPr>
+    </w:lvl>
+    <w:lvl w:ilvl="4" w:tplc="04160003" w:tentative="1">
+      <w:start w:val="1"/>
+      <w:numFmt w:val="bullet"/>
+      <w:lvlText w:val="o"/>
+      <w:lvlJc w:val="left"/>
+      <w:pPr>
+        <w:ind w:left="3948" w:hanging="360"/>
+      </w:pPr>
+      <w:rPr>
+        <w:rFonts w:ascii="Courier New" w:hAnsi="Courier New" w:cs="Courier New" w:hint="default"/>
+      </w:rPr>
+    </w:lvl>
+    <w:lvl w:ilvl="5" w:tplc="04160005" w:tentative="1">
+      <w:start w:val="1"/>
+      <w:numFmt w:val="bullet"/>
+      <w:lvlText w:val=""/>
+      <w:lvlJc w:val="left"/>
+      <w:pPr>
+        <w:ind w:left="4668" w:hanging="360"/>
+      </w:pPr>
+      <w:rPr>
+        <w:rFonts w:ascii="Wingdings" w:hAnsi="Wingdings" w:hint="default"/>
+      </w:rPr>
+    </w:lvl>
+    <w:lvl w:ilvl="6" w:tplc="04160001" w:tentative="1">
+      <w:start w:val="1"/>
+      <w:numFmt w:val="bullet"/>
+      <w:lvlText w:val=""/>
+      <w:lvlJc w:val="left"/>
+      <w:pPr>
+        <w:ind w:left="5388" w:hanging="360"/>
+      </w:pPr>
+      <w:rPr>
+        <w:rFonts w:ascii="Symbol" w:hAnsi="Symbol" w:hint="default"/>
+      </w:rPr>
+    </w:lvl>
+    <w:lvl w:ilvl="7" w:tplc="04160003" w:tentative="1">
+      <w:start w:val="1"/>
+      <w:numFmt w:val="bullet"/>
+      <w:lvlText w:val="o"/>
+      <w:lvlJc w:val="left"/>
+      <w:pPr>
+        <w:ind w:left="6108" w:hanging="360"/>
+      </w:pPr>
+      <w:rPr>
+        <w:rFonts w:ascii="Courier New" w:hAnsi="Courier New" w:cs="Courier New" w:hint="default"/>
+      </w:rPr>
+    </w:lvl>
+    <w:lvl w:ilvl="8" w:tplc="04160005" w:tentative="1">
+      <w:start w:val="1"/>
+      <w:numFmt w:val="bullet"/>
+      <w:lvlText w:val=""/>
+      <w:lvlJc w:val="left"/>
+      <w:pPr>
+        <w:ind w:left="6828" w:hanging="360"/>
+      </w:pPr>
+      <w:rPr>
+        <w:rFonts w:ascii="Wingdings" w:hAnsi="Wingdings" w:hint="default"/>
+      </w:rPr>
+    </w:lvl>
+  </w:abstractNum>
+  <w:abstractNum w:abstractNumId="3" w15:restartNumberingAfterBreak="0">
+    <w:nsid w:val="4DEC2D37"/>
+    <w:multiLevelType w:val="hybridMultilevel"/>
+    <w:tmpl w:val="8C2A9A30"/>
+    <w:lvl w:ilvl="0" w:tplc="04160001">
+      <w:start w:val="1"/>
+      <w:numFmt w:val="bullet"/>
+      <w:lvlText w:val=""/>
+      <w:lvlJc w:val="left"/>
+      <w:pPr>
+        <w:ind w:left="1068" w:hanging="360"/>
+      </w:pPr>
+      <w:rPr>
+        <w:rFonts w:ascii="Symbol" w:hAnsi="Symbol" w:hint="default"/>
+      </w:rPr>
+    </w:lvl>
+    <w:lvl w:ilvl="1" w:tplc="04160003" w:tentative="1">
+      <w:start w:val="1"/>
+      <w:numFmt w:val="bullet"/>
+      <w:lvlText w:val="o"/>
+      <w:lvlJc w:val="left"/>
+      <w:pPr>
+        <w:ind w:left="1788" w:hanging="360"/>
+      </w:pPr>
+      <w:rPr>
+        <w:rFonts w:ascii="Courier New" w:hAnsi="Courier New" w:cs="Courier New" w:hint="default"/>
+      </w:rPr>
+    </w:lvl>
+    <w:lvl w:ilvl="2" w:tplc="04160005" w:tentative="1">
+      <w:start w:val="1"/>
+      <w:numFmt w:val="bullet"/>
+      <w:lvlText w:val=""/>
+      <w:lvlJc w:val="left"/>
+      <w:pPr>
+        <w:ind w:left="2508" w:hanging="360"/>
+      </w:pPr>
+      <w:rPr>
+        <w:rFonts w:ascii="Wingdings" w:hAnsi="Wingdings" w:hint="default"/>
+      </w:rPr>
+    </w:lvl>
+    <w:lvl w:ilvl="3" w:tplc="04160001" w:tentative="1">
+      <w:start w:val="1"/>
+      <w:numFmt w:val="bullet"/>
+      <w:lvlText w:val=""/>
+      <w:lvlJc w:val="left"/>
+      <w:pPr>
+        <w:ind w:left="3228" w:hanging="360"/>
+      </w:pPr>
+      <w:rPr>
+        <w:rFonts w:ascii="Symbol" w:hAnsi="Symbol" w:hint="default"/>
+      </w:rPr>
+    </w:lvl>
+    <w:lvl w:ilvl="4" w:tplc="04160003" w:tentative="1">
+      <w:start w:val="1"/>
+      <w:numFmt w:val="bullet"/>
+      <w:lvlText w:val="o"/>
+      <w:lvlJc w:val="left"/>
+      <w:pPr>
+        <w:ind w:left="3948" w:hanging="360"/>
+      </w:pPr>
+      <w:rPr>
+        <w:rFonts w:ascii="Courier New" w:hAnsi="Courier New" w:cs="Courier New" w:hint="default"/>
+      </w:rPr>
+    </w:lvl>
+    <w:lvl w:ilvl="5" w:tplc="04160005" w:tentative="1">
+      <w:start w:val="1"/>
+      <w:numFmt w:val="bullet"/>
+      <w:lvlText w:val=""/>
+      <w:lvlJc w:val="left"/>
+      <w:pPr>
+        <w:ind w:left="4668" w:hanging="360"/>
+      </w:pPr>
+      <w:rPr>
+        <w:rFonts w:ascii="Wingdings" w:hAnsi="Wingdings" w:hint="default"/>
+      </w:rPr>
+    </w:lvl>
+    <w:lvl w:ilvl="6" w:tplc="04160001" w:tentative="1">
+      <w:start w:val="1"/>
+      <w:numFmt w:val="bullet"/>
+      <w:lvlText w:val=""/>
+      <w:lvlJc w:val="left"/>
+      <w:pPr>
+        <w:ind w:left="5388" w:hanging="360"/>
+      </w:pPr>
+      <w:rPr>
+        <w:rFonts w:ascii="Symbol" w:hAnsi="Symbol" w:hint="default"/>
+      </w:rPr>
+    </w:lvl>
+    <w:lvl w:ilvl="7" w:tplc="04160003" w:tentative="1">
+      <w:start w:val="1"/>
+      <w:numFmt w:val="bullet"/>
+      <w:lvlText w:val="o"/>
+      <w:lvlJc w:val="left"/>
+      <w:pPr>
+        <w:ind w:left="6108" w:hanging="360"/>
+      </w:pPr>
+      <w:rPr>
+        <w:rFonts w:ascii="Courier New" w:hAnsi="Courier New" w:cs="Courier New" w:hint="default"/>
+      </w:rPr>
+    </w:lvl>
+    <w:lvl w:ilvl="8" w:tplc="04160005" w:tentative="1">
+      <w:start w:val="1"/>
+      <w:numFmt w:val="bullet"/>
+      <w:lvlText w:val=""/>
+      <w:lvlJc w:val="left"/>
+      <w:pPr>
+        <w:ind w:left="6828" w:hanging="360"/>
+      </w:pPr>
+      <w:rPr>
+        <w:rFonts w:ascii="Wingdings" w:hAnsi="Wingdings" w:hint="default"/>
+      </w:rPr>
+    </w:lvl>
+  </w:abstractNum>
+  <w:abstractNum w:abstractNumId="4" w15:restartNumberingAfterBreak="0">
+    <w:nsid w:val="5AE01D4D"/>
+    <w:multiLevelType w:val="hybridMultilevel"/>
+    <w:tmpl w:val="8A2E6942"/>
+    <w:lvl w:ilvl="0" w:tplc="04160001">
+      <w:start w:val="1"/>
+      <w:numFmt w:val="bullet"/>
+      <w:lvlText w:val=""/>
+      <w:lvlJc w:val="left"/>
+      <w:pPr>
+        <w:ind w:left="1068" w:hanging="360"/>
+      </w:pPr>
+      <w:rPr>
+        <w:rFonts w:ascii="Symbol" w:hAnsi="Symbol" w:hint="default"/>
+      </w:rPr>
+    </w:lvl>
+    <w:lvl w:ilvl="1" w:tplc="04160003">
+      <w:start w:val="1"/>
+      <w:numFmt w:val="bullet"/>
+      <w:lvlText w:val="o"/>
+      <w:lvlJc w:val="left"/>
+      <w:pPr>
+        <w:ind w:left="1788" w:hanging="360"/>
+      </w:pPr>
+      <w:rPr>
+        <w:rFonts w:ascii="Courier New" w:hAnsi="Courier New" w:cs="Courier New" w:hint="default"/>
+      </w:rPr>
+    </w:lvl>
+    <w:lvl w:ilvl="2" w:tplc="04160005" w:tentative="1">
+      <w:start w:val="1"/>
+      <w:numFmt w:val="bullet"/>
+      <w:lvlText w:val=""/>
+      <w:lvlJc w:val="left"/>
+      <w:pPr>
+        <w:ind w:left="2508" w:hanging="360"/>
+      </w:pPr>
+      <w:rPr>
+        <w:rFonts w:ascii="Wingdings" w:hAnsi="Wingdings" w:hint="default"/>
+      </w:rPr>
+    </w:lvl>
+    <w:lvl w:ilvl="3" w:tplc="04160001" w:tentative="1">
+      <w:start w:val="1"/>
+      <w:numFmt w:val="bullet"/>
+      <w:lvlText w:val=""/>
+      <w:lvlJc w:val="left"/>
+      <w:pPr>
+        <w:ind w:left="3228" w:hanging="360"/>
+      </w:pPr>
+      <w:rPr>
+        <w:rFonts w:ascii="Symbol" w:hAnsi="Symbol" w:hint="default"/>
+      </w:rPr>
+    </w:lvl>
+    <w:lvl w:ilvl="4" w:tplc="04160003" w:tentative="1">
+      <w:start w:val="1"/>
+      <w:numFmt w:val="bullet"/>
+      <w:lvlText w:val="o"/>
+      <w:lvlJc w:val="left"/>
+      <w:pPr>
+        <w:ind w:left="3948" w:hanging="360"/>
+      </w:pPr>
+      <w:rPr>
+        <w:rFonts w:ascii="Courier New" w:hAnsi="Courier New" w:cs="Courier New" w:hint="default"/>
+      </w:rPr>
+    </w:lvl>
+    <w:lvl w:ilvl="5" w:tplc="04160005" w:tentative="1">
+      <w:start w:val="1"/>
+      <w:numFmt w:val="bullet"/>
+      <w:lvlText w:val=""/>
+      <w:lvlJc w:val="left"/>
+      <w:pPr>
+        <w:ind w:left="4668" w:hanging="360"/>
+      </w:pPr>
+      <w:rPr>
+        <w:rFonts w:ascii="Wingdings" w:hAnsi="Wingdings" w:hint="default"/>
+      </w:rPr>
+    </w:lvl>
+    <w:lvl w:ilvl="6" w:tplc="04160001" w:tentative="1">
+      <w:start w:val="1"/>
+      <w:numFmt w:val="bullet"/>
+      <w:lvlText w:val=""/>
+      <w:lvlJc w:val="left"/>
+      <w:pPr>
+        <w:ind w:left="5388" w:hanging="360"/>
+      </w:pPr>
+      <w:rPr>
+        <w:rFonts w:ascii="Symbol" w:hAnsi="Symbol" w:hint="default"/>
+      </w:rPr>
+    </w:lvl>
+    <w:lvl w:ilvl="7" w:tplc="04160003" w:tentative="1">
+      <w:start w:val="1"/>
+      <w:numFmt w:val="bullet"/>
+      <w:lvlText w:val="o"/>
+      <w:lvlJc w:val="left"/>
+      <w:pPr>
+        <w:ind w:left="6108" w:hanging="360"/>
+      </w:pPr>
+      <w:rPr>
+        <w:rFonts w:ascii="Courier New" w:hAnsi="Courier New" w:cs="Courier New" w:hint="default"/>
+      </w:rPr>
+    </w:lvl>
+    <w:lvl w:ilvl="8" w:tplc="04160005" w:tentative="1">
+      <w:start w:val="1"/>
+      <w:numFmt w:val="bullet"/>
+      <w:lvlText w:val=""/>
+      <w:lvlJc w:val="left"/>
+      <w:pPr>
+        <w:ind w:left="6828" w:hanging="360"/>
+      </w:pPr>
+      <w:rPr>
+        <w:rFonts w:ascii="Wingdings" w:hAnsi="Wingdings" w:hint="default"/>
+      </w:rPr>
+    </w:lvl>
+  </w:abstractNum>
+  <w:abstractNum w:abstractNumId="5" w15:restartNumberingAfterBreak="0">
     <w:nsid w:val="71312D7F"/>
     <w:multiLevelType w:val="hybridMultilevel"/>
     <w:tmpl w:val="4C9EC95A"/>
@@ -877,11 +2912,139 @@
       </w:rPr>
     </w:lvl>
   </w:abstractNum>
+  <w:abstractNum w:abstractNumId="6" w15:restartNumberingAfterBreak="0">
+    <w:nsid w:val="7B7F0351"/>
+    <w:multiLevelType w:val="hybridMultilevel"/>
+    <w:tmpl w:val="B8F634BA"/>
+    <w:lvl w:ilvl="0" w:tplc="04160001">
+      <w:start w:val="1"/>
+      <w:numFmt w:val="bullet"/>
+      <w:lvlText w:val=""/>
+      <w:lvlJc w:val="left"/>
+      <w:pPr>
+        <w:ind w:left="1068" w:hanging="360"/>
+      </w:pPr>
+      <w:rPr>
+        <w:rFonts w:ascii="Symbol" w:hAnsi="Symbol" w:hint="default"/>
+      </w:rPr>
+    </w:lvl>
+    <w:lvl w:ilvl="1" w:tplc="04160003" w:tentative="1">
+      <w:start w:val="1"/>
+      <w:numFmt w:val="bullet"/>
+      <w:lvlText w:val="o"/>
+      <w:lvlJc w:val="left"/>
+      <w:pPr>
+        <w:ind w:left="1788" w:hanging="360"/>
+      </w:pPr>
+      <w:rPr>
+        <w:rFonts w:ascii="Courier New" w:hAnsi="Courier New" w:cs="Courier New" w:hint="default"/>
+      </w:rPr>
+    </w:lvl>
+    <w:lvl w:ilvl="2" w:tplc="04160005" w:tentative="1">
+      <w:start w:val="1"/>
+      <w:numFmt w:val="bullet"/>
+      <w:lvlText w:val=""/>
+      <w:lvlJc w:val="left"/>
+      <w:pPr>
+        <w:ind w:left="2508" w:hanging="360"/>
+      </w:pPr>
+      <w:rPr>
+        <w:rFonts w:ascii="Wingdings" w:hAnsi="Wingdings" w:hint="default"/>
+      </w:rPr>
+    </w:lvl>
+    <w:lvl w:ilvl="3" w:tplc="04160001" w:tentative="1">
+      <w:start w:val="1"/>
+      <w:numFmt w:val="bullet"/>
+      <w:lvlText w:val=""/>
+      <w:lvlJc w:val="left"/>
+      <w:pPr>
+        <w:ind w:left="3228" w:hanging="360"/>
+      </w:pPr>
+      <w:rPr>
+        <w:rFonts w:ascii="Symbol" w:hAnsi="Symbol" w:hint="default"/>
+      </w:rPr>
+    </w:lvl>
+    <w:lvl w:ilvl="4" w:tplc="04160003" w:tentative="1">
+      <w:start w:val="1"/>
+      <w:numFmt w:val="bullet"/>
+      <w:lvlText w:val="o"/>
+      <w:lvlJc w:val="left"/>
+      <w:pPr>
+        <w:ind w:left="3948" w:hanging="360"/>
+      </w:pPr>
+      <w:rPr>
+        <w:rFonts w:ascii="Courier New" w:hAnsi="Courier New" w:cs="Courier New" w:hint="default"/>
+      </w:rPr>
+    </w:lvl>
+    <w:lvl w:ilvl="5" w:tplc="04160005" w:tentative="1">
+      <w:start w:val="1"/>
+      <w:numFmt w:val="bullet"/>
+      <w:lvlText w:val=""/>
+      <w:lvlJc w:val="left"/>
+      <w:pPr>
+        <w:ind w:left="4668" w:hanging="360"/>
+      </w:pPr>
+      <w:rPr>
+        <w:rFonts w:ascii="Wingdings" w:hAnsi="Wingdings" w:hint="default"/>
+      </w:rPr>
+    </w:lvl>
+    <w:lvl w:ilvl="6" w:tplc="04160001" w:tentative="1">
+      <w:start w:val="1"/>
+      <w:numFmt w:val="bullet"/>
+      <w:lvlText w:val=""/>
+      <w:lvlJc w:val="left"/>
+      <w:pPr>
+        <w:ind w:left="5388" w:hanging="360"/>
+      </w:pPr>
+      <w:rPr>
+        <w:rFonts w:ascii="Symbol" w:hAnsi="Symbol" w:hint="default"/>
+      </w:rPr>
+    </w:lvl>
+    <w:lvl w:ilvl="7" w:tplc="04160003" w:tentative="1">
+      <w:start w:val="1"/>
+      <w:numFmt w:val="bullet"/>
+      <w:lvlText w:val="o"/>
+      <w:lvlJc w:val="left"/>
+      <w:pPr>
+        <w:ind w:left="6108" w:hanging="360"/>
+      </w:pPr>
+      <w:rPr>
+        <w:rFonts w:ascii="Courier New" w:hAnsi="Courier New" w:cs="Courier New" w:hint="default"/>
+      </w:rPr>
+    </w:lvl>
+    <w:lvl w:ilvl="8" w:tplc="04160005" w:tentative="1">
+      <w:start w:val="1"/>
+      <w:numFmt w:val="bullet"/>
+      <w:lvlText w:val=""/>
+      <w:lvlJc w:val="left"/>
+      <w:pPr>
+        <w:ind w:left="6828" w:hanging="360"/>
+      </w:pPr>
+      <w:rPr>
+        <w:rFonts w:ascii="Wingdings" w:hAnsi="Wingdings" w:hint="default"/>
+      </w:rPr>
+    </w:lvl>
+  </w:abstractNum>
   <w:num w:numId="1" w16cid:durableId="1770849909">
-    <w:abstractNumId w:val="1"/>
+    <w:abstractNumId w:val="5"/>
   </w:num>
   <w:num w:numId="2" w16cid:durableId="1954945922">
     <w:abstractNumId w:val="0"/>
+  </w:num>
+  <w:num w:numId="3" w16cid:durableId="347490427">
+    <w:abstractNumId w:val="4"/>
+  </w:num>
+  <w:num w:numId="4" w16cid:durableId="1405907475">
+    <w:abstractNumId w:val="2"/>
+  </w:num>
+  <w:num w:numId="5" w16cid:durableId="973366530">
+    <w:abstractNumId w:val="3"/>
+  </w:num>
+  <w:num w:numId="6" w16cid:durableId="1770658353">
+    <w:abstractNumId w:val="6"/>
+  </w:num>
+  <w:num w:numId="7" w16cid:durableId="1092818421">
+    <w:abstractNumId w:val="1"/>
   </w:num>
 </w:numbering>
 </file>
@@ -1367,6 +3530,56 @@
     <w:uiPriority w:val="99"/>
     <w:rsid w:val="003325A5"/>
   </w:style>
+  <w:style w:type="paragraph" w:styleId="Pr-formataoHTML">
+    <w:name w:val="HTML Preformatted"/>
+    <w:basedOn w:val="Normal"/>
+    <w:link w:val="Pr-formataoHTMLChar"/>
+    <w:uiPriority w:val="99"/>
+    <w:semiHidden/>
+    <w:unhideWhenUsed/>
+    <w:rsid w:val="000C7F7D"/>
+    <w:pPr>
+      <w:tabs>
+        <w:tab w:val="left" w:pos="916"/>
+        <w:tab w:val="left" w:pos="1832"/>
+        <w:tab w:val="left" w:pos="2748"/>
+        <w:tab w:val="left" w:pos="3664"/>
+        <w:tab w:val="left" w:pos="4580"/>
+        <w:tab w:val="left" w:pos="5496"/>
+        <w:tab w:val="left" w:pos="6412"/>
+        <w:tab w:val="left" w:pos="7328"/>
+        <w:tab w:val="left" w:pos="8244"/>
+        <w:tab w:val="left" w:pos="9160"/>
+        <w:tab w:val="left" w:pos="10076"/>
+        <w:tab w:val="left" w:pos="10992"/>
+        <w:tab w:val="left" w:pos="11908"/>
+        <w:tab w:val="left" w:pos="12824"/>
+        <w:tab w:val="left" w:pos="13740"/>
+        <w:tab w:val="left" w:pos="14656"/>
+      </w:tabs>
+      <w:spacing w:after="0" w:line="240" w:lineRule="auto"/>
+    </w:pPr>
+    <w:rPr>
+      <w:rFonts w:ascii="Courier New" w:eastAsia="Times New Roman" w:hAnsi="Courier New" w:cs="Courier New"/>
+      <w:sz w:val="20"/>
+      <w:szCs w:val="20"/>
+      <w:lang w:eastAsia="pt-BR"/>
+    </w:rPr>
+  </w:style>
+  <w:style w:type="character" w:customStyle="1" w:styleId="Pr-formataoHTMLChar">
+    <w:name w:val="Pré-formatação HTML Char"/>
+    <w:basedOn w:val="Fontepargpadro"/>
+    <w:link w:val="Pr-formataoHTML"/>
+    <w:uiPriority w:val="99"/>
+    <w:semiHidden/>
+    <w:rsid w:val="000C7F7D"/>
+    <w:rPr>
+      <w:rFonts w:ascii="Courier New" w:eastAsia="Times New Roman" w:hAnsi="Courier New" w:cs="Courier New"/>
+      <w:sz w:val="20"/>
+      <w:szCs w:val="20"/>
+      <w:lang w:eastAsia="pt-BR"/>
+    </w:rPr>
+  </w:style>
 </w:styles>
 </file>
 

</xml_diff>

<commit_message>
Adicionando documentação de Microprofile Register Client
</commit_message>
<xml_diff>
--- a/Quarkus/Documentação Quarkus.docx
+++ b/Quarkus/Documentação Quarkus.docx
@@ -27,7 +27,15 @@
         </w:numPr>
       </w:pPr>
       <w:r>
-        <w:t>Acessar io.quarkus e adicionar as dependências necessárias</w:t>
+        <w:t xml:space="preserve">Acessar </w:t>
+      </w:r>
+      <w:proofErr w:type="gramStart"/>
+      <w:r>
+        <w:t>io.quarkus</w:t>
+      </w:r>
+      <w:proofErr w:type="gramEnd"/>
+      <w:r>
+        <w:t xml:space="preserve"> e adicionar as dependências necessárias</w:t>
       </w:r>
     </w:p>
     <w:p>
@@ -106,7 +114,21 @@
         <w:rPr>
           <w:lang w:val="en-US"/>
         </w:rPr>
-        <w:t>mvn quarkus:add-extension -Dextensions</w:t>
+        <w:t xml:space="preserve">mvn </w:t>
+      </w:r>
+      <w:proofErr w:type="gramStart"/>
+      <w:r>
+        <w:rPr>
+          <w:lang w:val="en-US"/>
+        </w:rPr>
+        <w:t>quarkus:add</w:t>
+      </w:r>
+      <w:proofErr w:type="gramEnd"/>
+      <w:r>
+        <w:rPr>
+          <w:lang w:val="en-US"/>
+        </w:rPr>
+        <w:t>-extension -Dextensions</w:t>
       </w:r>
       <w:r>
         <w:rPr>
@@ -443,7 +465,21 @@
         <w:rPr>
           <w:lang w:val="en-US"/>
         </w:rPr>
-        <w:t xml:space="preserve">@Tag(name = “Movie Resource”, </w:t>
+        <w:t>@</w:t>
+      </w:r>
+      <w:proofErr w:type="gramStart"/>
+      <w:r>
+        <w:rPr>
+          <w:lang w:val="en-US"/>
+        </w:rPr>
+        <w:t>Tag(</w:t>
+      </w:r>
+      <w:proofErr w:type="gramEnd"/>
+      <w:r>
+        <w:rPr>
+          <w:lang w:val="en-US"/>
+        </w:rPr>
+        <w:t xml:space="preserve">name = “Movie Resource”, </w:t>
       </w:r>
       <w:proofErr w:type="spellStart"/>
       <w:r>
@@ -512,12 +548,14 @@
         </w:rPr>
         <w:t>@</w:t>
       </w:r>
+      <w:proofErr w:type="gramStart"/>
       <w:r>
         <w:rPr>
           <w:lang w:val="en-US"/>
         </w:rPr>
         <w:t>Operation(</w:t>
       </w:r>
+      <w:proofErr w:type="gramEnd"/>
     </w:p>
     <w:p>
       <w:pPr>
@@ -619,14 +657,28 @@
         <w:rPr>
           <w:lang w:val="en-US"/>
         </w:rPr>
-        <w:t xml:space="preserve">@APIResponse( </w:t>
-      </w:r>
+        <w:t>@</w:t>
+      </w:r>
+      <w:proofErr w:type="gramStart"/>
+      <w:r>
+        <w:rPr>
+          <w:lang w:val="en-US"/>
+        </w:rPr>
+        <w:t>APIResponse(</w:t>
+      </w:r>
+      <w:proofErr w:type="gramEnd"/>
       <w:r>
         <w:rPr>
           <w:lang w:val="en-US"/>
         </w:rPr>
         <w:t xml:space="preserve"> </w:t>
       </w:r>
+      <w:r>
+        <w:rPr>
+          <w:lang w:val="en-US"/>
+        </w:rPr>
+        <w:t xml:space="preserve"> </w:t>
+      </w:r>
     </w:p>
     <w:p>
       <w:pPr>
@@ -684,7 +736,21 @@
         <w:rPr>
           <w:lang w:val="en-US"/>
         </w:rPr>
-        <w:t xml:space="preserve">content = @Content(mediaType = </w:t>
+        <w:t>content = @</w:t>
+      </w:r>
+      <w:proofErr w:type="gramStart"/>
+      <w:r>
+        <w:rPr>
+          <w:lang w:val="en-US"/>
+        </w:rPr>
+        <w:t>Content(</w:t>
+      </w:r>
+      <w:proofErr w:type="gramEnd"/>
+      <w:r>
+        <w:rPr>
+          <w:lang w:val="en-US"/>
+        </w:rPr>
+        <w:t xml:space="preserve">mediaType = </w:t>
       </w:r>
       <w:proofErr w:type="spellStart"/>
       <w:r>
@@ -1825,8 +1891,13 @@
       </w:r>
       <w:proofErr w:type="spellEnd"/>
       <w:r>
-        <w:t xml:space="preserve"> localhost:8080/q/Swagger-ai</w:t>
-      </w:r>
+        <w:t xml:space="preserve"> localhost:8080/q/Swagger-</w:t>
+      </w:r>
+      <w:proofErr w:type="gramStart"/>
+      <w:r>
+        <w:t>ai</w:t>
+      </w:r>
+      <w:proofErr w:type="gramEnd"/>
     </w:p>
     <w:p>
       <w:pPr>
@@ -1870,10 +1941,12 @@
         <w:t xml:space="preserve"> alterar o path da documentação precisamos alterar o arquivo </w:t>
       </w:r>
       <w:proofErr w:type="spellStart"/>
+      <w:proofErr w:type="gramStart"/>
       <w:r>
         <w:t>application.properties</w:t>
       </w:r>
       <w:proofErr w:type="spellEnd"/>
+      <w:proofErr w:type="gramEnd"/>
     </w:p>
     <w:p>
       <w:pPr>
@@ -1889,11 +1962,19 @@
         </w:rPr>
       </w:pPr>
       <w:proofErr w:type="spellStart"/>
-      <w:r>
-        <w:rPr>
-          <w:lang w:val="en-US"/>
-        </w:rPr>
-        <w:t>quarkus.swagger-ui.path</w:t>
+      <w:proofErr w:type="gramStart"/>
+      <w:r>
+        <w:rPr>
+          <w:lang w:val="en-US"/>
+        </w:rPr>
+        <w:t>quarkus.swagger</w:t>
+      </w:r>
+      <w:proofErr w:type="gramEnd"/>
+      <w:r>
+        <w:rPr>
+          <w:lang w:val="en-US"/>
+        </w:rPr>
+        <w:t>-ui.path</w:t>
       </w:r>
       <w:proofErr w:type="spellEnd"/>
       <w:r>
@@ -1921,9 +2002,6 @@
       <w:pPr>
         <w:pStyle w:val="PargrafodaLista"/>
         <w:ind w:left="0"/>
-        <w:rPr>
-          <w:lang w:val="en-US"/>
-        </w:rPr>
       </w:pPr>
     </w:p>
     <w:p>
@@ -1936,13 +2014,41 @@
           <w:lang w:val="en-US"/>
         </w:rPr>
       </w:pPr>
-      <w:proofErr w:type="spellStart"/>
-      <w:r>
-        <w:rPr>
-          <w:b/>
-          <w:bCs/>
-          <w:lang w:val="en-US"/>
-        </w:rPr>
+      <w:r>
+        <w:rPr>
+          <w:b/>
+          <w:bCs/>
+          <w:lang w:val="en-US"/>
+        </w:rPr>
+        <w:br/>
+      </w:r>
+    </w:p>
+    <w:p>
+      <w:pPr>
+        <w:pStyle w:val="PargrafodaLista"/>
+        <w:ind w:left="0"/>
+        <w:rPr>
+          <w:b/>
+          <w:bCs/>
+          <w:lang w:val="en-US"/>
+        </w:rPr>
+      </w:pPr>
+      <w:r>
+        <w:rPr>
+          <w:b/>
+          <w:bCs/>
+          <w:lang w:val="en-US"/>
+        </w:rPr>
+        <w:br w:type="column"/>
+      </w:r>
+      <w:proofErr w:type="spellStart"/>
+      <w:r>
+        <w:rPr>
+          <w:b/>
+          <w:bCs/>
+          <w:lang w:val="en-US"/>
+        </w:rPr>
+        <w:lastRenderedPageBreak/>
         <w:t>Microprofile</w:t>
       </w:r>
       <w:proofErr w:type="spellEnd"/>
@@ -1968,15 +2074,894 @@
     <w:p>
       <w:pPr>
         <w:pStyle w:val="PargrafodaLista"/>
+        <w:ind w:left="0"/>
+        <w:rPr>
+          <w:b/>
+          <w:bCs/>
+          <w:lang w:val="en-US"/>
+        </w:rPr>
+      </w:pPr>
+    </w:p>
+    <w:p>
+      <w:pPr>
+        <w:pStyle w:val="PargrafodaLista"/>
+        <w:numPr>
+          <w:ilvl w:val="0"/>
+          <w:numId w:val="8"/>
+        </w:numPr>
+        <w:rPr>
+          <w:b/>
+          <w:bCs/>
+        </w:rPr>
+      </w:pPr>
+      <w:r>
+        <w:rPr>
+          <w:b/>
+          <w:bCs/>
+        </w:rPr>
+        <w:t xml:space="preserve">Utilizado a API </w:t>
+      </w:r>
+      <w:hyperlink r:id="rId7" w:history="1">
+        <w:r>
+          <w:rPr>
+            <w:rStyle w:val="Hyperlink"/>
+          </w:rPr>
+          <w:t>https://www.tvmaze.com/</w:t>
+        </w:r>
+      </w:hyperlink>
+    </w:p>
+    <w:p>
+      <w:pPr>
+        <w:pStyle w:val="PargrafodaLista"/>
+        <w:numPr>
+          <w:ilvl w:val="0"/>
+          <w:numId w:val="8"/>
+        </w:numPr>
+        <w:rPr>
+          <w:b/>
+          <w:bCs/>
+          <w:lang w:val="en-US"/>
+        </w:rPr>
+      </w:pPr>
+      <w:proofErr w:type="spellStart"/>
+      <w:r>
+        <w:rPr>
+          <w:b/>
+          <w:bCs/>
+          <w:lang w:val="en-US"/>
+        </w:rPr>
+        <w:t>Criar</w:t>
+      </w:r>
+      <w:proofErr w:type="spellEnd"/>
+      <w:r>
+        <w:rPr>
+          <w:b/>
+          <w:bCs/>
+          <w:lang w:val="en-US"/>
+        </w:rPr>
+        <w:t xml:space="preserve"> </w:t>
+      </w:r>
+      <w:proofErr w:type="spellStart"/>
+      <w:r>
+        <w:rPr>
+          <w:b/>
+          <w:bCs/>
+          <w:lang w:val="en-US"/>
+        </w:rPr>
+        <w:t>classe</w:t>
+      </w:r>
+      <w:proofErr w:type="spellEnd"/>
+      <w:r>
+        <w:rPr>
+          <w:b/>
+          <w:bCs/>
+          <w:lang w:val="en-US"/>
+        </w:rPr>
+        <w:t xml:space="preserve"> </w:t>
+      </w:r>
+      <w:proofErr w:type="spellStart"/>
+      <w:r>
+        <w:rPr>
+          <w:b/>
+          <w:bCs/>
+          <w:lang w:val="en-US"/>
+        </w:rPr>
+        <w:t>TvMaze</w:t>
+      </w:r>
+      <w:r>
+        <w:rPr>
+          <w:b/>
+          <w:bCs/>
+          <w:lang w:val="en-US"/>
+        </w:rPr>
+        <w:t>Resource</w:t>
+      </w:r>
+      <w:proofErr w:type="spellEnd"/>
+    </w:p>
+    <w:p>
+      <w:pPr>
+        <w:pStyle w:val="PargrafodaLista"/>
+        <w:numPr>
+          <w:ilvl w:val="1"/>
+          <w:numId w:val="8"/>
+        </w:numPr>
+        <w:rPr>
+          <w:b/>
+          <w:bCs/>
+          <w:lang w:val="en-US"/>
+        </w:rPr>
+      </w:pPr>
+      <w:proofErr w:type="spellStart"/>
+      <w:r>
+        <w:rPr>
+          <w:b/>
+          <w:bCs/>
+          <w:lang w:val="en-US"/>
+        </w:rPr>
+        <w:t>Criar</w:t>
+      </w:r>
+      <w:proofErr w:type="spellEnd"/>
+      <w:r>
+        <w:rPr>
+          <w:b/>
+          <w:bCs/>
+          <w:lang w:val="en-US"/>
+        </w:rPr>
+        <w:t xml:space="preserve"> </w:t>
+      </w:r>
+      <w:proofErr w:type="spellStart"/>
+      <w:r>
+        <w:rPr>
+          <w:b/>
+          <w:bCs/>
+          <w:lang w:val="en-US"/>
+        </w:rPr>
+        <w:t>lista</w:t>
+      </w:r>
+      <w:proofErr w:type="spellEnd"/>
+      <w:r>
+        <w:rPr>
+          <w:b/>
+          <w:bCs/>
+          <w:lang w:val="en-US"/>
+        </w:rPr>
+        <w:t xml:space="preserve"> de </w:t>
+      </w:r>
+      <w:proofErr w:type="spellStart"/>
+      <w:r>
+        <w:rPr>
+          <w:b/>
+          <w:bCs/>
+          <w:lang w:val="en-US"/>
+        </w:rPr>
+        <w:t>TvSerie</w:t>
+      </w:r>
+      <w:proofErr w:type="spellEnd"/>
+    </w:p>
+    <w:p>
+      <w:pPr>
+        <w:pStyle w:val="PargrafodaLista"/>
+        <w:numPr>
+          <w:ilvl w:val="1"/>
+          <w:numId w:val="8"/>
+        </w:numPr>
+        <w:rPr>
+          <w:b/>
+          <w:bCs/>
+        </w:rPr>
+      </w:pPr>
+      <w:r>
+        <w:rPr>
+          <w:b/>
+          <w:bCs/>
+        </w:rPr>
+        <w:t xml:space="preserve">Criar método para listar </w:t>
+      </w:r>
+      <w:r>
+        <w:rPr>
+          <w:b/>
+          <w:bCs/>
+        </w:rPr>
+        <w:t>as séries</w:t>
+      </w:r>
+    </w:p>
+    <w:p>
+      <w:pPr>
+        <w:pStyle w:val="PargrafodaLista"/>
+        <w:numPr>
+          <w:ilvl w:val="1"/>
+          <w:numId w:val="8"/>
+        </w:numPr>
+        <w:rPr>
+          <w:b/>
+          <w:bCs/>
+        </w:rPr>
+      </w:pPr>
+      <w:r>
+        <w:rPr>
+          <w:b/>
+          <w:bCs/>
+        </w:rPr>
+        <w:t xml:space="preserve">Criar método para povoar a lista de </w:t>
+      </w:r>
+      <w:proofErr w:type="spellStart"/>
+      <w:r>
+        <w:rPr>
+          <w:b/>
+          <w:bCs/>
+        </w:rPr>
+        <w:t>TvSerie</w:t>
+      </w:r>
+      <w:proofErr w:type="spellEnd"/>
+    </w:p>
+    <w:p>
+      <w:pPr>
+        <w:pStyle w:val="PargrafodaLista"/>
+        <w:numPr>
+          <w:ilvl w:val="1"/>
+          <w:numId w:val="8"/>
+        </w:numPr>
+        <w:rPr>
+          <w:b/>
+          <w:bCs/>
+        </w:rPr>
+      </w:pPr>
+      <w:r>
+        <w:rPr>
+          <w:b/>
+          <w:bCs/>
+        </w:rPr>
+        <w:t xml:space="preserve">Criar método para povoar o SET de </w:t>
+      </w:r>
+      <w:proofErr w:type="spellStart"/>
+      <w:r>
+        <w:rPr>
+          <w:b/>
+          <w:bCs/>
+        </w:rPr>
+        <w:t>genres</w:t>
+      </w:r>
+      <w:proofErr w:type="spellEnd"/>
+    </w:p>
+    <w:p>
+      <w:pPr>
+        <w:pStyle w:val="PargrafodaLista"/>
+        <w:numPr>
+          <w:ilvl w:val="0"/>
+          <w:numId w:val="8"/>
+        </w:numPr>
+        <w:rPr>
+          <w:b/>
+          <w:bCs/>
+        </w:rPr>
+      </w:pPr>
+      <w:r>
+        <w:rPr>
+          <w:b/>
+          <w:bCs/>
+        </w:rPr>
+        <w:t xml:space="preserve">Criar classe </w:t>
+      </w:r>
+      <w:proofErr w:type="spellStart"/>
+      <w:r>
+        <w:rPr>
+          <w:b/>
+          <w:bCs/>
+        </w:rPr>
+        <w:t>TvSerie</w:t>
+      </w:r>
+      <w:proofErr w:type="spellEnd"/>
+    </w:p>
+    <w:p>
+      <w:pPr>
+        <w:pStyle w:val="PargrafodaLista"/>
+        <w:numPr>
+          <w:ilvl w:val="1"/>
+          <w:numId w:val="8"/>
+        </w:numPr>
+        <w:rPr>
+          <w:b/>
+          <w:bCs/>
+        </w:rPr>
+      </w:pPr>
+      <w:r>
+        <w:rPr>
+          <w:b/>
+          <w:bCs/>
+        </w:rPr>
+        <w:t>Criar variáveis:</w:t>
+      </w:r>
+    </w:p>
+    <w:p>
+      <w:pPr>
+        <w:pStyle w:val="PargrafodaLista"/>
+        <w:numPr>
+          <w:ilvl w:val="2"/>
+          <w:numId w:val="8"/>
+        </w:numPr>
+        <w:rPr>
+          <w:b/>
+          <w:bCs/>
+        </w:rPr>
+      </w:pPr>
+      <w:proofErr w:type="spellStart"/>
+      <w:r>
+        <w:rPr>
+          <w:b/>
+          <w:bCs/>
+        </w:rPr>
+        <w:t>Long</w:t>
+      </w:r>
+      <w:proofErr w:type="spellEnd"/>
+      <w:r>
+        <w:rPr>
+          <w:b/>
+          <w:bCs/>
+        </w:rPr>
+        <w:t xml:space="preserve"> id</w:t>
+      </w:r>
+    </w:p>
+    <w:p>
+      <w:pPr>
+        <w:pStyle w:val="PargrafodaLista"/>
+        <w:numPr>
+          <w:ilvl w:val="2"/>
+          <w:numId w:val="8"/>
+        </w:numPr>
+        <w:rPr>
+          <w:b/>
+          <w:bCs/>
+        </w:rPr>
+      </w:pPr>
+      <w:proofErr w:type="spellStart"/>
+      <w:r>
+        <w:rPr>
+          <w:b/>
+          <w:bCs/>
+        </w:rPr>
+        <w:t>String</w:t>
+      </w:r>
+      <w:proofErr w:type="spellEnd"/>
+      <w:r>
+        <w:rPr>
+          <w:b/>
+          <w:bCs/>
+        </w:rPr>
+        <w:t xml:space="preserve"> </w:t>
+      </w:r>
+      <w:proofErr w:type="spellStart"/>
+      <w:r>
+        <w:rPr>
+          <w:b/>
+          <w:bCs/>
+        </w:rPr>
+        <w:t>name</w:t>
+      </w:r>
+      <w:proofErr w:type="spellEnd"/>
+    </w:p>
+    <w:p>
+      <w:pPr>
+        <w:pStyle w:val="PargrafodaLista"/>
+        <w:numPr>
+          <w:ilvl w:val="2"/>
+          <w:numId w:val="8"/>
+        </w:numPr>
+        <w:rPr>
+          <w:b/>
+          <w:bCs/>
+        </w:rPr>
+      </w:pPr>
+      <w:r>
+        <w:rPr>
+          <w:b/>
+          <w:bCs/>
+        </w:rPr>
+        <w:t xml:space="preserve">URL </w:t>
+      </w:r>
+      <w:proofErr w:type="spellStart"/>
+      <w:r>
+        <w:rPr>
+          <w:b/>
+          <w:bCs/>
+        </w:rPr>
+        <w:t>url</w:t>
+      </w:r>
+      <w:proofErr w:type="spellEnd"/>
+    </w:p>
+    <w:p>
+      <w:pPr>
+        <w:pStyle w:val="PargrafodaLista"/>
+        <w:numPr>
+          <w:ilvl w:val="2"/>
+          <w:numId w:val="8"/>
+        </w:numPr>
+        <w:rPr>
+          <w:b/>
+          <w:bCs/>
+        </w:rPr>
+      </w:pPr>
+      <w:proofErr w:type="spellStart"/>
+      <w:r>
+        <w:rPr>
+          <w:b/>
+          <w:bCs/>
+        </w:rPr>
+        <w:t>String</w:t>
+      </w:r>
+      <w:proofErr w:type="spellEnd"/>
+      <w:r>
+        <w:rPr>
+          <w:b/>
+          <w:bCs/>
+        </w:rPr>
+        <w:t xml:space="preserve"> </w:t>
+      </w:r>
+      <w:proofErr w:type="spellStart"/>
+      <w:r>
+        <w:rPr>
+          <w:b/>
+          <w:bCs/>
+        </w:rPr>
+        <w:t>summary</w:t>
+      </w:r>
+      <w:proofErr w:type="spellEnd"/>
+    </w:p>
+    <w:p>
+      <w:pPr>
+        <w:pStyle w:val="PargrafodaLista"/>
+        <w:numPr>
+          <w:ilvl w:val="2"/>
+          <w:numId w:val="8"/>
+        </w:numPr>
+        <w:rPr>
+          <w:b/>
+          <w:bCs/>
+        </w:rPr>
+      </w:pPr>
+      <w:proofErr w:type="spellStart"/>
+      <w:r>
+        <w:rPr>
+          <w:b/>
+          <w:bCs/>
+        </w:rPr>
+        <w:t>STring</w:t>
+      </w:r>
+      <w:proofErr w:type="spellEnd"/>
+      <w:r>
+        <w:rPr>
+          <w:b/>
+          <w:bCs/>
+        </w:rPr>
+        <w:t xml:space="preserve"> </w:t>
+      </w:r>
+      <w:proofErr w:type="spellStart"/>
+      <w:r>
+        <w:rPr>
+          <w:b/>
+          <w:bCs/>
+        </w:rPr>
+        <w:t>language</w:t>
+      </w:r>
+      <w:proofErr w:type="spellEnd"/>
+    </w:p>
+    <w:p>
+      <w:pPr>
+        <w:pStyle w:val="PargrafodaLista"/>
+        <w:numPr>
+          <w:ilvl w:val="2"/>
+          <w:numId w:val="8"/>
+        </w:numPr>
+        <w:rPr>
+          <w:b/>
+          <w:bCs/>
+        </w:rPr>
+      </w:pPr>
+      <w:r>
+        <w:rPr>
+          <w:b/>
+          <w:bCs/>
+        </w:rPr>
+        <w:t>Set&lt;</w:t>
+      </w:r>
+      <w:proofErr w:type="spellStart"/>
+      <w:r>
+        <w:rPr>
+          <w:b/>
+          <w:bCs/>
+        </w:rPr>
+        <w:t>String</w:t>
+      </w:r>
+      <w:proofErr w:type="spellEnd"/>
+      <w:r>
+        <w:rPr>
+          <w:b/>
+          <w:bCs/>
+        </w:rPr>
+        <w:t xml:space="preserve">&gt; </w:t>
+      </w:r>
+      <w:proofErr w:type="spellStart"/>
+      <w:r>
+        <w:rPr>
+          <w:b/>
+          <w:bCs/>
+        </w:rPr>
+        <w:t>genres</w:t>
+      </w:r>
+      <w:proofErr w:type="spellEnd"/>
+    </w:p>
+    <w:p>
+      <w:pPr>
+        <w:pStyle w:val="PargrafodaLista"/>
+        <w:numPr>
+          <w:ilvl w:val="2"/>
+          <w:numId w:val="8"/>
+        </w:numPr>
+        <w:rPr>
+          <w:b/>
+          <w:bCs/>
+        </w:rPr>
+      </w:pPr>
+      <w:r>
+        <w:rPr>
+          <w:b/>
+          <w:bCs/>
+        </w:rPr>
+        <w:t xml:space="preserve">URL </w:t>
+      </w:r>
+      <w:proofErr w:type="spellStart"/>
+      <w:r>
+        <w:rPr>
+          <w:b/>
+          <w:bCs/>
+        </w:rPr>
+        <w:t>officialSite</w:t>
+      </w:r>
+      <w:proofErr w:type="spellEnd"/>
+    </w:p>
+    <w:p>
+      <w:pPr>
+        <w:pStyle w:val="PargrafodaLista"/>
+        <w:numPr>
+          <w:ilvl w:val="1"/>
+          <w:numId w:val="8"/>
+        </w:numPr>
+        <w:rPr>
+          <w:b/>
+          <w:bCs/>
+        </w:rPr>
+      </w:pPr>
+      <w:r>
+        <w:rPr>
+          <w:b/>
+          <w:bCs/>
+        </w:rPr>
+        <w:t xml:space="preserve">Criar </w:t>
+      </w:r>
+      <w:r>
+        <w:rPr>
+          <w:b/>
+          <w:bCs/>
+        </w:rPr>
+        <w:t>construtor recebendo todas as variáveis</w:t>
+      </w:r>
+    </w:p>
+    <w:p>
+      <w:pPr>
+        <w:pStyle w:val="PargrafodaLista"/>
+        <w:numPr>
+          <w:ilvl w:val="0"/>
+          <w:numId w:val="8"/>
+        </w:numPr>
+        <w:rPr>
+          <w:b/>
+          <w:bCs/>
+        </w:rPr>
+      </w:pPr>
+      <w:r>
+        <w:rPr>
+          <w:b/>
+          <w:bCs/>
+        </w:rPr>
+        <w:t xml:space="preserve">Criar </w:t>
+      </w:r>
+      <w:r>
+        <w:rPr>
+          <w:b/>
+          <w:bCs/>
+        </w:rPr>
+        <w:t xml:space="preserve">variável </w:t>
+      </w:r>
+      <w:r>
+        <w:rPr>
+          <w:b/>
+          <w:bCs/>
+        </w:rPr>
+        <w:t>para acessar a api TV MAZE</w:t>
+      </w:r>
+      <w:r>
+        <w:rPr>
+          <w:b/>
+          <w:bCs/>
+        </w:rPr>
+        <w:t xml:space="preserve"> </w:t>
+      </w:r>
+      <w:r>
+        <w:rPr>
+          <w:b/>
+          <w:bCs/>
+        </w:rPr>
+        <w:t>Proxy</w:t>
+      </w:r>
+    </w:p>
+    <w:p>
+      <w:pPr>
+        <w:pStyle w:val="PargrafodaLista"/>
+        <w:numPr>
+          <w:ilvl w:val="1"/>
+          <w:numId w:val="8"/>
+        </w:numPr>
+        <w:rPr>
+          <w:b/>
+          <w:bCs/>
+        </w:rPr>
+      </w:pPr>
+      <w:r>
+        <w:rPr>
+          <w:b/>
+          <w:bCs/>
+        </w:rPr>
+        <w:t xml:space="preserve">Inserir anotação </w:t>
+      </w:r>
+      <w:r>
+        <w:rPr>
+          <w:b/>
+          <w:bCs/>
+        </w:rPr>
+        <w:t>@</w:t>
+      </w:r>
+      <w:r>
+        <w:rPr>
+          <w:b/>
+          <w:bCs/>
+        </w:rPr>
+        <w:t>RestClient</w:t>
+      </w:r>
+    </w:p>
+    <w:p>
+      <w:pPr>
+        <w:pStyle w:val="PargrafodaLista"/>
+        <w:numPr>
+          <w:ilvl w:val="0"/>
+          <w:numId w:val="8"/>
+        </w:numPr>
+        <w:rPr>
+          <w:b/>
+          <w:bCs/>
+        </w:rPr>
+      </w:pPr>
+      <w:r>
+        <w:rPr>
+          <w:b/>
+          <w:bCs/>
+        </w:rPr>
+        <w:t xml:space="preserve">Criar classe </w:t>
+      </w:r>
+      <w:proofErr w:type="spellStart"/>
+      <w:r>
+        <w:rPr>
+          <w:b/>
+          <w:bCs/>
+        </w:rPr>
+        <w:t>TvMazeProxy</w:t>
+      </w:r>
+      <w:proofErr w:type="spellEnd"/>
+    </w:p>
+    <w:p>
+      <w:pPr>
+        <w:pStyle w:val="PargrafodaLista"/>
+        <w:numPr>
+          <w:ilvl w:val="1"/>
+          <w:numId w:val="8"/>
+        </w:numPr>
+        <w:rPr>
+          <w:b/>
+          <w:bCs/>
+        </w:rPr>
+      </w:pPr>
+      <w:r>
+        <w:rPr>
+          <w:b/>
+          <w:bCs/>
+        </w:rPr>
+        <w:t xml:space="preserve">Inserir a anotação </w:t>
+      </w:r>
+      <w:r>
+        <w:rPr>
+          <w:b/>
+          <w:bCs/>
+        </w:rPr>
+        <w:t>@</w:t>
+      </w:r>
+      <w:proofErr w:type="gramStart"/>
+      <w:r>
+        <w:rPr>
+          <w:b/>
+          <w:bCs/>
+        </w:rPr>
+        <w:t>RegisterRestClient</w:t>
+      </w:r>
+      <w:r>
+        <w:rPr>
+          <w:b/>
+          <w:bCs/>
+        </w:rPr>
+        <w:t>(</w:t>
+      </w:r>
+      <w:proofErr w:type="gramEnd"/>
+      <w:r>
+        <w:rPr>
+          <w:b/>
+          <w:bCs/>
+        </w:rPr>
+        <w:t>configkey = “</w:t>
+      </w:r>
+      <w:proofErr w:type="spellStart"/>
+      <w:r>
+        <w:rPr>
+          <w:b/>
+          <w:bCs/>
+        </w:rPr>
+        <w:t>tvmaze</w:t>
+      </w:r>
+      <w:proofErr w:type="spellEnd"/>
+      <w:r>
+        <w:rPr>
+          <w:b/>
+          <w:bCs/>
+        </w:rPr>
+        <w:t>”)</w:t>
+      </w:r>
+    </w:p>
+    <w:p>
+      <w:pPr>
+        <w:pStyle w:val="PargrafodaLista"/>
+        <w:numPr>
+          <w:ilvl w:val="2"/>
+          <w:numId w:val="8"/>
+        </w:numPr>
         <w:ind w:left="2124"/>
-        <w:rPr>
-          <w:lang w:val="en-US"/>
-        </w:rPr>
-      </w:pPr>
-      <w:r>
-        <w:rPr>
-          <w:lang w:val="en-US"/>
-        </w:rPr>
+      </w:pPr>
+      <w:r>
+        <w:rPr>
+          <w:b/>
+          <w:bCs/>
+        </w:rPr>
+        <w:t xml:space="preserve">Inserir no </w:t>
+      </w:r>
+      <w:proofErr w:type="spellStart"/>
+      <w:proofErr w:type="gramStart"/>
+      <w:r>
+        <w:rPr>
+          <w:b/>
+          <w:bCs/>
+        </w:rPr>
+        <w:t>application.properties</w:t>
+      </w:r>
+      <w:proofErr w:type="spellEnd"/>
+      <w:proofErr w:type="gramEnd"/>
+      <w:r>
+        <w:rPr>
+          <w:b/>
+          <w:bCs/>
+        </w:rPr>
+        <w:t xml:space="preserve"> as configuraçõe</w:t>
+      </w:r>
+      <w:r>
+        <w:rPr>
+          <w:b/>
+          <w:bCs/>
+        </w:rPr>
+        <w:t>s necessárias</w:t>
+      </w:r>
+      <w:r>
+        <w:rPr>
+          <w:b/>
+          <w:bCs/>
+        </w:rPr>
+        <w:t xml:space="preserve"> para puxar a </w:t>
+      </w:r>
+      <w:proofErr w:type="spellStart"/>
+      <w:r>
+        <w:rPr>
+          <w:b/>
+          <w:bCs/>
+        </w:rPr>
+        <w:t>url</w:t>
+      </w:r>
+      <w:proofErr w:type="spellEnd"/>
+      <w:r>
+        <w:rPr>
+          <w:b/>
+          <w:bCs/>
+        </w:rPr>
+        <w:t>.</w:t>
+      </w:r>
+    </w:p>
+    <w:p>
+      <w:pPr>
+        <w:pStyle w:val="PargrafodaLista"/>
+        <w:numPr>
+          <w:ilvl w:val="3"/>
+          <w:numId w:val="8"/>
+        </w:numPr>
+      </w:pPr>
+      <w:proofErr w:type="spellStart"/>
+      <w:r>
+        <w:rPr>
+          <w:b/>
+          <w:bCs/>
+        </w:rPr>
+        <w:t>restclient-tvmaze</w:t>
+      </w:r>
+      <w:proofErr w:type="spellEnd"/>
+      <w:r>
+        <w:rPr>
+          <w:b/>
+          <w:bCs/>
+        </w:rPr>
+        <w:t>/</w:t>
+      </w:r>
+      <w:proofErr w:type="spellStart"/>
+      <w:r>
+        <w:rPr>
+          <w:b/>
+          <w:bCs/>
+        </w:rPr>
+        <w:t>mp-rest</w:t>
+      </w:r>
+      <w:proofErr w:type="spellEnd"/>
+      <w:r>
+        <w:rPr>
+          <w:b/>
+          <w:bCs/>
+        </w:rPr>
+        <w:t>/</w:t>
+      </w:r>
+      <w:proofErr w:type="spellStart"/>
+      <w:r>
+        <w:rPr>
+          <w:b/>
+          <w:bCs/>
+        </w:rPr>
+        <w:t>url</w:t>
+      </w:r>
+      <w:proofErr w:type="spellEnd"/>
+      <w:r>
+        <w:rPr>
+          <w:b/>
+          <w:bCs/>
+        </w:rPr>
+        <w:t>=http</w:t>
+      </w:r>
+      <w:r>
+        <w:rPr>
+          <w:b/>
+          <w:bCs/>
+        </w:rPr>
+        <w:t>s://api.tvmaze.com/</w:t>
+      </w:r>
+    </w:p>
+    <w:p>
+      <w:pPr>
+        <w:pStyle w:val="PargrafodaLista"/>
+        <w:numPr>
+          <w:ilvl w:val="0"/>
+          <w:numId w:val="8"/>
+        </w:numPr>
+      </w:pPr>
+    </w:p>
+    <w:p>
+      <w:r>
         <w:tab/>
       </w:r>
     </w:p>
@@ -1984,18 +2969,15 @@
       <w:pPr>
         <w:pStyle w:val="PargrafodaLista"/>
         <w:ind w:left="1068"/>
-        <w:rPr>
-          <w:lang w:val="en-US"/>
-        </w:rPr>
       </w:pPr>
     </w:p>
     <w:sectPr>
-      <w:headerReference w:type="even" r:id="rId7"/>
-      <w:headerReference w:type="default" r:id="rId8"/>
-      <w:footerReference w:type="even" r:id="rId9"/>
-      <w:footerReference w:type="default" r:id="rId10"/>
-      <w:headerReference w:type="first" r:id="rId11"/>
-      <w:footerReference w:type="first" r:id="rId12"/>
+      <w:headerReference w:type="even" r:id="rId8"/>
+      <w:headerReference w:type="default" r:id="rId9"/>
+      <w:footerReference w:type="even" r:id="rId10"/>
+      <w:footerReference w:type="default" r:id="rId11"/>
+      <w:headerReference w:type="first" r:id="rId12"/>
+      <w:footerReference w:type="first" r:id="rId13"/>
       <w:pgSz w:w="11906" w:h="16838"/>
       <w:pgMar w:top="1417" w:right="1701" w:bottom="1417" w:left="1701" w:header="708" w:footer="708" w:gutter="0"/>
       <w:cols w:space="708"/>
@@ -2574,6 +3556,119 @@
     </w:lvl>
   </w:abstractNum>
   <w:abstractNum w:abstractNumId="3" w15:restartNumberingAfterBreak="0">
+    <w:nsid w:val="1ACB0AAC"/>
+    <w:multiLevelType w:val="hybridMultilevel"/>
+    <w:tmpl w:val="15D4DF56"/>
+    <w:lvl w:ilvl="0" w:tplc="04160001">
+      <w:start w:val="1"/>
+      <w:numFmt w:val="bullet"/>
+      <w:lvlText w:val=""/>
+      <w:lvlJc w:val="left"/>
+      <w:pPr>
+        <w:ind w:left="720" w:hanging="360"/>
+      </w:pPr>
+      <w:rPr>
+        <w:rFonts w:ascii="Symbol" w:hAnsi="Symbol" w:hint="default"/>
+      </w:rPr>
+    </w:lvl>
+    <w:lvl w:ilvl="1" w:tplc="04160003">
+      <w:start w:val="1"/>
+      <w:numFmt w:val="bullet"/>
+      <w:lvlText w:val="o"/>
+      <w:lvlJc w:val="left"/>
+      <w:pPr>
+        <w:ind w:left="1440" w:hanging="360"/>
+      </w:pPr>
+      <w:rPr>
+        <w:rFonts w:ascii="Courier New" w:hAnsi="Courier New" w:cs="Courier New" w:hint="default"/>
+      </w:rPr>
+    </w:lvl>
+    <w:lvl w:ilvl="2" w:tplc="04160005">
+      <w:start w:val="1"/>
+      <w:numFmt w:val="bullet"/>
+      <w:lvlText w:val=""/>
+      <w:lvlJc w:val="left"/>
+      <w:pPr>
+        <w:ind w:left="2160" w:hanging="360"/>
+      </w:pPr>
+      <w:rPr>
+        <w:rFonts w:ascii="Wingdings" w:hAnsi="Wingdings" w:hint="default"/>
+      </w:rPr>
+    </w:lvl>
+    <w:lvl w:ilvl="3" w:tplc="04160001">
+      <w:start w:val="1"/>
+      <w:numFmt w:val="bullet"/>
+      <w:lvlText w:val=""/>
+      <w:lvlJc w:val="left"/>
+      <w:pPr>
+        <w:ind w:left="2880" w:hanging="360"/>
+      </w:pPr>
+      <w:rPr>
+        <w:rFonts w:ascii="Symbol" w:hAnsi="Symbol" w:hint="default"/>
+      </w:rPr>
+    </w:lvl>
+    <w:lvl w:ilvl="4" w:tplc="04160003" w:tentative="1">
+      <w:start w:val="1"/>
+      <w:numFmt w:val="bullet"/>
+      <w:lvlText w:val="o"/>
+      <w:lvlJc w:val="left"/>
+      <w:pPr>
+        <w:ind w:left="3600" w:hanging="360"/>
+      </w:pPr>
+      <w:rPr>
+        <w:rFonts w:ascii="Courier New" w:hAnsi="Courier New" w:cs="Courier New" w:hint="default"/>
+      </w:rPr>
+    </w:lvl>
+    <w:lvl w:ilvl="5" w:tplc="04160005" w:tentative="1">
+      <w:start w:val="1"/>
+      <w:numFmt w:val="bullet"/>
+      <w:lvlText w:val=""/>
+      <w:lvlJc w:val="left"/>
+      <w:pPr>
+        <w:ind w:left="4320" w:hanging="360"/>
+      </w:pPr>
+      <w:rPr>
+        <w:rFonts w:ascii="Wingdings" w:hAnsi="Wingdings" w:hint="default"/>
+      </w:rPr>
+    </w:lvl>
+    <w:lvl w:ilvl="6" w:tplc="04160001" w:tentative="1">
+      <w:start w:val="1"/>
+      <w:numFmt w:val="bullet"/>
+      <w:lvlText w:val=""/>
+      <w:lvlJc w:val="left"/>
+      <w:pPr>
+        <w:ind w:left="5040" w:hanging="360"/>
+      </w:pPr>
+      <w:rPr>
+        <w:rFonts w:ascii="Symbol" w:hAnsi="Symbol" w:hint="default"/>
+      </w:rPr>
+    </w:lvl>
+    <w:lvl w:ilvl="7" w:tplc="04160003" w:tentative="1">
+      <w:start w:val="1"/>
+      <w:numFmt w:val="bullet"/>
+      <w:lvlText w:val="o"/>
+      <w:lvlJc w:val="left"/>
+      <w:pPr>
+        <w:ind w:left="5760" w:hanging="360"/>
+      </w:pPr>
+      <w:rPr>
+        <w:rFonts w:ascii="Courier New" w:hAnsi="Courier New" w:cs="Courier New" w:hint="default"/>
+      </w:rPr>
+    </w:lvl>
+    <w:lvl w:ilvl="8" w:tplc="04160005" w:tentative="1">
+      <w:start w:val="1"/>
+      <w:numFmt w:val="bullet"/>
+      <w:lvlText w:val=""/>
+      <w:lvlJc w:val="left"/>
+      <w:pPr>
+        <w:ind w:left="6480" w:hanging="360"/>
+      </w:pPr>
+      <w:rPr>
+        <w:rFonts w:ascii="Wingdings" w:hAnsi="Wingdings" w:hint="default"/>
+      </w:rPr>
+    </w:lvl>
+  </w:abstractNum>
+  <w:abstractNum w:abstractNumId="4" w15:restartNumberingAfterBreak="0">
     <w:nsid w:val="4DEC2D37"/>
     <w:multiLevelType w:val="hybridMultilevel"/>
     <w:tmpl w:val="8C2A9A30"/>
@@ -2686,7 +3781,7 @@
       </w:rPr>
     </w:lvl>
   </w:abstractNum>
-  <w:abstractNum w:abstractNumId="4" w15:restartNumberingAfterBreak="0">
+  <w:abstractNum w:abstractNumId="5" w15:restartNumberingAfterBreak="0">
     <w:nsid w:val="5AE01D4D"/>
     <w:multiLevelType w:val="hybridMultilevel"/>
     <w:tmpl w:val="8A2E6942"/>
@@ -2799,7 +3894,7 @@
       </w:rPr>
     </w:lvl>
   </w:abstractNum>
-  <w:abstractNum w:abstractNumId="5" w15:restartNumberingAfterBreak="0">
+  <w:abstractNum w:abstractNumId="6" w15:restartNumberingAfterBreak="0">
     <w:nsid w:val="71312D7F"/>
     <w:multiLevelType w:val="hybridMultilevel"/>
     <w:tmpl w:val="4C9EC95A"/>
@@ -2912,7 +4007,7 @@
       </w:rPr>
     </w:lvl>
   </w:abstractNum>
-  <w:abstractNum w:abstractNumId="6" w15:restartNumberingAfterBreak="0">
+  <w:abstractNum w:abstractNumId="7" w15:restartNumberingAfterBreak="0">
     <w:nsid w:val="7B7F0351"/>
     <w:multiLevelType w:val="hybridMultilevel"/>
     <w:tmpl w:val="B8F634BA"/>
@@ -3026,25 +4121,28 @@
     </w:lvl>
   </w:abstractNum>
   <w:num w:numId="1" w16cid:durableId="1770849909">
-    <w:abstractNumId w:val="5"/>
+    <w:abstractNumId w:val="6"/>
   </w:num>
   <w:num w:numId="2" w16cid:durableId="1954945922">
     <w:abstractNumId w:val="0"/>
   </w:num>
   <w:num w:numId="3" w16cid:durableId="347490427">
-    <w:abstractNumId w:val="4"/>
+    <w:abstractNumId w:val="5"/>
   </w:num>
   <w:num w:numId="4" w16cid:durableId="1405907475">
     <w:abstractNumId w:val="2"/>
   </w:num>
   <w:num w:numId="5" w16cid:durableId="973366530">
-    <w:abstractNumId w:val="3"/>
+    <w:abstractNumId w:val="4"/>
   </w:num>
   <w:num w:numId="6" w16cid:durableId="1770658353">
-    <w:abstractNumId w:val="6"/>
+    <w:abstractNumId w:val="7"/>
   </w:num>
   <w:num w:numId="7" w16cid:durableId="1092818421">
     <w:abstractNumId w:val="1"/>
+  </w:num>
+  <w:num w:numId="8" w16cid:durableId="641497660">
+    <w:abstractNumId w:val="3"/>
   </w:num>
 </w:numbering>
 </file>
@@ -3580,6 +4678,29 @@
       <w:lang w:eastAsia="pt-BR"/>
     </w:rPr>
   </w:style>
+  <w:style w:type="character" w:styleId="Hyperlink">
+    <w:name w:val="Hyperlink"/>
+    <w:basedOn w:val="Fontepargpadro"/>
+    <w:uiPriority w:val="99"/>
+    <w:unhideWhenUsed/>
+    <w:rsid w:val="00A835F1"/>
+    <w:rPr>
+      <w:color w:val="0000FF"/>
+      <w:u w:val="single"/>
+    </w:rPr>
+  </w:style>
+  <w:style w:type="character" w:styleId="MenoPendente">
+    <w:name w:val="Unresolved Mention"/>
+    <w:basedOn w:val="Fontepargpadro"/>
+    <w:uiPriority w:val="99"/>
+    <w:semiHidden/>
+    <w:unhideWhenUsed/>
+    <w:rsid w:val="00A835F1"/>
+    <w:rPr>
+      <w:color w:val="605E5C"/>
+      <w:shd w:val="clear" w:color="auto" w:fill="E1DFDD"/>
+    </w:rPr>
+  </w:style>
 </w:styles>
 </file>
 

</xml_diff>

<commit_message>
adicionando estudos sobre CORS
</commit_message>
<xml_diff>
--- a/Quarkus/Documentação Quarkus.docx
+++ b/Quarkus/Documentação Quarkus.docx
@@ -7,15 +7,30 @@
         <w:rPr>
           <w:b/>
           <w:bCs/>
-        </w:rPr>
-      </w:pPr>
-      <w:r>
-        <w:rPr>
-          <w:b/>
-          <w:bCs/>
-        </w:rPr>
-        <w:t>Criar aplicação Quarkus</w:t>
-      </w:r>
+          <w:sz w:val="36"/>
+          <w:szCs w:val="36"/>
+        </w:rPr>
+      </w:pPr>
+      <w:r>
+        <w:rPr>
+          <w:b/>
+          <w:bCs/>
+          <w:sz w:val="36"/>
+          <w:szCs w:val="36"/>
+        </w:rPr>
+        <w:t xml:space="preserve">Criar aplicação </w:t>
+      </w:r>
+      <w:proofErr w:type="spellStart"/>
+      <w:r>
+        <w:rPr>
+          <w:b/>
+          <w:bCs/>
+          <w:sz w:val="36"/>
+          <w:szCs w:val="36"/>
+        </w:rPr>
+        <w:t>Quarkus</w:t>
+      </w:r>
+      <w:proofErr w:type="spellEnd"/>
     </w:p>
     <w:p/>
     <w:p>
@@ -160,13 +175,17 @@
         <w:rPr>
           <w:b/>
           <w:bCs/>
-          <w:lang w:val="en-US"/>
-        </w:rPr>
-      </w:pPr>
-      <w:r>
-        <w:rPr>
-          <w:b/>
-          <w:bCs/>
+          <w:sz w:val="40"/>
+          <w:szCs w:val="40"/>
+          <w:lang w:val="en-US"/>
+        </w:rPr>
+      </w:pPr>
+      <w:r>
+        <w:rPr>
+          <w:b/>
+          <w:bCs/>
+          <w:sz w:val="40"/>
+          <w:szCs w:val="40"/>
           <w:lang w:val="en-US"/>
         </w:rPr>
         <w:t>Aplicação Quarkus</w:t>
@@ -424,12 +443,16 @@
         <w:rPr>
           <w:b/>
           <w:bCs/>
-        </w:rPr>
-      </w:pPr>
-      <w:r>
-        <w:rPr>
-          <w:b/>
-          <w:bCs/>
+          <w:sz w:val="36"/>
+          <w:szCs w:val="36"/>
+        </w:rPr>
+      </w:pPr>
+      <w:r>
+        <w:rPr>
+          <w:b/>
+          <w:bCs/>
+          <w:sz w:val="36"/>
+          <w:szCs w:val="36"/>
         </w:rPr>
         <w:t xml:space="preserve">Open API </w:t>
       </w:r>
@@ -438,6 +461,8 @@
         <w:rPr>
           <w:b/>
           <w:bCs/>
+          <w:sz w:val="36"/>
+          <w:szCs w:val="36"/>
         </w:rPr>
         <w:t>Quarkus</w:t>
       </w:r>
@@ -446,6 +471,8 @@
         <w:rPr>
           <w:b/>
           <w:bCs/>
+          <w:sz w:val="36"/>
+          <w:szCs w:val="36"/>
         </w:rPr>
         <w:t xml:space="preserve"> </w:t>
       </w:r>
@@ -1188,6 +1215,7 @@
           <w:szCs w:val="20"/>
           <w:lang w:val="en-US" w:eastAsia="pt-BR"/>
         </w:rPr>
+        <w:lastRenderedPageBreak/>
         <w:t>MediaType.</w:t>
       </w:r>
       <w:r>
@@ -1271,7 +1299,6 @@
           <w:szCs w:val="20"/>
           <w:lang w:val="en-US" w:eastAsia="pt-BR"/>
         </w:rPr>
-        <w:lastRenderedPageBreak/>
         <w:t xml:space="preserve">public </w:t>
       </w:r>
       <w:r>
@@ -1852,13 +1879,17 @@
         <w:rPr>
           <w:b/>
           <w:bCs/>
-          <w:lang w:val="en-US"/>
-        </w:rPr>
-      </w:pPr>
-      <w:r>
-        <w:rPr>
-          <w:b/>
-          <w:bCs/>
+          <w:sz w:val="36"/>
+          <w:szCs w:val="36"/>
+          <w:lang w:val="en-US"/>
+        </w:rPr>
+      </w:pPr>
+      <w:r>
+        <w:rPr>
+          <w:b/>
+          <w:bCs/>
+          <w:sz w:val="36"/>
+          <w:szCs w:val="36"/>
           <w:lang w:val="en-US"/>
         </w:rPr>
         <w:t>Swagger UI</w:t>
@@ -2002,6 +2033,9 @@
       <w:pPr>
         <w:pStyle w:val="PargrafodaLista"/>
         <w:ind w:left="0"/>
+        <w:rPr>
+          <w:lang w:val="en-US"/>
+        </w:rPr>
       </w:pPr>
     </w:p>
     <w:p>
@@ -2030,13 +2064,17 @@
         <w:rPr>
           <w:b/>
           <w:bCs/>
-          <w:lang w:val="en-US"/>
-        </w:rPr>
-      </w:pPr>
-      <w:r>
-        <w:rPr>
-          <w:b/>
-          <w:bCs/>
+          <w:sz w:val="36"/>
+          <w:szCs w:val="36"/>
+          <w:lang w:val="en-US"/>
+        </w:rPr>
+      </w:pPr>
+      <w:r>
+        <w:rPr>
+          <w:b/>
+          <w:bCs/>
+          <w:sz w:val="36"/>
+          <w:szCs w:val="36"/>
           <w:lang w:val="en-US"/>
         </w:rPr>
         <w:br w:type="column"/>
@@ -2046,6 +2084,8 @@
         <w:rPr>
           <w:b/>
           <w:bCs/>
+          <w:sz w:val="36"/>
+          <w:szCs w:val="36"/>
           <w:lang w:val="en-US"/>
         </w:rPr>
         <w:lastRenderedPageBreak/>
@@ -2056,6 +2096,8 @@
         <w:rPr>
           <w:b/>
           <w:bCs/>
+          <w:sz w:val="36"/>
+          <w:szCs w:val="36"/>
           <w:lang w:val="en-US"/>
         </w:rPr>
         <w:t xml:space="preserve"> </w:t>
@@ -2065,6 +2107,8 @@
         <w:rPr>
           <w:b/>
           <w:bCs/>
+          <w:sz w:val="36"/>
+          <w:szCs w:val="36"/>
           <w:lang w:val="en-US"/>
         </w:rPr>
         <w:t>RestClient</w:t>
@@ -2959,16 +3003,1700 @@
           <w:numId w:val="8"/>
         </w:numPr>
       </w:pPr>
-    </w:p>
-    <w:p>
-      <w:r>
-        <w:tab/>
-      </w:r>
-    </w:p>
-    <w:p>
-      <w:pPr>
-        <w:pStyle w:val="PargrafodaLista"/>
-        <w:ind w:left="1068"/>
+      <w:r>
+        <w:t xml:space="preserve">Criar a classe </w:t>
+      </w:r>
+      <w:proofErr w:type="spellStart"/>
+      <w:r>
+        <w:t>EpisodeProxy</w:t>
+      </w:r>
+      <w:proofErr w:type="spellEnd"/>
+    </w:p>
+    <w:p>
+      <w:pPr>
+        <w:pStyle w:val="PargrafodaLista"/>
+        <w:numPr>
+          <w:ilvl w:val="1"/>
+          <w:numId w:val="8"/>
+        </w:numPr>
+      </w:pPr>
+      <w:r>
+        <w:t xml:space="preserve">Inserir nessa classe a lista de episódios pelo id retirado do </w:t>
+      </w:r>
+      <w:proofErr w:type="spellStart"/>
+      <w:r>
+        <w:t>TvMazeProxy</w:t>
+      </w:r>
+      <w:proofErr w:type="spellEnd"/>
+    </w:p>
+    <w:p>
+      <w:pPr>
+        <w:pStyle w:val="PargrafodaLista"/>
+      </w:pPr>
+    </w:p>
+    <w:p>
+      <w:pPr>
+        <w:pStyle w:val="PargrafodaLista"/>
+        <w:rPr>
+          <w:b/>
+          <w:bCs/>
+          <w:sz w:val="40"/>
+          <w:szCs w:val="40"/>
+          <w:lang w:val="en-US"/>
+        </w:rPr>
+      </w:pPr>
+      <w:r>
+        <w:rPr>
+          <w:lang w:val="en-US"/>
+        </w:rPr>
+        <w:br w:type="column"/>
+      </w:r>
+      <w:r>
+        <w:rPr>
+          <w:b/>
+          <w:bCs/>
+          <w:sz w:val="40"/>
+          <w:szCs w:val="40"/>
+          <w:lang w:val="en-US"/>
+        </w:rPr>
+        <w:lastRenderedPageBreak/>
+        <w:t>CORS</w:t>
+      </w:r>
+      <w:r>
+        <w:rPr>
+          <w:b/>
+          <w:bCs/>
+          <w:sz w:val="40"/>
+          <w:szCs w:val="40"/>
+          <w:lang w:val="en-US"/>
+        </w:rPr>
+        <w:t xml:space="preserve"> – Cross Origin Resource S</w:t>
+      </w:r>
+      <w:r>
+        <w:rPr>
+          <w:b/>
+          <w:bCs/>
+          <w:sz w:val="40"/>
+          <w:szCs w:val="40"/>
+          <w:lang w:val="en-US"/>
+        </w:rPr>
+        <w:t>haring</w:t>
+      </w:r>
+    </w:p>
+    <w:p>
+      <w:pPr>
+        <w:pStyle w:val="PargrafodaLista"/>
+        <w:rPr>
+          <w:b/>
+          <w:bCs/>
+          <w:sz w:val="40"/>
+          <w:szCs w:val="40"/>
+          <w:lang w:val="en-US"/>
+        </w:rPr>
+      </w:pPr>
+    </w:p>
+    <w:p>
+      <w:pPr>
+        <w:pStyle w:val="PargrafodaLista"/>
+        <w:rPr>
+          <w:b/>
+          <w:bCs/>
+          <w:sz w:val="24"/>
+          <w:szCs w:val="24"/>
+        </w:rPr>
+      </w:pPr>
+      <w:r>
+        <w:rPr>
+          <w:b/>
+          <w:bCs/>
+          <w:sz w:val="24"/>
+          <w:szCs w:val="24"/>
+        </w:rPr>
+        <w:t>Quando vamos expor nossa a</w:t>
+      </w:r>
+      <w:r>
+        <w:rPr>
+          <w:b/>
+          <w:bCs/>
+          <w:sz w:val="24"/>
+          <w:szCs w:val="24"/>
+        </w:rPr>
+        <w:t xml:space="preserve">plicação para fora do ambiente local, as vezes ao tentarem acessar nossa api, as aplicações podem </w:t>
+      </w:r>
+      <w:r>
+        <w:rPr>
+          <w:b/>
+          <w:bCs/>
+          <w:sz w:val="24"/>
+          <w:szCs w:val="24"/>
+        </w:rPr>
+        <w:t xml:space="preserve">apresentar erro de CORS e isso </w:t>
+      </w:r>
+      <w:r>
+        <w:rPr>
+          <w:b/>
+          <w:bCs/>
+          <w:sz w:val="24"/>
+          <w:szCs w:val="24"/>
+        </w:rPr>
+        <w:t>acontece, pois,</w:t>
+      </w:r>
+      <w:r>
+        <w:rPr>
+          <w:b/>
+          <w:bCs/>
+          <w:sz w:val="24"/>
+          <w:szCs w:val="24"/>
+        </w:rPr>
+        <w:t xml:space="preserve"> nossa API não está pronta </w:t>
+      </w:r>
+      <w:r>
+        <w:rPr>
+          <w:b/>
+          <w:bCs/>
+          <w:sz w:val="24"/>
+          <w:szCs w:val="24"/>
+        </w:rPr>
+        <w:t xml:space="preserve">para receber tais requisições. Então é necessário que </w:t>
+      </w:r>
+      <w:r>
+        <w:rPr>
+          <w:b/>
+          <w:bCs/>
+          <w:sz w:val="24"/>
+          <w:szCs w:val="24"/>
+        </w:rPr>
+        <w:t>preparemos nossa API para suportar, com os seguintes passos</w:t>
+      </w:r>
+      <w:r>
+        <w:rPr>
+          <w:b/>
+          <w:bCs/>
+          <w:sz w:val="24"/>
+          <w:szCs w:val="24"/>
+        </w:rPr>
+        <w:t xml:space="preserve">, no arquivo </w:t>
+      </w:r>
+      <w:proofErr w:type="spellStart"/>
+      <w:r>
+        <w:rPr>
+          <w:b/>
+          <w:bCs/>
+          <w:sz w:val="24"/>
+          <w:szCs w:val="24"/>
+        </w:rPr>
+        <w:t>application</w:t>
+      </w:r>
+      <w:proofErr w:type="spellEnd"/>
+      <w:r>
+        <w:rPr>
+          <w:b/>
+          <w:bCs/>
+          <w:sz w:val="24"/>
+          <w:szCs w:val="24"/>
+        </w:rPr>
+        <w:t xml:space="preserve"> </w:t>
+      </w:r>
+      <w:proofErr w:type="spellStart"/>
+      <w:r>
+        <w:rPr>
+          <w:b/>
+          <w:bCs/>
+          <w:sz w:val="24"/>
+          <w:szCs w:val="24"/>
+        </w:rPr>
+        <w:t>properties</w:t>
+      </w:r>
+      <w:proofErr w:type="spellEnd"/>
+      <w:r>
+        <w:rPr>
+          <w:b/>
+          <w:bCs/>
+          <w:sz w:val="24"/>
+          <w:szCs w:val="24"/>
+        </w:rPr>
+        <w:t>:</w:t>
+      </w:r>
+    </w:p>
+    <w:p>
+      <w:pPr>
+        <w:pStyle w:val="PargrafodaLista"/>
+        <w:numPr>
+          <w:ilvl w:val="0"/>
+          <w:numId w:val="9"/>
+        </w:numPr>
+        <w:rPr>
+          <w:b/>
+          <w:bCs/>
+          <w:sz w:val="24"/>
+          <w:szCs w:val="24"/>
+        </w:rPr>
+      </w:pPr>
+      <w:proofErr w:type="spellStart"/>
+      <w:proofErr w:type="gramStart"/>
+      <w:r>
+        <w:rPr>
+          <w:b/>
+          <w:bCs/>
+          <w:sz w:val="24"/>
+          <w:szCs w:val="24"/>
+        </w:rPr>
+        <w:t>application.properties</w:t>
+      </w:r>
+      <w:proofErr w:type="spellEnd"/>
+      <w:proofErr w:type="gramEnd"/>
+    </w:p>
+    <w:p>
+      <w:pPr>
+        <w:pStyle w:val="PargrafodaLista"/>
+        <w:numPr>
+          <w:ilvl w:val="1"/>
+          <w:numId w:val="9"/>
+        </w:numPr>
+        <w:rPr>
+          <w:b/>
+          <w:bCs/>
+          <w:sz w:val="24"/>
+          <w:szCs w:val="24"/>
+        </w:rPr>
+      </w:pPr>
+      <w:proofErr w:type="spellStart"/>
+      <w:proofErr w:type="gramStart"/>
+      <w:r>
+        <w:rPr>
+          <w:b/>
+          <w:bCs/>
+          <w:sz w:val="24"/>
+          <w:szCs w:val="24"/>
+        </w:rPr>
+        <w:t>quarkus.http</w:t>
+      </w:r>
+      <w:proofErr w:type="gramEnd"/>
+      <w:r>
+        <w:rPr>
+          <w:b/>
+          <w:bCs/>
+          <w:sz w:val="24"/>
+          <w:szCs w:val="24"/>
+        </w:rPr>
+        <w:t>.cors</w:t>
+      </w:r>
+      <w:proofErr w:type="spellEnd"/>
+      <w:r>
+        <w:rPr>
+          <w:b/>
+          <w:bCs/>
+          <w:sz w:val="24"/>
+          <w:szCs w:val="24"/>
+        </w:rPr>
+        <w:t>=</w:t>
+      </w:r>
+      <w:proofErr w:type="spellStart"/>
+      <w:r>
+        <w:rPr>
+          <w:b/>
+          <w:bCs/>
+          <w:sz w:val="24"/>
+          <w:szCs w:val="24"/>
+        </w:rPr>
+        <w:t>true</w:t>
+      </w:r>
+      <w:proofErr w:type="spellEnd"/>
+    </w:p>
+    <w:p>
+      <w:pPr>
+        <w:pStyle w:val="PargrafodaLista"/>
+        <w:numPr>
+          <w:ilvl w:val="1"/>
+          <w:numId w:val="9"/>
+        </w:numPr>
+        <w:rPr>
+          <w:b/>
+          <w:bCs/>
+          <w:sz w:val="24"/>
+          <w:szCs w:val="24"/>
+        </w:rPr>
+      </w:pPr>
+      <w:proofErr w:type="spellStart"/>
+      <w:proofErr w:type="gramStart"/>
+      <w:r>
+        <w:rPr>
+          <w:b/>
+          <w:bCs/>
+          <w:sz w:val="24"/>
+          <w:szCs w:val="24"/>
+        </w:rPr>
+        <w:t>quarkus.http</w:t>
+      </w:r>
+      <w:proofErr w:type="gramEnd"/>
+      <w:r>
+        <w:rPr>
+          <w:b/>
+          <w:bCs/>
+          <w:sz w:val="24"/>
+          <w:szCs w:val="24"/>
+        </w:rPr>
+        <w:t>.cors</w:t>
+      </w:r>
+      <w:r>
+        <w:rPr>
+          <w:b/>
+          <w:bCs/>
+          <w:sz w:val="24"/>
+          <w:szCs w:val="24"/>
+        </w:rPr>
+        <w:t>.origins</w:t>
+      </w:r>
+      <w:proofErr w:type="spellEnd"/>
+      <w:r>
+        <w:rPr>
+          <w:b/>
+          <w:bCs/>
+          <w:sz w:val="24"/>
+          <w:szCs w:val="24"/>
+        </w:rPr>
+        <w:t>=*</w:t>
+      </w:r>
+    </w:p>
+    <w:p>
+      <w:pPr>
+        <w:pStyle w:val="PargrafodaLista"/>
+        <w:numPr>
+          <w:ilvl w:val="1"/>
+          <w:numId w:val="9"/>
+        </w:numPr>
+        <w:rPr>
+          <w:b/>
+          <w:bCs/>
+          <w:sz w:val="24"/>
+          <w:szCs w:val="24"/>
+          <w:lang w:val="en-US"/>
+        </w:rPr>
+      </w:pPr>
+      <w:proofErr w:type="spellStart"/>
+      <w:proofErr w:type="gramStart"/>
+      <w:r>
+        <w:rPr>
+          <w:b/>
+          <w:bCs/>
+          <w:sz w:val="24"/>
+          <w:szCs w:val="24"/>
+          <w:lang w:val="en-US"/>
+        </w:rPr>
+        <w:t>quarkus.http</w:t>
+      </w:r>
+      <w:proofErr w:type="gramEnd"/>
+      <w:r>
+        <w:rPr>
+          <w:b/>
+          <w:bCs/>
+          <w:sz w:val="24"/>
+          <w:szCs w:val="24"/>
+          <w:lang w:val="en-US"/>
+        </w:rPr>
+        <w:t>.cors.methods</w:t>
+      </w:r>
+      <w:proofErr w:type="spellEnd"/>
+      <w:r>
+        <w:rPr>
+          <w:b/>
+          <w:bCs/>
+          <w:sz w:val="24"/>
+          <w:szCs w:val="24"/>
+          <w:lang w:val="en-US"/>
+        </w:rPr>
+        <w:t>=GET, POST</w:t>
+      </w:r>
+      <w:r>
+        <w:rPr>
+          <w:b/>
+          <w:bCs/>
+          <w:sz w:val="24"/>
+          <w:szCs w:val="24"/>
+          <w:lang w:val="en-US"/>
+        </w:rPr>
+        <w:t>, PUT, DELETE</w:t>
+      </w:r>
+    </w:p>
+    <w:p>
+      <w:pPr>
+        <w:pStyle w:val="PargrafodaLista"/>
+        <w:numPr>
+          <w:ilvl w:val="1"/>
+          <w:numId w:val="9"/>
+        </w:numPr>
+        <w:rPr>
+          <w:b/>
+          <w:bCs/>
+          <w:sz w:val="24"/>
+          <w:szCs w:val="24"/>
+          <w:lang w:val="en-US"/>
+        </w:rPr>
+      </w:pPr>
+      <w:proofErr w:type="spellStart"/>
+      <w:proofErr w:type="gramStart"/>
+      <w:r>
+        <w:rPr>
+          <w:b/>
+          <w:bCs/>
+          <w:sz w:val="24"/>
+          <w:szCs w:val="24"/>
+          <w:lang w:val="en-US"/>
+        </w:rPr>
+        <w:t>quarkus.http</w:t>
+      </w:r>
+      <w:proofErr w:type="gramEnd"/>
+      <w:r>
+        <w:rPr>
+          <w:b/>
+          <w:bCs/>
+          <w:sz w:val="24"/>
+          <w:szCs w:val="24"/>
+          <w:lang w:val="en-US"/>
+        </w:rPr>
+        <w:t>.cors.exposed</w:t>
+      </w:r>
+      <w:proofErr w:type="spellEnd"/>
+      <w:r>
+        <w:rPr>
+          <w:b/>
+          <w:bCs/>
+          <w:sz w:val="24"/>
+          <w:szCs w:val="24"/>
+          <w:lang w:val="en-US"/>
+        </w:rPr>
+        <w:t>-headers=Content-Disposition</w:t>
+      </w:r>
+    </w:p>
+    <w:p>
+      <w:pPr>
+        <w:pStyle w:val="PargrafodaLista"/>
+        <w:numPr>
+          <w:ilvl w:val="1"/>
+          <w:numId w:val="9"/>
+        </w:numPr>
+        <w:rPr>
+          <w:b/>
+          <w:bCs/>
+          <w:sz w:val="24"/>
+          <w:szCs w:val="24"/>
+          <w:lang w:val="en-US"/>
+        </w:rPr>
+      </w:pPr>
+      <w:proofErr w:type="spellStart"/>
+      <w:proofErr w:type="gramStart"/>
+      <w:r>
+        <w:rPr>
+          <w:b/>
+          <w:bCs/>
+          <w:sz w:val="24"/>
+          <w:szCs w:val="24"/>
+          <w:lang w:val="en-US"/>
+        </w:rPr>
+        <w:t>quarkus.http</w:t>
+      </w:r>
+      <w:proofErr w:type="gramEnd"/>
+      <w:r>
+        <w:rPr>
+          <w:b/>
+          <w:bCs/>
+          <w:sz w:val="24"/>
+          <w:szCs w:val="24"/>
+          <w:lang w:val="en-US"/>
+        </w:rPr>
+        <w:t>.cors.access</w:t>
+      </w:r>
+      <w:proofErr w:type="spellEnd"/>
+      <w:r>
+        <w:rPr>
+          <w:b/>
+          <w:bCs/>
+          <w:sz w:val="24"/>
+          <w:szCs w:val="24"/>
+          <w:lang w:val="en-US"/>
+        </w:rPr>
+        <w:t>-control-max-age=24H</w:t>
+      </w:r>
+    </w:p>
+    <w:p>
+      <w:pPr>
+        <w:pStyle w:val="PargrafodaLista"/>
+        <w:numPr>
+          <w:ilvl w:val="1"/>
+          <w:numId w:val="9"/>
+        </w:numPr>
+        <w:rPr>
+          <w:b/>
+          <w:bCs/>
+          <w:sz w:val="24"/>
+          <w:szCs w:val="24"/>
+          <w:lang w:val="en-US"/>
+        </w:rPr>
+      </w:pPr>
+      <w:proofErr w:type="spellStart"/>
+      <w:proofErr w:type="gramStart"/>
+      <w:r>
+        <w:rPr>
+          <w:b/>
+          <w:bCs/>
+          <w:sz w:val="24"/>
+          <w:szCs w:val="24"/>
+          <w:lang w:val="en-US"/>
+        </w:rPr>
+        <w:t>quarkus.http</w:t>
+      </w:r>
+      <w:proofErr w:type="gramEnd"/>
+      <w:r>
+        <w:rPr>
+          <w:b/>
+          <w:bCs/>
+          <w:sz w:val="24"/>
+          <w:szCs w:val="24"/>
+          <w:lang w:val="en-US"/>
+        </w:rPr>
+        <w:t>.cors.access</w:t>
+      </w:r>
+      <w:proofErr w:type="spellEnd"/>
+      <w:r>
+        <w:rPr>
+          <w:b/>
+          <w:bCs/>
+          <w:sz w:val="24"/>
+          <w:szCs w:val="24"/>
+          <w:lang w:val="en-US"/>
+        </w:rPr>
+        <w:t>-control-allow-credentials=true</w:t>
+      </w:r>
+    </w:p>
+    <w:p>
+      <w:pPr>
+        <w:rPr>
+          <w:b/>
+          <w:bCs/>
+          <w:sz w:val="24"/>
+          <w:szCs w:val="24"/>
+          <w:lang w:val="en-US"/>
+        </w:rPr>
+      </w:pPr>
+      <w:r>
+        <w:rPr>
+          <w:b/>
+          <w:bCs/>
+          <w:sz w:val="24"/>
+          <w:szCs w:val="24"/>
+          <w:lang w:val="en-US"/>
+        </w:rPr>
+        <w:br w:type="page"/>
+      </w:r>
+    </w:p>
+    <w:p>
+      <w:pPr>
+        <w:ind w:left="708"/>
+        <w:rPr>
+          <w:b/>
+          <w:bCs/>
+          <w:sz w:val="44"/>
+          <w:szCs w:val="44"/>
+        </w:rPr>
+      </w:pPr>
+      <w:r>
+        <w:rPr>
+          <w:b/>
+          <w:bCs/>
+          <w:sz w:val="44"/>
+          <w:szCs w:val="44"/>
+        </w:rPr>
+        <w:lastRenderedPageBreak/>
+        <w:t>Conectando ao banco de d</w:t>
+      </w:r>
+      <w:r>
+        <w:rPr>
+          <w:b/>
+          <w:bCs/>
+          <w:sz w:val="44"/>
+          <w:szCs w:val="44"/>
+        </w:rPr>
+        <w:t xml:space="preserve">ados com </w:t>
+      </w:r>
+      <w:proofErr w:type="spellStart"/>
+      <w:r>
+        <w:rPr>
+          <w:b/>
+          <w:bCs/>
+          <w:sz w:val="44"/>
+          <w:szCs w:val="44"/>
+        </w:rPr>
+        <w:t>Quarkus</w:t>
+      </w:r>
+      <w:proofErr w:type="spellEnd"/>
+    </w:p>
+    <w:p>
+      <w:pPr>
+        <w:pStyle w:val="PargrafodaLista"/>
+        <w:numPr>
+          <w:ilvl w:val="0"/>
+          <w:numId w:val="9"/>
+        </w:numPr>
+        <w:rPr>
+          <w:sz w:val="28"/>
+          <w:szCs w:val="28"/>
+        </w:rPr>
+      </w:pPr>
+      <w:r>
+        <w:rPr>
+          <w:sz w:val="28"/>
+          <w:szCs w:val="28"/>
+        </w:rPr>
+        <w:t xml:space="preserve">Alterar o </w:t>
+      </w:r>
+      <w:proofErr w:type="spellStart"/>
+      <w:proofErr w:type="gramStart"/>
+      <w:r>
+        <w:rPr>
+          <w:sz w:val="28"/>
+          <w:szCs w:val="28"/>
+        </w:rPr>
+        <w:t>application.properties</w:t>
+      </w:r>
+      <w:proofErr w:type="spellEnd"/>
+      <w:proofErr w:type="gramEnd"/>
+    </w:p>
+    <w:p>
+      <w:pPr>
+        <w:pStyle w:val="PargrafodaLista"/>
+        <w:numPr>
+          <w:ilvl w:val="1"/>
+          <w:numId w:val="9"/>
+        </w:numPr>
+        <w:rPr>
+          <w:sz w:val="28"/>
+          <w:szCs w:val="28"/>
+          <w:lang w:val="en-US"/>
+        </w:rPr>
+      </w:pPr>
+      <w:proofErr w:type="spellStart"/>
+      <w:proofErr w:type="gramStart"/>
+      <w:r>
+        <w:rPr>
+          <w:sz w:val="28"/>
+          <w:szCs w:val="28"/>
+          <w:lang w:val="en-US"/>
+        </w:rPr>
+        <w:t>quarkus.datasource</w:t>
+      </w:r>
+      <w:proofErr w:type="gramEnd"/>
+      <w:r>
+        <w:rPr>
+          <w:sz w:val="28"/>
+          <w:szCs w:val="28"/>
+          <w:lang w:val="en-US"/>
+        </w:rPr>
+        <w:t>.db</w:t>
+      </w:r>
+      <w:proofErr w:type="spellEnd"/>
+      <w:r>
+        <w:rPr>
+          <w:sz w:val="28"/>
+          <w:szCs w:val="28"/>
+          <w:lang w:val="en-US"/>
+        </w:rPr>
+        <w:t>-kind</w:t>
+      </w:r>
+      <w:r>
+        <w:rPr>
+          <w:sz w:val="28"/>
+          <w:szCs w:val="28"/>
+          <w:lang w:val="en-US"/>
+        </w:rPr>
+        <w:t>=</w:t>
+      </w:r>
+      <w:proofErr w:type="spellStart"/>
+      <w:r>
+        <w:rPr>
+          <w:sz w:val="28"/>
+          <w:szCs w:val="28"/>
+          <w:lang w:val="en-US"/>
+        </w:rPr>
+        <w:t>m</w:t>
+      </w:r>
+      <w:r>
+        <w:rPr>
+          <w:sz w:val="28"/>
+          <w:szCs w:val="28"/>
+          <w:lang w:val="en-US"/>
+        </w:rPr>
+        <w:t>ysql</w:t>
+      </w:r>
+      <w:proofErr w:type="spellEnd"/>
+    </w:p>
+    <w:p>
+      <w:pPr>
+        <w:pStyle w:val="PargrafodaLista"/>
+        <w:numPr>
+          <w:ilvl w:val="1"/>
+          <w:numId w:val="9"/>
+        </w:numPr>
+        <w:rPr>
+          <w:sz w:val="28"/>
+          <w:szCs w:val="28"/>
+          <w:lang w:val="en-US"/>
+        </w:rPr>
+      </w:pPr>
+      <w:proofErr w:type="spellStart"/>
+      <w:proofErr w:type="gramStart"/>
+      <w:r>
+        <w:rPr>
+          <w:sz w:val="28"/>
+          <w:szCs w:val="28"/>
+          <w:lang w:val="en-US"/>
+        </w:rPr>
+        <w:t>quarkus.datasource</w:t>
+      </w:r>
+      <w:proofErr w:type="gramEnd"/>
+      <w:r>
+        <w:rPr>
+          <w:sz w:val="28"/>
+          <w:szCs w:val="28"/>
+          <w:lang w:val="en-US"/>
+        </w:rPr>
+        <w:t>.username</w:t>
+      </w:r>
+      <w:proofErr w:type="spellEnd"/>
+      <w:r>
+        <w:rPr>
+          <w:sz w:val="28"/>
+          <w:szCs w:val="28"/>
+          <w:lang w:val="en-US"/>
+        </w:rPr>
+        <w:t>=root</w:t>
+      </w:r>
+    </w:p>
+    <w:p>
+      <w:pPr>
+        <w:pStyle w:val="PargrafodaLista"/>
+        <w:numPr>
+          <w:ilvl w:val="1"/>
+          <w:numId w:val="9"/>
+        </w:numPr>
+        <w:rPr>
+          <w:sz w:val="28"/>
+          <w:szCs w:val="28"/>
+          <w:lang w:val="en-US"/>
+        </w:rPr>
+      </w:pPr>
+      <w:proofErr w:type="spellStart"/>
+      <w:proofErr w:type="gramStart"/>
+      <w:r>
+        <w:rPr>
+          <w:sz w:val="28"/>
+          <w:szCs w:val="28"/>
+          <w:lang w:val="en-US"/>
+        </w:rPr>
+        <w:t>quarkus.datasource</w:t>
+      </w:r>
+      <w:proofErr w:type="gramEnd"/>
+      <w:r>
+        <w:rPr>
+          <w:sz w:val="28"/>
+          <w:szCs w:val="28"/>
+          <w:lang w:val="en-US"/>
+        </w:rPr>
+        <w:t>.password</w:t>
+      </w:r>
+      <w:proofErr w:type="spellEnd"/>
+      <w:r>
+        <w:rPr>
+          <w:sz w:val="28"/>
+          <w:szCs w:val="28"/>
+          <w:lang w:val="en-US"/>
+        </w:rPr>
+        <w:t>=Nary0000</w:t>
+      </w:r>
+    </w:p>
+    <w:p>
+      <w:pPr>
+        <w:pStyle w:val="PargrafodaLista"/>
+        <w:numPr>
+          <w:ilvl w:val="1"/>
+          <w:numId w:val="9"/>
+        </w:numPr>
+        <w:rPr>
+          <w:sz w:val="28"/>
+          <w:szCs w:val="28"/>
+          <w:lang w:val="en-US"/>
+        </w:rPr>
+      </w:pPr>
+      <w:r>
+        <w:rPr>
+          <w:sz w:val="28"/>
+          <w:szCs w:val="28"/>
+          <w:lang w:val="en-US"/>
+        </w:rPr>
+        <w:t>quarkus.datasource.jdbc.url=</w:t>
+      </w:r>
+      <w:proofErr w:type="spellStart"/>
+      <w:proofErr w:type="gramStart"/>
+      <w:r>
+        <w:rPr>
+          <w:sz w:val="28"/>
+          <w:szCs w:val="28"/>
+          <w:lang w:val="en-US"/>
+        </w:rPr>
+        <w:t>jdbc:mysql</w:t>
+      </w:r>
+      <w:proofErr w:type="spellEnd"/>
+      <w:r>
+        <w:rPr>
+          <w:sz w:val="28"/>
+          <w:szCs w:val="28"/>
+          <w:lang w:val="en-US"/>
+        </w:rPr>
+        <w:t>://localhost:3306/banco</w:t>
+      </w:r>
+      <w:proofErr w:type="gramEnd"/>
+    </w:p>
+    <w:p>
+      <w:pPr>
+        <w:pStyle w:val="PargrafodaLista"/>
+        <w:numPr>
+          <w:ilvl w:val="1"/>
+          <w:numId w:val="9"/>
+        </w:numPr>
+        <w:rPr>
+          <w:sz w:val="28"/>
+          <w:szCs w:val="28"/>
+          <w:lang w:val="en-US"/>
+        </w:rPr>
+      </w:pPr>
+      <w:proofErr w:type="spellStart"/>
+      <w:proofErr w:type="gramStart"/>
+      <w:r>
+        <w:rPr>
+          <w:sz w:val="28"/>
+          <w:szCs w:val="28"/>
+          <w:lang w:val="en-US"/>
+        </w:rPr>
+        <w:t>quarkus.hinernate</w:t>
+      </w:r>
+      <w:proofErr w:type="gramEnd"/>
+      <w:r>
+        <w:rPr>
+          <w:sz w:val="28"/>
+          <w:szCs w:val="28"/>
+          <w:lang w:val="en-US"/>
+        </w:rPr>
+        <w:t>-orm.database.generation</w:t>
+      </w:r>
+      <w:proofErr w:type="spellEnd"/>
+      <w:r>
+        <w:rPr>
+          <w:sz w:val="28"/>
+          <w:szCs w:val="28"/>
+          <w:lang w:val="en-US"/>
+        </w:rPr>
+        <w:t>=drop-and-create</w:t>
+      </w:r>
+    </w:p>
+    <w:p>
+      <w:pPr>
+        <w:ind w:left="708"/>
+        <w:rPr>
+          <w:sz w:val="40"/>
+          <w:szCs w:val="40"/>
+          <w:lang w:val="en-US"/>
+        </w:rPr>
+      </w:pPr>
+    </w:p>
+    <w:p>
+      <w:pPr>
+        <w:ind w:left="708"/>
+        <w:rPr>
+          <w:b/>
+          <w:bCs/>
+          <w:sz w:val="44"/>
+          <w:szCs w:val="44"/>
+          <w:lang w:val="en-US"/>
+        </w:rPr>
+      </w:pPr>
+      <w:proofErr w:type="spellStart"/>
+      <w:r>
+        <w:rPr>
+          <w:b/>
+          <w:bCs/>
+          <w:sz w:val="44"/>
+          <w:szCs w:val="44"/>
+          <w:lang w:val="en-US"/>
+        </w:rPr>
+        <w:t>Criando</w:t>
+      </w:r>
+      <w:proofErr w:type="spellEnd"/>
+      <w:r>
+        <w:rPr>
+          <w:b/>
+          <w:bCs/>
+          <w:sz w:val="44"/>
+          <w:szCs w:val="44"/>
+          <w:lang w:val="en-US"/>
+        </w:rPr>
+        <w:t xml:space="preserve"> </w:t>
+      </w:r>
+      <w:proofErr w:type="spellStart"/>
+      <w:r>
+        <w:rPr>
+          <w:b/>
+          <w:bCs/>
+          <w:sz w:val="44"/>
+          <w:szCs w:val="44"/>
+          <w:lang w:val="en-US"/>
+        </w:rPr>
+        <w:t>NamedNativeQueries</w:t>
+      </w:r>
+      <w:proofErr w:type="spellEnd"/>
+    </w:p>
+    <w:p>
+      <w:pPr>
+        <w:pStyle w:val="PargrafodaLista"/>
+        <w:numPr>
+          <w:ilvl w:val="0"/>
+          <w:numId w:val="9"/>
+        </w:numPr>
+        <w:rPr>
+          <w:sz w:val="28"/>
+          <w:szCs w:val="28"/>
+          <w:lang w:val="en-US"/>
+        </w:rPr>
+      </w:pPr>
+      <w:r>
+        <w:rPr>
+          <w:sz w:val="28"/>
+          <w:szCs w:val="28"/>
+          <w:lang w:val="en-US"/>
+        </w:rPr>
+        <w:t>@</w:t>
+      </w:r>
+      <w:proofErr w:type="gramStart"/>
+      <w:r>
+        <w:rPr>
+          <w:sz w:val="28"/>
+          <w:szCs w:val="28"/>
+          <w:lang w:val="en-US"/>
+        </w:rPr>
+        <w:t>NamedNativeQuery(</w:t>
+      </w:r>
+      <w:proofErr w:type="gramEnd"/>
+      <w:r>
+        <w:rPr>
+          <w:sz w:val="28"/>
+          <w:szCs w:val="28"/>
+          <w:lang w:val="en-US"/>
+        </w:rPr>
+        <w:t xml:space="preserve">name=”LISTAR_CLIENTE”, query=”SELECT * FROM CLIENTE”, </w:t>
+      </w:r>
+      <w:proofErr w:type="spellStart"/>
+      <w:r>
+        <w:rPr>
+          <w:sz w:val="28"/>
+          <w:szCs w:val="28"/>
+          <w:lang w:val="en-US"/>
+        </w:rPr>
+        <w:t>result</w:t>
+      </w:r>
+      <w:r>
+        <w:rPr>
+          <w:sz w:val="28"/>
+          <w:szCs w:val="28"/>
+          <w:lang w:val="en-US"/>
+        </w:rPr>
+        <w:t>Class</w:t>
+      </w:r>
+      <w:proofErr w:type="spellEnd"/>
+      <w:r>
+        <w:rPr>
+          <w:sz w:val="28"/>
+          <w:szCs w:val="28"/>
+          <w:lang w:val="en-US"/>
+        </w:rPr>
+        <w:t>=</w:t>
+      </w:r>
+      <w:proofErr w:type="spellStart"/>
+      <w:r>
+        <w:rPr>
+          <w:sz w:val="28"/>
+          <w:szCs w:val="28"/>
+          <w:lang w:val="en-US"/>
+        </w:rPr>
+        <w:t>Cliente.class</w:t>
+      </w:r>
+      <w:proofErr w:type="spellEnd"/>
+    </w:p>
+    <w:p>
+      <w:pPr>
+        <w:pStyle w:val="PargrafodaLista"/>
+        <w:numPr>
+          <w:ilvl w:val="0"/>
+          <w:numId w:val="9"/>
+        </w:numPr>
+        <w:rPr>
+          <w:sz w:val="28"/>
+          <w:szCs w:val="28"/>
+          <w:lang w:val="en-US"/>
+        </w:rPr>
+      </w:pPr>
+      <w:r>
+        <w:rPr>
+          <w:sz w:val="28"/>
+          <w:szCs w:val="28"/>
+          <w:lang w:val="en-US"/>
+        </w:rPr>
+        <w:t>@</w:t>
+      </w:r>
+      <w:proofErr w:type="gramStart"/>
+      <w:r>
+        <w:rPr>
+          <w:sz w:val="28"/>
+          <w:szCs w:val="28"/>
+          <w:lang w:val="en-US"/>
+        </w:rPr>
+        <w:t>NamedNativeQuery(</w:t>
+      </w:r>
+      <w:proofErr w:type="gramEnd"/>
+      <w:r>
+        <w:rPr>
+          <w:sz w:val="28"/>
+          <w:szCs w:val="28"/>
+          <w:lang w:val="en-US"/>
+        </w:rPr>
+        <w:t>name=”INSERIR_CLIENTE”, query=”IN</w:t>
+      </w:r>
+      <w:r>
+        <w:rPr>
+          <w:sz w:val="28"/>
+          <w:szCs w:val="28"/>
+          <w:lang w:val="en-US"/>
+        </w:rPr>
+        <w:t>SERT INTO CLIENTE(</w:t>
+      </w:r>
+      <w:proofErr w:type="spellStart"/>
+      <w:r>
+        <w:rPr>
+          <w:sz w:val="28"/>
+          <w:szCs w:val="28"/>
+          <w:lang w:val="en-US"/>
+        </w:rPr>
+        <w:t>nome</w:t>
+      </w:r>
+      <w:proofErr w:type="spellEnd"/>
+      <w:r>
+        <w:rPr>
+          <w:sz w:val="28"/>
+          <w:szCs w:val="28"/>
+          <w:lang w:val="en-US"/>
+        </w:rPr>
+        <w:t xml:space="preserve">, </w:t>
+      </w:r>
+      <w:proofErr w:type="spellStart"/>
+      <w:r>
+        <w:rPr>
+          <w:sz w:val="28"/>
+          <w:szCs w:val="28"/>
+          <w:lang w:val="en-US"/>
+        </w:rPr>
+        <w:t>idade</w:t>
+      </w:r>
+      <w:proofErr w:type="spellEnd"/>
+      <w:r>
+        <w:rPr>
+          <w:sz w:val="28"/>
+          <w:szCs w:val="28"/>
+          <w:lang w:val="en-US"/>
+        </w:rPr>
+        <w:t>)VALUE</w:t>
+      </w:r>
+      <w:r>
+        <w:rPr>
+          <w:sz w:val="28"/>
+          <w:szCs w:val="28"/>
+          <w:lang w:val="en-US"/>
+        </w:rPr>
+        <w:t>(?1,?2)</w:t>
+      </w:r>
+    </w:p>
+    <w:p>
+      <w:pPr>
+        <w:ind w:left="708"/>
+        <w:rPr>
+          <w:b/>
+          <w:bCs/>
+          <w:sz w:val="40"/>
+          <w:szCs w:val="40"/>
+          <w:lang w:val="en-US"/>
+        </w:rPr>
+      </w:pPr>
+      <w:proofErr w:type="spellStart"/>
+      <w:r>
+        <w:rPr>
+          <w:b/>
+          <w:bCs/>
+          <w:sz w:val="40"/>
+          <w:szCs w:val="40"/>
+          <w:lang w:val="en-US"/>
+        </w:rPr>
+        <w:t>Usando</w:t>
+      </w:r>
+      <w:proofErr w:type="spellEnd"/>
+      <w:r>
+        <w:rPr>
+          <w:b/>
+          <w:bCs/>
+          <w:sz w:val="40"/>
+          <w:szCs w:val="40"/>
+          <w:lang w:val="en-US"/>
+        </w:rPr>
+        <w:t xml:space="preserve"> </w:t>
+      </w:r>
+      <w:proofErr w:type="spellStart"/>
+      <w:r>
+        <w:rPr>
+          <w:b/>
+          <w:bCs/>
+          <w:sz w:val="40"/>
+          <w:szCs w:val="40"/>
+          <w:lang w:val="en-US"/>
+        </w:rPr>
+        <w:t>NamedNativeQuery</w:t>
+      </w:r>
+      <w:proofErr w:type="spellEnd"/>
+    </w:p>
+    <w:p>
+      <w:pPr>
+        <w:pStyle w:val="PargrafodaLista"/>
+        <w:numPr>
+          <w:ilvl w:val="0"/>
+          <w:numId w:val="9"/>
+        </w:numPr>
+        <w:rPr>
+          <w:b/>
+          <w:bCs/>
+          <w:sz w:val="28"/>
+          <w:szCs w:val="28"/>
+          <w:lang w:val="en-US"/>
+        </w:rPr>
+      </w:pPr>
+      <w:proofErr w:type="spellStart"/>
+      <w:r>
+        <w:rPr>
+          <w:b/>
+          <w:bCs/>
+          <w:sz w:val="28"/>
+          <w:szCs w:val="28"/>
+          <w:lang w:val="en-US"/>
+        </w:rPr>
+        <w:t>Listando</w:t>
+      </w:r>
+      <w:proofErr w:type="spellEnd"/>
+      <w:r>
+        <w:rPr>
+          <w:b/>
+          <w:bCs/>
+          <w:sz w:val="28"/>
+          <w:szCs w:val="28"/>
+          <w:lang w:val="en-US"/>
+        </w:rPr>
+        <w:t xml:space="preserve"> </w:t>
+      </w:r>
+      <w:proofErr w:type="spellStart"/>
+      <w:r>
+        <w:rPr>
+          <w:b/>
+          <w:bCs/>
+          <w:sz w:val="28"/>
+          <w:szCs w:val="28"/>
+          <w:lang w:val="en-US"/>
+        </w:rPr>
+        <w:t>cliente</w:t>
+      </w:r>
+      <w:proofErr w:type="spellEnd"/>
+      <w:r>
+        <w:rPr>
+          <w:b/>
+          <w:bCs/>
+          <w:sz w:val="28"/>
+          <w:szCs w:val="28"/>
+          <w:lang w:val="en-US"/>
+        </w:rPr>
+        <w:t>:</w:t>
+      </w:r>
+    </w:p>
+    <w:p>
+      <w:pPr>
+        <w:pStyle w:val="PargrafodaLista"/>
+        <w:numPr>
+          <w:ilvl w:val="1"/>
+          <w:numId w:val="9"/>
+        </w:numPr>
+        <w:rPr>
+          <w:b/>
+          <w:bCs/>
+          <w:sz w:val="28"/>
+          <w:szCs w:val="28"/>
+          <w:lang w:val="en-US"/>
+        </w:rPr>
+      </w:pPr>
+      <w:r>
+        <w:rPr>
+          <w:sz w:val="28"/>
+          <w:szCs w:val="28"/>
+          <w:lang w:val="en-US"/>
+        </w:rPr>
+        <w:t>List</w:t>
+      </w:r>
+      <w:r>
+        <w:rPr>
+          <w:sz w:val="28"/>
+          <w:szCs w:val="28"/>
+          <w:lang w:val="en-US"/>
+        </w:rPr>
+        <w:t>&lt;</w:t>
+      </w:r>
+      <w:proofErr w:type="spellStart"/>
+      <w:r>
+        <w:rPr>
+          <w:sz w:val="28"/>
+          <w:szCs w:val="28"/>
+          <w:lang w:val="en-US"/>
+        </w:rPr>
+        <w:t>Cliente</w:t>
+      </w:r>
+      <w:proofErr w:type="spellEnd"/>
+      <w:r>
+        <w:rPr>
+          <w:sz w:val="28"/>
+          <w:szCs w:val="28"/>
+          <w:lang w:val="en-US"/>
+        </w:rPr>
+        <w:t>&gt;</w:t>
+      </w:r>
+      <w:r>
+        <w:rPr>
+          <w:sz w:val="28"/>
+          <w:szCs w:val="28"/>
+          <w:lang w:val="en-US"/>
+        </w:rPr>
+        <w:t xml:space="preserve"> </w:t>
+      </w:r>
+      <w:proofErr w:type="spellStart"/>
+      <w:r>
+        <w:rPr>
+          <w:sz w:val="28"/>
+          <w:szCs w:val="28"/>
+          <w:lang w:val="en-US"/>
+        </w:rPr>
+        <w:t>listarCliente</w:t>
+      </w:r>
+      <w:proofErr w:type="spellEnd"/>
+      <w:r>
+        <w:rPr>
+          <w:sz w:val="28"/>
+          <w:szCs w:val="28"/>
+          <w:lang w:val="en-US"/>
+        </w:rPr>
+        <w:t xml:space="preserve"> = </w:t>
+      </w:r>
+      <w:proofErr w:type="spellStart"/>
+      <w:proofErr w:type="gramStart"/>
+      <w:r>
+        <w:rPr>
+          <w:sz w:val="28"/>
+          <w:szCs w:val="28"/>
+          <w:lang w:val="en-US"/>
+        </w:rPr>
+        <w:t>getEntityManager</w:t>
+      </w:r>
+      <w:proofErr w:type="spellEnd"/>
+      <w:r>
+        <w:rPr>
+          <w:sz w:val="28"/>
+          <w:szCs w:val="28"/>
+          <w:lang w:val="en-US"/>
+        </w:rPr>
+        <w:t>(</w:t>
+      </w:r>
+      <w:proofErr w:type="gramEnd"/>
+      <w:r>
+        <w:rPr>
+          <w:sz w:val="28"/>
+          <w:szCs w:val="28"/>
+          <w:lang w:val="en-US"/>
+        </w:rPr>
+        <w:t>).</w:t>
+      </w:r>
+      <w:proofErr w:type="spellStart"/>
+      <w:r>
+        <w:rPr>
+          <w:sz w:val="28"/>
+          <w:szCs w:val="28"/>
+          <w:lang w:val="en-US"/>
+        </w:rPr>
+        <w:t>createNamedQuery</w:t>
+      </w:r>
+      <w:proofErr w:type="spellEnd"/>
+      <w:r>
+        <w:rPr>
+          <w:sz w:val="28"/>
+          <w:szCs w:val="28"/>
+          <w:lang w:val="en-US"/>
+        </w:rPr>
+        <w:t xml:space="preserve">(“LISTAR_CLIENTE”, </w:t>
+      </w:r>
+      <w:proofErr w:type="spellStart"/>
+      <w:r>
+        <w:rPr>
+          <w:sz w:val="28"/>
+          <w:szCs w:val="28"/>
+          <w:lang w:val="en-US"/>
+        </w:rPr>
+        <w:t>Cliente.class</w:t>
+      </w:r>
+      <w:proofErr w:type="spellEnd"/>
+      <w:r>
+        <w:rPr>
+          <w:sz w:val="28"/>
+          <w:szCs w:val="28"/>
+          <w:lang w:val="en-US"/>
+        </w:rPr>
+        <w:t>).</w:t>
+      </w:r>
+      <w:proofErr w:type="spellStart"/>
+      <w:r>
+        <w:rPr>
+          <w:sz w:val="28"/>
+          <w:szCs w:val="28"/>
+          <w:lang w:val="en-US"/>
+        </w:rPr>
+        <w:t>gerResult</w:t>
+      </w:r>
+      <w:r>
+        <w:rPr>
+          <w:sz w:val="28"/>
+          <w:szCs w:val="28"/>
+          <w:lang w:val="en-US"/>
+        </w:rPr>
+        <w:t>List</w:t>
+      </w:r>
+      <w:proofErr w:type="spellEnd"/>
+      <w:r>
+        <w:rPr>
+          <w:sz w:val="28"/>
+          <w:szCs w:val="28"/>
+          <w:lang w:val="en-US"/>
+        </w:rPr>
+        <w:t>();</w:t>
+      </w:r>
+    </w:p>
+    <w:p>
+      <w:pPr>
+        <w:pStyle w:val="PargrafodaLista"/>
+        <w:numPr>
+          <w:ilvl w:val="0"/>
+          <w:numId w:val="9"/>
+        </w:numPr>
+        <w:rPr>
+          <w:b/>
+          <w:bCs/>
+          <w:sz w:val="28"/>
+          <w:szCs w:val="28"/>
+          <w:lang w:val="en-US"/>
+        </w:rPr>
+      </w:pPr>
+      <w:proofErr w:type="spellStart"/>
+      <w:r>
+        <w:rPr>
+          <w:b/>
+          <w:bCs/>
+          <w:sz w:val="28"/>
+          <w:szCs w:val="28"/>
+          <w:lang w:val="en-US"/>
+        </w:rPr>
+        <w:t>Inserindo</w:t>
+      </w:r>
+      <w:proofErr w:type="spellEnd"/>
+      <w:r>
+        <w:rPr>
+          <w:b/>
+          <w:bCs/>
+          <w:sz w:val="28"/>
+          <w:szCs w:val="28"/>
+          <w:lang w:val="en-US"/>
+        </w:rPr>
+        <w:t xml:space="preserve"> </w:t>
+      </w:r>
+      <w:proofErr w:type="spellStart"/>
+      <w:r>
+        <w:rPr>
+          <w:b/>
+          <w:bCs/>
+          <w:sz w:val="28"/>
+          <w:szCs w:val="28"/>
+          <w:lang w:val="en-US"/>
+        </w:rPr>
+        <w:t>Cliente</w:t>
+      </w:r>
+      <w:proofErr w:type="spellEnd"/>
+      <w:r>
+        <w:rPr>
+          <w:b/>
+          <w:bCs/>
+          <w:sz w:val="28"/>
+          <w:szCs w:val="28"/>
+          <w:lang w:val="en-US"/>
+        </w:rPr>
+        <w:t>:</w:t>
+      </w:r>
+    </w:p>
+    <w:p>
+      <w:pPr>
+        <w:pStyle w:val="PargrafodaLista"/>
+        <w:numPr>
+          <w:ilvl w:val="1"/>
+          <w:numId w:val="9"/>
+        </w:numPr>
+        <w:rPr>
+          <w:sz w:val="28"/>
+          <w:szCs w:val="28"/>
+          <w:lang w:val="en-US"/>
+        </w:rPr>
+      </w:pPr>
+      <w:r>
+        <w:rPr>
+          <w:sz w:val="28"/>
+          <w:szCs w:val="28"/>
+          <w:lang w:val="en-US"/>
+        </w:rPr>
+        <w:t xml:space="preserve">Query </w:t>
+      </w:r>
+      <w:proofErr w:type="spellStart"/>
+      <w:r>
+        <w:rPr>
+          <w:sz w:val="28"/>
+          <w:szCs w:val="28"/>
+          <w:lang w:val="en-US"/>
+        </w:rPr>
+        <w:t>query</w:t>
+      </w:r>
+      <w:proofErr w:type="spellEnd"/>
+      <w:r>
+        <w:rPr>
+          <w:sz w:val="28"/>
+          <w:szCs w:val="28"/>
+          <w:lang w:val="en-US"/>
+        </w:rPr>
+        <w:t xml:space="preserve"> = getEntityManager(</w:t>
+      </w:r>
+      <w:proofErr w:type="gramStart"/>
+      <w:r>
+        <w:rPr>
+          <w:sz w:val="28"/>
+          <w:szCs w:val="28"/>
+          <w:lang w:val="en-US"/>
+        </w:rPr>
+        <w:t>).createNamedQuery</w:t>
+      </w:r>
+      <w:proofErr w:type="gramEnd"/>
+      <w:r>
+        <w:rPr>
+          <w:sz w:val="28"/>
+          <w:szCs w:val="28"/>
+          <w:lang w:val="en-US"/>
+        </w:rPr>
+        <w:t xml:space="preserve">(“INSERIR_CLIENTE”).setParameter(1, </w:t>
+      </w:r>
+      <w:proofErr w:type="spellStart"/>
+      <w:r>
+        <w:rPr>
+          <w:sz w:val="28"/>
+          <w:szCs w:val="28"/>
+          <w:lang w:val="en-US"/>
+        </w:rPr>
+        <w:t>cliente.getNome</w:t>
+      </w:r>
+      <w:proofErr w:type="spellEnd"/>
+      <w:r>
+        <w:rPr>
+          <w:sz w:val="28"/>
+          <w:szCs w:val="28"/>
+          <w:lang w:val="en-US"/>
+        </w:rPr>
+        <w:t>())</w:t>
+      </w:r>
+      <w:r>
+        <w:rPr>
+          <w:sz w:val="28"/>
+          <w:szCs w:val="28"/>
+          <w:lang w:val="en-US"/>
+        </w:rPr>
+        <w:t>.</w:t>
+      </w:r>
+      <w:proofErr w:type="spellStart"/>
+      <w:r>
+        <w:rPr>
+          <w:sz w:val="28"/>
+          <w:szCs w:val="28"/>
+          <w:lang w:val="en-US"/>
+        </w:rPr>
+        <w:t>setParameter</w:t>
+      </w:r>
+      <w:proofErr w:type="spellEnd"/>
+      <w:r>
+        <w:rPr>
+          <w:sz w:val="28"/>
+          <w:szCs w:val="28"/>
+          <w:lang w:val="en-US"/>
+        </w:rPr>
+        <w:t xml:space="preserve">(2, </w:t>
+      </w:r>
+      <w:proofErr w:type="spellStart"/>
+      <w:r>
+        <w:rPr>
+          <w:sz w:val="28"/>
+          <w:szCs w:val="28"/>
+          <w:lang w:val="en-US"/>
+        </w:rPr>
+        <w:t>cliente.getIdade</w:t>
+      </w:r>
+      <w:proofErr w:type="spellEnd"/>
+      <w:r>
+        <w:rPr>
+          <w:sz w:val="28"/>
+          <w:szCs w:val="28"/>
+          <w:lang w:val="en-US"/>
+        </w:rPr>
+        <w:t>());</w:t>
+      </w:r>
+    </w:p>
+    <w:p>
+      <w:pPr>
+        <w:ind w:left="708"/>
+        <w:rPr>
+          <w:b/>
+          <w:bCs/>
+          <w:sz w:val="28"/>
+          <w:szCs w:val="28"/>
+          <w:lang w:val="en-US"/>
+        </w:rPr>
+      </w:pPr>
+    </w:p>
+    <w:p>
+      <w:pPr>
+        <w:ind w:left="708"/>
+        <w:rPr>
+          <w:b/>
+          <w:bCs/>
+          <w:sz w:val="24"/>
+          <w:szCs w:val="24"/>
+          <w:lang w:val="en-US"/>
+        </w:rPr>
+      </w:pPr>
+    </w:p>
+    <w:p>
+      <w:pPr>
+        <w:rPr>
+          <w:b/>
+          <w:bCs/>
+          <w:sz w:val="40"/>
+          <w:szCs w:val="40"/>
+          <w:lang w:val="en-US"/>
+        </w:rPr>
+      </w:pPr>
+      <w:r>
+        <w:rPr>
+          <w:b/>
+          <w:bCs/>
+          <w:sz w:val="40"/>
+          <w:szCs w:val="40"/>
+          <w:lang w:val="en-US"/>
+        </w:rPr>
+        <w:br w:type="page"/>
+      </w:r>
+    </w:p>
+    <w:p>
+      <w:pPr>
+        <w:ind w:left="708"/>
+        <w:rPr>
+          <w:b/>
+          <w:bCs/>
+          <w:sz w:val="40"/>
+          <w:szCs w:val="40"/>
+          <w:lang w:val="en-US"/>
+        </w:rPr>
+      </w:pPr>
+      <w:proofErr w:type="spellStart"/>
+      <w:r>
+        <w:rPr>
+          <w:b/>
+          <w:bCs/>
+          <w:sz w:val="40"/>
+          <w:szCs w:val="40"/>
+          <w:lang w:val="en-US"/>
+        </w:rPr>
+        <w:lastRenderedPageBreak/>
+        <w:t>Quarkus</w:t>
+      </w:r>
+      <w:proofErr w:type="spellEnd"/>
+      <w:r>
+        <w:rPr>
+          <w:b/>
+          <w:bCs/>
+          <w:sz w:val="40"/>
+          <w:szCs w:val="40"/>
+          <w:lang w:val="en-US"/>
+        </w:rPr>
+        <w:t xml:space="preserve"> Reactive SQL </w:t>
+      </w:r>
+      <w:proofErr w:type="spellStart"/>
+      <w:r>
+        <w:rPr>
+          <w:b/>
+          <w:bCs/>
+          <w:sz w:val="40"/>
+          <w:szCs w:val="40"/>
+          <w:lang w:val="en-US"/>
+        </w:rPr>
+        <w:t>Clientes</w:t>
+      </w:r>
+      <w:proofErr w:type="spellEnd"/>
+      <w:r>
+        <w:rPr>
+          <w:b/>
+          <w:bCs/>
+          <w:sz w:val="40"/>
+          <w:szCs w:val="40"/>
+          <w:lang w:val="en-US"/>
+        </w:rPr>
+        <w:t xml:space="preserve"> with </w:t>
+      </w:r>
+      <w:proofErr w:type="spellStart"/>
+      <w:r>
+        <w:rPr>
+          <w:b/>
+          <w:bCs/>
+          <w:sz w:val="40"/>
+          <w:szCs w:val="40"/>
+          <w:lang w:val="en-US"/>
+        </w:rPr>
+        <w:t>MySql</w:t>
+      </w:r>
+      <w:proofErr w:type="spellEnd"/>
+    </w:p>
+    <w:p>
+      <w:pPr>
+        <w:ind w:left="708"/>
+        <w:rPr>
+          <w:b/>
+          <w:bCs/>
+          <w:sz w:val="24"/>
+          <w:szCs w:val="24"/>
+          <w:lang w:val="en-US"/>
+        </w:rPr>
       </w:pPr>
     </w:p>
     <w:sectPr>
@@ -3669,6 +5397,119 @@
     </w:lvl>
   </w:abstractNum>
   <w:abstractNum w:abstractNumId="4" w15:restartNumberingAfterBreak="0">
+    <w:nsid w:val="31AF425B"/>
+    <w:multiLevelType w:val="hybridMultilevel"/>
+    <w:tmpl w:val="593E0EFC"/>
+    <w:lvl w:ilvl="0" w:tplc="04160001">
+      <w:start w:val="1"/>
+      <w:numFmt w:val="bullet"/>
+      <w:lvlText w:val=""/>
+      <w:lvlJc w:val="left"/>
+      <w:pPr>
+        <w:ind w:left="1440" w:hanging="360"/>
+      </w:pPr>
+      <w:rPr>
+        <w:rFonts w:ascii="Symbol" w:hAnsi="Symbol" w:hint="default"/>
+      </w:rPr>
+    </w:lvl>
+    <w:lvl w:ilvl="1" w:tplc="04160003">
+      <w:start w:val="1"/>
+      <w:numFmt w:val="bullet"/>
+      <w:lvlText w:val="o"/>
+      <w:lvlJc w:val="left"/>
+      <w:pPr>
+        <w:ind w:left="2160" w:hanging="360"/>
+      </w:pPr>
+      <w:rPr>
+        <w:rFonts w:ascii="Courier New" w:hAnsi="Courier New" w:cs="Courier New" w:hint="default"/>
+      </w:rPr>
+    </w:lvl>
+    <w:lvl w:ilvl="2" w:tplc="04160005" w:tentative="1">
+      <w:start w:val="1"/>
+      <w:numFmt w:val="bullet"/>
+      <w:lvlText w:val=""/>
+      <w:lvlJc w:val="left"/>
+      <w:pPr>
+        <w:ind w:left="2880" w:hanging="360"/>
+      </w:pPr>
+      <w:rPr>
+        <w:rFonts w:ascii="Wingdings" w:hAnsi="Wingdings" w:hint="default"/>
+      </w:rPr>
+    </w:lvl>
+    <w:lvl w:ilvl="3" w:tplc="04160001" w:tentative="1">
+      <w:start w:val="1"/>
+      <w:numFmt w:val="bullet"/>
+      <w:lvlText w:val=""/>
+      <w:lvlJc w:val="left"/>
+      <w:pPr>
+        <w:ind w:left="3600" w:hanging="360"/>
+      </w:pPr>
+      <w:rPr>
+        <w:rFonts w:ascii="Symbol" w:hAnsi="Symbol" w:hint="default"/>
+      </w:rPr>
+    </w:lvl>
+    <w:lvl w:ilvl="4" w:tplc="04160003" w:tentative="1">
+      <w:start w:val="1"/>
+      <w:numFmt w:val="bullet"/>
+      <w:lvlText w:val="o"/>
+      <w:lvlJc w:val="left"/>
+      <w:pPr>
+        <w:ind w:left="4320" w:hanging="360"/>
+      </w:pPr>
+      <w:rPr>
+        <w:rFonts w:ascii="Courier New" w:hAnsi="Courier New" w:cs="Courier New" w:hint="default"/>
+      </w:rPr>
+    </w:lvl>
+    <w:lvl w:ilvl="5" w:tplc="04160005" w:tentative="1">
+      <w:start w:val="1"/>
+      <w:numFmt w:val="bullet"/>
+      <w:lvlText w:val=""/>
+      <w:lvlJc w:val="left"/>
+      <w:pPr>
+        <w:ind w:left="5040" w:hanging="360"/>
+      </w:pPr>
+      <w:rPr>
+        <w:rFonts w:ascii="Wingdings" w:hAnsi="Wingdings" w:hint="default"/>
+      </w:rPr>
+    </w:lvl>
+    <w:lvl w:ilvl="6" w:tplc="04160001" w:tentative="1">
+      <w:start w:val="1"/>
+      <w:numFmt w:val="bullet"/>
+      <w:lvlText w:val=""/>
+      <w:lvlJc w:val="left"/>
+      <w:pPr>
+        <w:ind w:left="5760" w:hanging="360"/>
+      </w:pPr>
+      <w:rPr>
+        <w:rFonts w:ascii="Symbol" w:hAnsi="Symbol" w:hint="default"/>
+      </w:rPr>
+    </w:lvl>
+    <w:lvl w:ilvl="7" w:tplc="04160003" w:tentative="1">
+      <w:start w:val="1"/>
+      <w:numFmt w:val="bullet"/>
+      <w:lvlText w:val="o"/>
+      <w:lvlJc w:val="left"/>
+      <w:pPr>
+        <w:ind w:left="6480" w:hanging="360"/>
+      </w:pPr>
+      <w:rPr>
+        <w:rFonts w:ascii="Courier New" w:hAnsi="Courier New" w:cs="Courier New" w:hint="default"/>
+      </w:rPr>
+    </w:lvl>
+    <w:lvl w:ilvl="8" w:tplc="04160005" w:tentative="1">
+      <w:start w:val="1"/>
+      <w:numFmt w:val="bullet"/>
+      <w:lvlText w:val=""/>
+      <w:lvlJc w:val="left"/>
+      <w:pPr>
+        <w:ind w:left="7200" w:hanging="360"/>
+      </w:pPr>
+      <w:rPr>
+        <w:rFonts w:ascii="Wingdings" w:hAnsi="Wingdings" w:hint="default"/>
+      </w:rPr>
+    </w:lvl>
+  </w:abstractNum>
+  <w:abstractNum w:abstractNumId="5" w15:restartNumberingAfterBreak="0">
     <w:nsid w:val="4DEC2D37"/>
     <w:multiLevelType w:val="hybridMultilevel"/>
     <w:tmpl w:val="8C2A9A30"/>
@@ -3781,7 +5622,7 @@
       </w:rPr>
     </w:lvl>
   </w:abstractNum>
-  <w:abstractNum w:abstractNumId="5" w15:restartNumberingAfterBreak="0">
+  <w:abstractNum w:abstractNumId="6" w15:restartNumberingAfterBreak="0">
     <w:nsid w:val="5AE01D4D"/>
     <w:multiLevelType w:val="hybridMultilevel"/>
     <w:tmpl w:val="8A2E6942"/>
@@ -3894,7 +5735,7 @@
       </w:rPr>
     </w:lvl>
   </w:abstractNum>
-  <w:abstractNum w:abstractNumId="6" w15:restartNumberingAfterBreak="0">
+  <w:abstractNum w:abstractNumId="7" w15:restartNumberingAfterBreak="0">
     <w:nsid w:val="71312D7F"/>
     <w:multiLevelType w:val="hybridMultilevel"/>
     <w:tmpl w:val="4C9EC95A"/>
@@ -4007,7 +5848,7 @@
       </w:rPr>
     </w:lvl>
   </w:abstractNum>
-  <w:abstractNum w:abstractNumId="7" w15:restartNumberingAfterBreak="0">
+  <w:abstractNum w:abstractNumId="8" w15:restartNumberingAfterBreak="0">
     <w:nsid w:val="7B7F0351"/>
     <w:multiLevelType w:val="hybridMultilevel"/>
     <w:tmpl w:val="B8F634BA"/>
@@ -4121,28 +5962,31 @@
     </w:lvl>
   </w:abstractNum>
   <w:num w:numId="1" w16cid:durableId="1770849909">
-    <w:abstractNumId w:val="6"/>
+    <w:abstractNumId w:val="7"/>
   </w:num>
   <w:num w:numId="2" w16cid:durableId="1954945922">
     <w:abstractNumId w:val="0"/>
   </w:num>
   <w:num w:numId="3" w16cid:durableId="347490427">
-    <w:abstractNumId w:val="5"/>
+    <w:abstractNumId w:val="6"/>
   </w:num>
   <w:num w:numId="4" w16cid:durableId="1405907475">
     <w:abstractNumId w:val="2"/>
   </w:num>
   <w:num w:numId="5" w16cid:durableId="973366530">
-    <w:abstractNumId w:val="4"/>
+    <w:abstractNumId w:val="5"/>
   </w:num>
   <w:num w:numId="6" w16cid:durableId="1770658353">
-    <w:abstractNumId w:val="7"/>
+    <w:abstractNumId w:val="8"/>
   </w:num>
   <w:num w:numId="7" w16cid:durableId="1092818421">
     <w:abstractNumId w:val="1"/>
   </w:num>
   <w:num w:numId="8" w16cid:durableId="641497660">
     <w:abstractNumId w:val="3"/>
+  </w:num>
+  <w:num w:numId="9" w16cid:durableId="1964919260">
+    <w:abstractNumId w:val="4"/>
   </w:num>
 </w:numbering>
 </file>
@@ -4701,6 +6545,18 @@
       <w:shd w:val="clear" w:color="auto" w:fill="E1DFDD"/>
     </w:rPr>
   </w:style>
+  <w:style w:type="character" w:styleId="HiperlinkVisitado">
+    <w:name w:val="FollowedHyperlink"/>
+    <w:basedOn w:val="Fontepargpadro"/>
+    <w:uiPriority w:val="99"/>
+    <w:semiHidden/>
+    <w:unhideWhenUsed/>
+    <w:rsid w:val="00D1746F"/>
+    <w:rPr>
+      <w:color w:val="954F72" w:themeColor="followedHyperlink"/>
+      <w:u w:val="single"/>
+    </w:rPr>
+  </w:style>
 </w:styles>
 </file>
 

</xml_diff>